<commit_message>
Fixed the dates of the lectures
</commit_message>
<xml_diff>
--- a/unx511/DPS912_MASTER.docx
+++ b/unx511/DPS912_MASTER.docx
@@ -618,7 +618,25 @@
           <w:sz w:val="24"/>
           <w:szCs w:val="24"/>
         </w:rPr>
-        <w:t>Kathy Dumanski, Chair, School of Software Design and Data Science</w:t>
+        <w:t xml:space="preserve">Kathy </w:t>
+      </w:r>
+      <w:proofErr w:type="spellStart"/>
+      <w:r>
+        <w:rPr>
+          <w:rFonts w:ascii="Arial" w:eastAsia="Arial" w:hAnsi="Arial" w:cs="Arial"/>
+          <w:sz w:val="24"/>
+          <w:szCs w:val="24"/>
+        </w:rPr>
+        <w:t>Dumanski</w:t>
+      </w:r>
+      <w:proofErr w:type="spellEnd"/>
+      <w:r>
+        <w:rPr>
+          <w:rFonts w:ascii="Arial" w:eastAsia="Arial" w:hAnsi="Arial" w:cs="Arial"/>
+          <w:sz w:val="24"/>
+          <w:szCs w:val="24"/>
+        </w:rPr>
+        <w:t>, Chair, School of Software Design and Data Science</w:t>
       </w:r>
     </w:p>
     <w:p>
@@ -1120,8 +1138,13 @@
         <w:spacing w:beforeAutospacing="1" w:after="0" w:afterAutospacing="1"/>
       </w:pPr>
       <w:r>
-        <w:t>    Achieve a grade of 50% or better on the final exam</w:t>
+        <w:t xml:space="preserve">    Achieve a grade of 50% or better on the final </w:t>
       </w:r>
+      <w:proofErr w:type="gramStart"/>
+      <w:r>
+        <w:t>exam</w:t>
+      </w:r>
+      <w:proofErr w:type="gramEnd"/>
     </w:p>
     <w:p>
       <w:pPr>
@@ -1144,8 +1167,13 @@
         <w:spacing w:beforeAutospacing="1" w:after="0" w:afterAutospacing="1"/>
       </w:pPr>
       <w:r>
-        <w:t>    Achieve a weighted average of 50% or better for the tests and final exam</w:t>
+        <w:t xml:space="preserve">    Achieve a weighted average of 50% or better for the tests and final </w:t>
       </w:r>
+      <w:proofErr w:type="gramStart"/>
+      <w:r>
+        <w:t>exam</w:t>
+      </w:r>
+      <w:proofErr w:type="gramEnd"/>
     </w:p>
     <w:p>
       <w:pPr>
@@ -1156,8 +1184,13 @@
         <w:spacing w:beforeAutospacing="1" w:after="0" w:afterAutospacing="1"/>
       </w:pPr>
       <w:r>
-        <w:t>    Achieve a grade of 50% or better on the overall course</w:t>
+        <w:t xml:space="preserve">    Achieve a grade of 50% or better on the overall </w:t>
       </w:r>
+      <w:proofErr w:type="gramStart"/>
+      <w:r>
+        <w:t>course</w:t>
+      </w:r>
+      <w:proofErr w:type="gramEnd"/>
     </w:p>
     <w:p>
       <w:pPr>
@@ -1632,29 +1665,65 @@
                 <w:szCs w:val="24"/>
                 <w:lang w:val="fr-FR"/>
               </w:rPr>
-              <w:t>1 pre-lecture Quiz,</w:t>
-            </w:r>
-          </w:p>
-          <w:p>
-            <w:pPr>
-              <w:ind w:right="376"/>
-              <w:rPr>
-                <w:rFonts w:ascii="Arial" w:hAnsi="Arial" w:cs="Arial"/>
-                <w:b/>
-                <w:sz w:val="24"/>
-                <w:szCs w:val="24"/>
-                <w:lang w:val="fr-FR"/>
-              </w:rPr>
-            </w:pPr>
-            <w:r>
-              <w:rPr>
-                <w:rFonts w:ascii="Arial" w:hAnsi="Arial" w:cs="Arial"/>
-                <w:b/>
-                <w:sz w:val="24"/>
-                <w:szCs w:val="24"/>
-                <w:lang w:val="fr-FR"/>
-              </w:rPr>
-              <w:t xml:space="preserve">lab </w:t>
+              <w:t xml:space="preserve">1 </w:t>
+            </w:r>
+            <w:proofErr w:type="spellStart"/>
+            <w:r>
+              <w:rPr>
+                <w:rFonts w:ascii="Arial" w:hAnsi="Arial" w:cs="Arial"/>
+                <w:b/>
+                <w:sz w:val="24"/>
+                <w:szCs w:val="24"/>
+                <w:lang w:val="fr-FR"/>
+              </w:rPr>
+              <w:t>pre</w:t>
+            </w:r>
+            <w:proofErr w:type="spellEnd"/>
+            <w:r>
+              <w:rPr>
+                <w:rFonts w:ascii="Arial" w:hAnsi="Arial" w:cs="Arial"/>
+                <w:b/>
+                <w:sz w:val="24"/>
+                <w:szCs w:val="24"/>
+                <w:lang w:val="fr-FR"/>
+              </w:rPr>
+              <w:t>-lecture Quiz,</w:t>
+            </w:r>
+          </w:p>
+          <w:p>
+            <w:pPr>
+              <w:ind w:right="376"/>
+              <w:rPr>
+                <w:rFonts w:ascii="Arial" w:hAnsi="Arial" w:cs="Arial"/>
+                <w:b/>
+                <w:sz w:val="24"/>
+                <w:szCs w:val="24"/>
+                <w:lang w:val="fr-FR"/>
+              </w:rPr>
+            </w:pPr>
+            <w:proofErr w:type="spellStart"/>
+            <w:proofErr w:type="gramStart"/>
+            <w:r>
+              <w:rPr>
+                <w:rFonts w:ascii="Arial" w:hAnsi="Arial" w:cs="Arial"/>
+                <w:b/>
+                <w:sz w:val="24"/>
+                <w:szCs w:val="24"/>
+                <w:lang w:val="fr-FR"/>
+              </w:rPr>
+              <w:t>lab</w:t>
+            </w:r>
+            <w:proofErr w:type="spellEnd"/>
+            <w:proofErr w:type="gramEnd"/>
+            <w:r>
+              <w:rPr>
+                <w:rFonts w:ascii="Arial" w:hAnsi="Arial" w:cs="Arial"/>
+                <w:b/>
+                <w:sz w:val="24"/>
+                <w:szCs w:val="24"/>
+                <w:lang w:val="fr-FR"/>
+              </w:rPr>
+              <w:t xml:space="preserve"> </w:t>
             </w:r>
             <w:r>
               <w:rPr>
@@ -1796,14 +1865,25 @@
                 <w:szCs w:val="24"/>
               </w:rPr>
             </w:pPr>
-            <w:r>
-              <w:rPr>
-                <w:rFonts w:ascii="Arial" w:hAnsi="Arial" w:cs="Arial"/>
-                <w:b/>
-                <w:sz w:val="24"/>
-                <w:szCs w:val="24"/>
-              </w:rPr>
-              <w:t>Makefile, Static and Shared Libraries</w:t>
+            <w:proofErr w:type="spellStart"/>
+            <w:r>
+              <w:rPr>
+                <w:rFonts w:ascii="Arial" w:hAnsi="Arial" w:cs="Arial"/>
+                <w:b/>
+                <w:sz w:val="24"/>
+                <w:szCs w:val="24"/>
+              </w:rPr>
+              <w:t>Makefile</w:t>
+            </w:r>
+            <w:proofErr w:type="spellEnd"/>
+            <w:r>
+              <w:rPr>
+                <w:rFonts w:ascii="Arial" w:hAnsi="Arial" w:cs="Arial"/>
+                <w:b/>
+                <w:sz w:val="24"/>
+                <w:szCs w:val="24"/>
+              </w:rPr>
+              <w:t>, Static and Shared Libraries</w:t>
             </w:r>
           </w:p>
         </w:tc>
@@ -1868,30 +1948,75 @@
                 <w:szCs w:val="24"/>
                 <w:lang w:val="fr-FR"/>
               </w:rPr>
-              <w:t>1 pre-lecture Quiz,</w:t>
-            </w:r>
-          </w:p>
-          <w:p>
-            <w:pPr>
-              <w:ind w:right="376"/>
-              <w:rPr>
-                <w:rFonts w:ascii="Arial" w:hAnsi="Arial" w:cs="Arial"/>
-                <w:b/>
-                <w:sz w:val="24"/>
-                <w:szCs w:val="24"/>
-                <w:lang w:val="fr-FR"/>
-              </w:rPr>
-            </w:pPr>
-            <w:r>
-              <w:rPr>
-                <w:rFonts w:ascii="Arial" w:hAnsi="Arial" w:cs="Arial"/>
-                <w:b/>
-                <w:sz w:val="24"/>
-                <w:szCs w:val="24"/>
-                <w:lang w:val="fr-FR"/>
-              </w:rPr>
-              <w:t xml:space="preserve">1 lab (due </w:t>
-            </w:r>
+              <w:t xml:space="preserve">1 </w:t>
+            </w:r>
+            <w:proofErr w:type="spellStart"/>
+            <w:r>
+              <w:rPr>
+                <w:rFonts w:ascii="Arial" w:hAnsi="Arial" w:cs="Arial"/>
+                <w:b/>
+                <w:sz w:val="24"/>
+                <w:szCs w:val="24"/>
+                <w:lang w:val="fr-FR"/>
+              </w:rPr>
+              <w:t>pre</w:t>
+            </w:r>
+            <w:proofErr w:type="spellEnd"/>
+            <w:r>
+              <w:rPr>
+                <w:rFonts w:ascii="Arial" w:hAnsi="Arial" w:cs="Arial"/>
+                <w:b/>
+                <w:sz w:val="24"/>
+                <w:szCs w:val="24"/>
+                <w:lang w:val="fr-FR"/>
+              </w:rPr>
+              <w:t>-lecture Quiz,</w:t>
+            </w:r>
+          </w:p>
+          <w:p>
+            <w:pPr>
+              <w:ind w:right="376"/>
+              <w:rPr>
+                <w:rFonts w:ascii="Arial" w:hAnsi="Arial" w:cs="Arial"/>
+                <w:b/>
+                <w:sz w:val="24"/>
+                <w:szCs w:val="24"/>
+                <w:lang w:val="fr-FR"/>
+              </w:rPr>
+            </w:pPr>
+            <w:r>
+              <w:rPr>
+                <w:rFonts w:ascii="Arial" w:hAnsi="Arial" w:cs="Arial"/>
+                <w:b/>
+                <w:sz w:val="24"/>
+                <w:szCs w:val="24"/>
+                <w:lang w:val="fr-FR"/>
+              </w:rPr>
+              <w:t xml:space="preserve">1 </w:t>
+            </w:r>
+            <w:proofErr w:type="spellStart"/>
+            <w:r>
+              <w:rPr>
+                <w:rFonts w:ascii="Arial" w:hAnsi="Arial" w:cs="Arial"/>
+                <w:b/>
+                <w:sz w:val="24"/>
+                <w:szCs w:val="24"/>
+                <w:lang w:val="fr-FR"/>
+              </w:rPr>
+              <w:t>lab</w:t>
+            </w:r>
+            <w:proofErr w:type="spellEnd"/>
+            <w:r>
+              <w:rPr>
+                <w:rFonts w:ascii="Arial" w:hAnsi="Arial" w:cs="Arial"/>
+                <w:b/>
+                <w:sz w:val="24"/>
+                <w:szCs w:val="24"/>
+                <w:lang w:val="fr-FR"/>
+              </w:rPr>
+              <w:t xml:space="preserve"> (due </w:t>
+            </w:r>
+            <w:proofErr w:type="spellStart"/>
             <w:r>
               <w:rPr>
                 <w:rFonts w:ascii="Arial" w:hAnsi="Arial" w:cs="Arial"/>
@@ -1910,7 +2035,18 @@
                 <w:szCs w:val="24"/>
                 <w:lang w:val="fr-FR"/>
               </w:rPr>
-              <w:t>ul 9</w:t>
+              <w:t>ul</w:t>
+            </w:r>
+            <w:proofErr w:type="spellEnd"/>
+            <w:r>
+              <w:rPr>
+                <w:rFonts w:ascii="Arial" w:hAnsi="Arial" w:cs="Arial"/>
+                <w:b/>
+                <w:sz w:val="24"/>
+                <w:szCs w:val="24"/>
+                <w:lang w:val="fr-FR"/>
+              </w:rPr>
+              <w:t xml:space="preserve"> 9</w:t>
             </w:r>
             <w:r>
               <w:rPr>
@@ -2159,39 +2295,95 @@
                 <w:szCs w:val="24"/>
                 <w:lang w:val="fr-FR"/>
               </w:rPr>
-              <w:t>1 pre-lecture Quiz,</w:t>
-            </w:r>
-          </w:p>
-          <w:p>
-            <w:pPr>
-              <w:ind w:right="376"/>
-              <w:rPr>
-                <w:rFonts w:ascii="Arial" w:hAnsi="Arial" w:cs="Arial"/>
-                <w:b/>
-                <w:sz w:val="24"/>
-                <w:szCs w:val="24"/>
-                <w:lang w:val="fr-FR"/>
-              </w:rPr>
-            </w:pPr>
-            <w:r>
-              <w:rPr>
-                <w:rFonts w:ascii="Arial" w:hAnsi="Arial" w:cs="Arial"/>
-                <w:b/>
-                <w:sz w:val="24"/>
-                <w:szCs w:val="24"/>
-                <w:lang w:val="fr-FR"/>
-              </w:rPr>
-              <w:t xml:space="preserve">1 lab (due </w:t>
-            </w:r>
-            <w:r>
-              <w:rPr>
-                <w:rFonts w:ascii="Arial" w:hAnsi="Arial" w:cs="Arial"/>
-                <w:b/>
-                <w:sz w:val="24"/>
-                <w:szCs w:val="24"/>
-                <w:lang w:val="fr-FR"/>
-              </w:rPr>
-              <w:t>Jul 16</w:t>
+              <w:t xml:space="preserve">1 </w:t>
+            </w:r>
+            <w:proofErr w:type="spellStart"/>
+            <w:r>
+              <w:rPr>
+                <w:rFonts w:ascii="Arial" w:hAnsi="Arial" w:cs="Arial"/>
+                <w:b/>
+                <w:sz w:val="24"/>
+                <w:szCs w:val="24"/>
+                <w:lang w:val="fr-FR"/>
+              </w:rPr>
+              <w:t>pre</w:t>
+            </w:r>
+            <w:proofErr w:type="spellEnd"/>
+            <w:r>
+              <w:rPr>
+                <w:rFonts w:ascii="Arial" w:hAnsi="Arial" w:cs="Arial"/>
+                <w:b/>
+                <w:sz w:val="24"/>
+                <w:szCs w:val="24"/>
+                <w:lang w:val="fr-FR"/>
+              </w:rPr>
+              <w:t>-lecture Quiz,</w:t>
+            </w:r>
+          </w:p>
+          <w:p>
+            <w:pPr>
+              <w:ind w:right="376"/>
+              <w:rPr>
+                <w:rFonts w:ascii="Arial" w:hAnsi="Arial" w:cs="Arial"/>
+                <w:b/>
+                <w:sz w:val="24"/>
+                <w:szCs w:val="24"/>
+                <w:lang w:val="fr-FR"/>
+              </w:rPr>
+            </w:pPr>
+            <w:r>
+              <w:rPr>
+                <w:rFonts w:ascii="Arial" w:hAnsi="Arial" w:cs="Arial"/>
+                <w:b/>
+                <w:sz w:val="24"/>
+                <w:szCs w:val="24"/>
+                <w:lang w:val="fr-FR"/>
+              </w:rPr>
+              <w:t xml:space="preserve">1 </w:t>
+            </w:r>
+            <w:proofErr w:type="spellStart"/>
+            <w:r>
+              <w:rPr>
+                <w:rFonts w:ascii="Arial" w:hAnsi="Arial" w:cs="Arial"/>
+                <w:b/>
+                <w:sz w:val="24"/>
+                <w:szCs w:val="24"/>
+                <w:lang w:val="fr-FR"/>
+              </w:rPr>
+              <w:t>lab</w:t>
+            </w:r>
+            <w:proofErr w:type="spellEnd"/>
+            <w:r>
+              <w:rPr>
+                <w:rFonts w:ascii="Arial" w:hAnsi="Arial" w:cs="Arial"/>
+                <w:b/>
+                <w:sz w:val="24"/>
+                <w:szCs w:val="24"/>
+                <w:lang w:val="fr-FR"/>
+              </w:rPr>
+              <w:t xml:space="preserve"> (due </w:t>
+            </w:r>
+            <w:proofErr w:type="spellStart"/>
+            <w:r>
+              <w:rPr>
+                <w:rFonts w:ascii="Arial" w:hAnsi="Arial" w:cs="Arial"/>
+                <w:b/>
+                <w:sz w:val="24"/>
+                <w:szCs w:val="24"/>
+                <w:lang w:val="fr-FR"/>
+              </w:rPr>
+              <w:t>Jul</w:t>
+            </w:r>
+            <w:proofErr w:type="spellEnd"/>
+            <w:r>
+              <w:rPr>
+                <w:rFonts w:ascii="Arial" w:hAnsi="Arial" w:cs="Arial"/>
+                <w:b/>
+                <w:sz w:val="24"/>
+                <w:szCs w:val="24"/>
+                <w:lang w:val="fr-FR"/>
+              </w:rPr>
+              <w:t xml:space="preserve"> 16</w:t>
             </w:r>
             <w:r>
               <w:rPr>
@@ -2431,39 +2623,95 @@
                 <w:szCs w:val="24"/>
                 <w:lang w:val="fr-FR"/>
               </w:rPr>
-              <w:t>1 pre-lecture Quiz,</w:t>
-            </w:r>
-          </w:p>
-          <w:p>
-            <w:pPr>
-              <w:ind w:right="376"/>
-              <w:rPr>
-                <w:rFonts w:ascii="Arial" w:hAnsi="Arial" w:cs="Arial"/>
-                <w:b/>
-                <w:sz w:val="24"/>
-                <w:szCs w:val="24"/>
-                <w:lang w:val="fr-FR"/>
-              </w:rPr>
-            </w:pPr>
-            <w:r>
-              <w:rPr>
-                <w:rFonts w:ascii="Arial" w:hAnsi="Arial" w:cs="Arial"/>
-                <w:b/>
-                <w:sz w:val="24"/>
-                <w:szCs w:val="24"/>
-                <w:lang w:val="fr-FR"/>
-              </w:rPr>
-              <w:t xml:space="preserve">1 lab (due </w:t>
-            </w:r>
-            <w:r>
-              <w:rPr>
-                <w:rFonts w:ascii="Arial" w:hAnsi="Arial" w:cs="Arial"/>
-                <w:b/>
-                <w:sz w:val="24"/>
-                <w:szCs w:val="24"/>
-                <w:lang w:val="fr-FR"/>
-              </w:rPr>
-              <w:t>Jul 19</w:t>
+              <w:t xml:space="preserve">1 </w:t>
+            </w:r>
+            <w:proofErr w:type="spellStart"/>
+            <w:r>
+              <w:rPr>
+                <w:rFonts w:ascii="Arial" w:hAnsi="Arial" w:cs="Arial"/>
+                <w:b/>
+                <w:sz w:val="24"/>
+                <w:szCs w:val="24"/>
+                <w:lang w:val="fr-FR"/>
+              </w:rPr>
+              <w:t>pre</w:t>
+            </w:r>
+            <w:proofErr w:type="spellEnd"/>
+            <w:r>
+              <w:rPr>
+                <w:rFonts w:ascii="Arial" w:hAnsi="Arial" w:cs="Arial"/>
+                <w:b/>
+                <w:sz w:val="24"/>
+                <w:szCs w:val="24"/>
+                <w:lang w:val="fr-FR"/>
+              </w:rPr>
+              <w:t>-lecture Quiz,</w:t>
+            </w:r>
+          </w:p>
+          <w:p>
+            <w:pPr>
+              <w:ind w:right="376"/>
+              <w:rPr>
+                <w:rFonts w:ascii="Arial" w:hAnsi="Arial" w:cs="Arial"/>
+                <w:b/>
+                <w:sz w:val="24"/>
+                <w:szCs w:val="24"/>
+                <w:lang w:val="fr-FR"/>
+              </w:rPr>
+            </w:pPr>
+            <w:r>
+              <w:rPr>
+                <w:rFonts w:ascii="Arial" w:hAnsi="Arial" w:cs="Arial"/>
+                <w:b/>
+                <w:sz w:val="24"/>
+                <w:szCs w:val="24"/>
+                <w:lang w:val="fr-FR"/>
+              </w:rPr>
+              <w:t xml:space="preserve">1 </w:t>
+            </w:r>
+            <w:proofErr w:type="spellStart"/>
+            <w:r>
+              <w:rPr>
+                <w:rFonts w:ascii="Arial" w:hAnsi="Arial" w:cs="Arial"/>
+                <w:b/>
+                <w:sz w:val="24"/>
+                <w:szCs w:val="24"/>
+                <w:lang w:val="fr-FR"/>
+              </w:rPr>
+              <w:t>lab</w:t>
+            </w:r>
+            <w:proofErr w:type="spellEnd"/>
+            <w:r>
+              <w:rPr>
+                <w:rFonts w:ascii="Arial" w:hAnsi="Arial" w:cs="Arial"/>
+                <w:b/>
+                <w:sz w:val="24"/>
+                <w:szCs w:val="24"/>
+                <w:lang w:val="fr-FR"/>
+              </w:rPr>
+              <w:t xml:space="preserve"> (due </w:t>
+            </w:r>
+            <w:proofErr w:type="spellStart"/>
+            <w:r>
+              <w:rPr>
+                <w:rFonts w:ascii="Arial" w:hAnsi="Arial" w:cs="Arial"/>
+                <w:b/>
+                <w:sz w:val="24"/>
+                <w:szCs w:val="24"/>
+                <w:lang w:val="fr-FR"/>
+              </w:rPr>
+              <w:t>Jul</w:t>
+            </w:r>
+            <w:proofErr w:type="spellEnd"/>
+            <w:r>
+              <w:rPr>
+                <w:rFonts w:ascii="Arial" w:hAnsi="Arial" w:cs="Arial"/>
+                <w:b/>
+                <w:sz w:val="24"/>
+                <w:szCs w:val="24"/>
+                <w:lang w:val="fr-FR"/>
+              </w:rPr>
+              <w:t xml:space="preserve"> 19</w:t>
             </w:r>
             <w:r>
               <w:rPr>
@@ -2685,29 +2933,73 @@
                 <w:szCs w:val="24"/>
                 <w:lang w:val="fr-FR"/>
               </w:rPr>
-              <w:t>1 pre-lecture Quiz,</w:t>
-            </w:r>
-          </w:p>
-          <w:p>
-            <w:pPr>
-              <w:ind w:right="376"/>
-              <w:rPr>
-                <w:rFonts w:ascii="Arial" w:hAnsi="Arial" w:cs="Arial"/>
-                <w:b/>
-                <w:sz w:val="24"/>
-                <w:szCs w:val="24"/>
-                <w:lang w:val="fr-FR"/>
-              </w:rPr>
-            </w:pPr>
-            <w:r>
-              <w:rPr>
-                <w:rFonts w:ascii="Arial" w:hAnsi="Arial" w:cs="Arial"/>
-                <w:b/>
-                <w:sz w:val="24"/>
-                <w:szCs w:val="24"/>
-                <w:lang w:val="fr-FR"/>
-              </w:rPr>
-              <w:t>1 lab (</w:t>
+              <w:t xml:space="preserve">1 </w:t>
+            </w:r>
+            <w:proofErr w:type="spellStart"/>
+            <w:r>
+              <w:rPr>
+                <w:rFonts w:ascii="Arial" w:hAnsi="Arial" w:cs="Arial"/>
+                <w:b/>
+                <w:sz w:val="24"/>
+                <w:szCs w:val="24"/>
+                <w:lang w:val="fr-FR"/>
+              </w:rPr>
+              <w:t>pre</w:t>
+            </w:r>
+            <w:proofErr w:type="spellEnd"/>
+            <w:r>
+              <w:rPr>
+                <w:rFonts w:ascii="Arial" w:hAnsi="Arial" w:cs="Arial"/>
+                <w:b/>
+                <w:sz w:val="24"/>
+                <w:szCs w:val="24"/>
+                <w:lang w:val="fr-FR"/>
+              </w:rPr>
+              <w:t>-lecture Quiz,</w:t>
+            </w:r>
+          </w:p>
+          <w:p>
+            <w:pPr>
+              <w:ind w:right="376"/>
+              <w:rPr>
+                <w:rFonts w:ascii="Arial" w:hAnsi="Arial" w:cs="Arial"/>
+                <w:b/>
+                <w:sz w:val="24"/>
+                <w:szCs w:val="24"/>
+                <w:lang w:val="fr-FR"/>
+              </w:rPr>
+            </w:pPr>
+            <w:r>
+              <w:rPr>
+                <w:rFonts w:ascii="Arial" w:hAnsi="Arial" w:cs="Arial"/>
+                <w:b/>
+                <w:sz w:val="24"/>
+                <w:szCs w:val="24"/>
+                <w:lang w:val="fr-FR"/>
+              </w:rPr>
+              <w:t xml:space="preserve">1 </w:t>
+            </w:r>
+            <w:proofErr w:type="spellStart"/>
+            <w:r>
+              <w:rPr>
+                <w:rFonts w:ascii="Arial" w:hAnsi="Arial" w:cs="Arial"/>
+                <w:b/>
+                <w:sz w:val="24"/>
+                <w:szCs w:val="24"/>
+                <w:lang w:val="fr-FR"/>
+              </w:rPr>
+              <w:t>lab</w:t>
+            </w:r>
+            <w:proofErr w:type="spellEnd"/>
+            <w:r>
+              <w:rPr>
+                <w:rFonts w:ascii="Arial" w:hAnsi="Arial" w:cs="Arial"/>
+                <w:b/>
+                <w:sz w:val="24"/>
+                <w:szCs w:val="24"/>
+                <w:lang w:val="fr-FR"/>
+              </w:rPr>
+              <w:t xml:space="preserve"> (</w:t>
             </w:r>
             <w:r>
               <w:rPr>
@@ -2719,15 +3011,27 @@
               </w:rPr>
               <w:t xml:space="preserve">due </w:t>
             </w:r>
-            <w:r>
-              <w:rPr>
-                <w:rFonts w:ascii="Arial" w:hAnsi="Arial" w:cs="Arial"/>
-                <w:b/>
-                <w:sz w:val="24"/>
-                <w:szCs w:val="24"/>
-                <w:lang w:val="fr-FR"/>
-              </w:rPr>
-              <w:t>Jul 23</w:t>
+            <w:proofErr w:type="spellStart"/>
+            <w:r>
+              <w:rPr>
+                <w:rFonts w:ascii="Arial" w:hAnsi="Arial" w:cs="Arial"/>
+                <w:b/>
+                <w:sz w:val="24"/>
+                <w:szCs w:val="24"/>
+                <w:lang w:val="fr-FR"/>
+              </w:rPr>
+              <w:t>Jul</w:t>
+            </w:r>
+            <w:proofErr w:type="spellEnd"/>
+            <w:r>
+              <w:rPr>
+                <w:rFonts w:ascii="Arial" w:hAnsi="Arial" w:cs="Arial"/>
+                <w:b/>
+                <w:sz w:val="24"/>
+                <w:szCs w:val="24"/>
+                <w:lang w:val="fr-FR"/>
+              </w:rPr>
+              <w:t xml:space="preserve"> 23</w:t>
             </w:r>
             <w:r>
               <w:rPr>
@@ -2868,6 +3172,7 @@
                 <w:szCs w:val="24"/>
               </w:rPr>
             </w:pPr>
+            <w:proofErr w:type="spellStart"/>
             <w:r>
               <w:rPr>
                 <w:rFonts w:ascii="Arial" w:hAnsi="Arial" w:cs="Arial"/>
@@ -2877,6 +3182,7 @@
               </w:rPr>
               <w:t>MidTerm</w:t>
             </w:r>
+            <w:proofErr w:type="spellEnd"/>
           </w:p>
         </w:tc>
         <w:tc>
@@ -2929,7 +3235,27 @@
                 <w:sz w:val="24"/>
                 <w:szCs w:val="24"/>
               </w:rPr>
-              <w:t>1 MidTerm (</w:t>
+              <w:t xml:space="preserve">1 </w:t>
+            </w:r>
+            <w:proofErr w:type="spellStart"/>
+            <w:r>
+              <w:rPr>
+                <w:rFonts w:ascii="Arial" w:hAnsi="Arial" w:cs="Arial"/>
+                <w:b/>
+                <w:sz w:val="24"/>
+                <w:szCs w:val="24"/>
+              </w:rPr>
+              <w:t>MidTerm</w:t>
+            </w:r>
+            <w:proofErr w:type="spellEnd"/>
+            <w:r>
+              <w:rPr>
+                <w:rFonts w:ascii="Arial" w:hAnsi="Arial" w:cs="Arial"/>
+                <w:b/>
+                <w:sz w:val="24"/>
+                <w:szCs w:val="24"/>
+              </w:rPr>
+              <w:t xml:space="preserve"> (</w:t>
             </w:r>
             <w:r>
               <w:rPr>
@@ -2948,6 +3274,26 @@
                 <w:szCs w:val="24"/>
               </w:rPr>
               <w:t>)</w:t>
+            </w:r>
+          </w:p>
+          <w:p>
+            <w:pPr>
+              <w:ind w:right="376"/>
+              <w:rPr>
+                <w:rFonts w:ascii="Arial" w:hAnsi="Arial" w:cs="Arial"/>
+                <w:b/>
+                <w:sz w:val="24"/>
+                <w:szCs w:val="24"/>
+              </w:rPr>
+            </w:pPr>
+            <w:r>
+              <w:rPr>
+                <w:rFonts w:ascii="Arial" w:hAnsi="Arial" w:cs="Arial"/>
+                <w:b/>
+                <w:sz w:val="24"/>
+                <w:szCs w:val="24"/>
+              </w:rPr>
+              <w:t>1 lab (due Jul 26)</w:t>
             </w:r>
           </w:p>
           <w:p>
@@ -3147,8 +3493,19 @@
                 <w:sz w:val="24"/>
                 <w:szCs w:val="24"/>
               </w:rPr>
-              <w:t>Advanced Makefiles</w:t>
-            </w:r>
+              <w:t xml:space="preserve">Advanced </w:t>
+            </w:r>
+            <w:proofErr w:type="spellStart"/>
+            <w:r>
+              <w:rPr>
+                <w:rFonts w:ascii="Arial" w:hAnsi="Arial" w:cs="Arial"/>
+                <w:b/>
+                <w:sz w:val="24"/>
+                <w:szCs w:val="24"/>
+              </w:rPr>
+              <w:t>Makefiles</w:t>
+            </w:r>
+            <w:proofErr w:type="spellEnd"/>
           </w:p>
         </w:tc>
         <w:tc>
@@ -3200,39 +3557,95 @@
                 <w:szCs w:val="24"/>
                 <w:lang w:val="fr-FR"/>
               </w:rPr>
-              <w:t>1 pre-lecture Quiz,</w:t>
-            </w:r>
-          </w:p>
-          <w:p>
-            <w:pPr>
-              <w:ind w:right="376"/>
-              <w:rPr>
-                <w:rFonts w:ascii="Arial" w:hAnsi="Arial" w:cs="Arial"/>
-                <w:b/>
-                <w:sz w:val="24"/>
-                <w:szCs w:val="24"/>
-                <w:lang w:val="fr-FR"/>
-              </w:rPr>
-            </w:pPr>
-            <w:r>
-              <w:rPr>
-                <w:rFonts w:ascii="Arial" w:hAnsi="Arial" w:cs="Arial"/>
-                <w:b/>
-                <w:sz w:val="24"/>
-                <w:szCs w:val="24"/>
-                <w:lang w:val="fr-FR"/>
-              </w:rPr>
-              <w:t xml:space="preserve">1 lab (due </w:t>
-            </w:r>
-            <w:r>
-              <w:rPr>
-                <w:rFonts w:ascii="Arial" w:hAnsi="Arial" w:cs="Arial"/>
-                <w:b/>
-                <w:sz w:val="24"/>
-                <w:szCs w:val="24"/>
-                <w:lang w:val="fr-FR"/>
-              </w:rPr>
-              <w:t>Jul 30</w:t>
+              <w:t xml:space="preserve">1 </w:t>
+            </w:r>
+            <w:proofErr w:type="spellStart"/>
+            <w:r>
+              <w:rPr>
+                <w:rFonts w:ascii="Arial" w:hAnsi="Arial" w:cs="Arial"/>
+                <w:b/>
+                <w:sz w:val="24"/>
+                <w:szCs w:val="24"/>
+                <w:lang w:val="fr-FR"/>
+              </w:rPr>
+              <w:t>pre</w:t>
+            </w:r>
+            <w:proofErr w:type="spellEnd"/>
+            <w:r>
+              <w:rPr>
+                <w:rFonts w:ascii="Arial" w:hAnsi="Arial" w:cs="Arial"/>
+                <w:b/>
+                <w:sz w:val="24"/>
+                <w:szCs w:val="24"/>
+                <w:lang w:val="fr-FR"/>
+              </w:rPr>
+              <w:t>-lecture Quiz,</w:t>
+            </w:r>
+          </w:p>
+          <w:p>
+            <w:pPr>
+              <w:ind w:right="376"/>
+              <w:rPr>
+                <w:rFonts w:ascii="Arial" w:hAnsi="Arial" w:cs="Arial"/>
+                <w:b/>
+                <w:sz w:val="24"/>
+                <w:szCs w:val="24"/>
+                <w:lang w:val="fr-FR"/>
+              </w:rPr>
+            </w:pPr>
+            <w:r>
+              <w:rPr>
+                <w:rFonts w:ascii="Arial" w:hAnsi="Arial" w:cs="Arial"/>
+                <w:b/>
+                <w:sz w:val="24"/>
+                <w:szCs w:val="24"/>
+                <w:lang w:val="fr-FR"/>
+              </w:rPr>
+              <w:t xml:space="preserve">1 </w:t>
+            </w:r>
+            <w:proofErr w:type="spellStart"/>
+            <w:r>
+              <w:rPr>
+                <w:rFonts w:ascii="Arial" w:hAnsi="Arial" w:cs="Arial"/>
+                <w:b/>
+                <w:sz w:val="24"/>
+                <w:szCs w:val="24"/>
+                <w:lang w:val="fr-FR"/>
+              </w:rPr>
+              <w:t>lab</w:t>
+            </w:r>
+            <w:proofErr w:type="spellEnd"/>
+            <w:r>
+              <w:rPr>
+                <w:rFonts w:ascii="Arial" w:hAnsi="Arial" w:cs="Arial"/>
+                <w:b/>
+                <w:sz w:val="24"/>
+                <w:szCs w:val="24"/>
+                <w:lang w:val="fr-FR"/>
+              </w:rPr>
+              <w:t xml:space="preserve"> (due </w:t>
+            </w:r>
+            <w:proofErr w:type="spellStart"/>
+            <w:r>
+              <w:rPr>
+                <w:rFonts w:ascii="Arial" w:hAnsi="Arial" w:cs="Arial"/>
+                <w:b/>
+                <w:sz w:val="24"/>
+                <w:szCs w:val="24"/>
+                <w:lang w:val="fr-FR"/>
+              </w:rPr>
+              <w:t>Jul</w:t>
+            </w:r>
+            <w:proofErr w:type="spellEnd"/>
+            <w:r>
+              <w:rPr>
+                <w:rFonts w:ascii="Arial" w:hAnsi="Arial" w:cs="Arial"/>
+                <w:b/>
+                <w:sz w:val="24"/>
+                <w:szCs w:val="24"/>
+                <w:lang w:val="fr-FR"/>
+              </w:rPr>
+              <w:t xml:space="preserve"> 30</w:t>
             </w:r>
             <w:r>
               <w:rPr>
@@ -3464,39 +3877,95 @@
                 <w:szCs w:val="24"/>
                 <w:lang w:val="fr-FR"/>
               </w:rPr>
-              <w:t>1 pre-lecture Quiz,</w:t>
-            </w:r>
-          </w:p>
-          <w:p>
-            <w:pPr>
-              <w:ind w:right="376"/>
-              <w:rPr>
-                <w:rFonts w:ascii="Arial" w:hAnsi="Arial" w:cs="Arial"/>
-                <w:b/>
-                <w:sz w:val="24"/>
-                <w:szCs w:val="24"/>
-                <w:lang w:val="fr-FR"/>
-              </w:rPr>
-            </w:pPr>
-            <w:r>
-              <w:rPr>
-                <w:rFonts w:ascii="Arial" w:hAnsi="Arial" w:cs="Arial"/>
-                <w:b/>
-                <w:sz w:val="24"/>
-                <w:szCs w:val="24"/>
-                <w:lang w:val="fr-FR"/>
-              </w:rPr>
-              <w:t xml:space="preserve">1 lab (due </w:t>
-            </w:r>
-            <w:r>
-              <w:rPr>
-                <w:rFonts w:ascii="Arial" w:hAnsi="Arial" w:cs="Arial"/>
-                <w:b/>
-                <w:sz w:val="24"/>
-                <w:szCs w:val="24"/>
-                <w:lang w:val="fr-FR"/>
-              </w:rPr>
-              <w:t>Aug 2</w:t>
+              <w:t xml:space="preserve">1 </w:t>
+            </w:r>
+            <w:proofErr w:type="spellStart"/>
+            <w:r>
+              <w:rPr>
+                <w:rFonts w:ascii="Arial" w:hAnsi="Arial" w:cs="Arial"/>
+                <w:b/>
+                <w:sz w:val="24"/>
+                <w:szCs w:val="24"/>
+                <w:lang w:val="fr-FR"/>
+              </w:rPr>
+              <w:t>pre</w:t>
+            </w:r>
+            <w:proofErr w:type="spellEnd"/>
+            <w:r>
+              <w:rPr>
+                <w:rFonts w:ascii="Arial" w:hAnsi="Arial" w:cs="Arial"/>
+                <w:b/>
+                <w:sz w:val="24"/>
+                <w:szCs w:val="24"/>
+                <w:lang w:val="fr-FR"/>
+              </w:rPr>
+              <w:t>-lecture Quiz,</w:t>
+            </w:r>
+          </w:p>
+          <w:p>
+            <w:pPr>
+              <w:ind w:right="376"/>
+              <w:rPr>
+                <w:rFonts w:ascii="Arial" w:hAnsi="Arial" w:cs="Arial"/>
+                <w:b/>
+                <w:sz w:val="24"/>
+                <w:szCs w:val="24"/>
+                <w:lang w:val="fr-FR"/>
+              </w:rPr>
+            </w:pPr>
+            <w:r>
+              <w:rPr>
+                <w:rFonts w:ascii="Arial" w:hAnsi="Arial" w:cs="Arial"/>
+                <w:b/>
+                <w:sz w:val="24"/>
+                <w:szCs w:val="24"/>
+                <w:lang w:val="fr-FR"/>
+              </w:rPr>
+              <w:t xml:space="preserve">1 </w:t>
+            </w:r>
+            <w:proofErr w:type="spellStart"/>
+            <w:r>
+              <w:rPr>
+                <w:rFonts w:ascii="Arial" w:hAnsi="Arial" w:cs="Arial"/>
+                <w:b/>
+                <w:sz w:val="24"/>
+                <w:szCs w:val="24"/>
+                <w:lang w:val="fr-FR"/>
+              </w:rPr>
+              <w:t>lab</w:t>
+            </w:r>
+            <w:proofErr w:type="spellEnd"/>
+            <w:r>
+              <w:rPr>
+                <w:rFonts w:ascii="Arial" w:hAnsi="Arial" w:cs="Arial"/>
+                <w:b/>
+                <w:sz w:val="24"/>
+                <w:szCs w:val="24"/>
+                <w:lang w:val="fr-FR"/>
+              </w:rPr>
+              <w:t xml:space="preserve"> (due </w:t>
+            </w:r>
+            <w:proofErr w:type="spellStart"/>
+            <w:r>
+              <w:rPr>
+                <w:rFonts w:ascii="Arial" w:hAnsi="Arial" w:cs="Arial"/>
+                <w:b/>
+                <w:sz w:val="24"/>
+                <w:szCs w:val="24"/>
+                <w:lang w:val="fr-FR"/>
+              </w:rPr>
+              <w:t>Aug</w:t>
+            </w:r>
+            <w:proofErr w:type="spellEnd"/>
+            <w:r>
+              <w:rPr>
+                <w:rFonts w:ascii="Arial" w:hAnsi="Arial" w:cs="Arial"/>
+                <w:b/>
+                <w:sz w:val="24"/>
+                <w:szCs w:val="24"/>
+                <w:lang w:val="fr-FR"/>
+              </w:rPr>
+              <w:t xml:space="preserve"> 2</w:t>
             </w:r>
             <w:r>
               <w:rPr>
@@ -3640,16 +4109,7 @@
                 <w:sz w:val="24"/>
                 <w:szCs w:val="24"/>
               </w:rPr>
-              <w:t>Pipes &amp; FIFOs</w:t>
-            </w:r>
-            <w:r>
-              <w:rPr>
-                <w:rFonts w:ascii="Arial" w:hAnsi="Arial" w:cs="Arial"/>
-                <w:b/>
-                <w:sz w:val="24"/>
-                <w:szCs w:val="24"/>
-              </w:rPr>
-              <w:t xml:space="preserve"> </w:t>
+              <w:t xml:space="preserve">Pipes &amp; FIFOs </w:t>
             </w:r>
           </w:p>
         </w:tc>
@@ -3702,39 +4162,105 @@
                 <w:szCs w:val="24"/>
                 <w:lang w:val="fr-FR"/>
               </w:rPr>
-              <w:t>1 pre-lecture Quiz,</w:t>
-            </w:r>
-          </w:p>
-          <w:p>
-            <w:pPr>
-              <w:ind w:right="376"/>
-              <w:rPr>
-                <w:rFonts w:ascii="Arial" w:hAnsi="Arial" w:cs="Arial"/>
-                <w:b/>
-                <w:sz w:val="24"/>
-                <w:szCs w:val="24"/>
-                <w:lang w:val="fr-FR"/>
-              </w:rPr>
-            </w:pPr>
-            <w:r>
-              <w:rPr>
-                <w:rFonts w:ascii="Arial" w:hAnsi="Arial" w:cs="Arial"/>
-                <w:b/>
-                <w:sz w:val="24"/>
-                <w:szCs w:val="24"/>
-                <w:lang w:val="fr-FR"/>
-              </w:rPr>
-              <w:t>1 lab (due A</w:t>
-            </w:r>
-            <w:r>
-              <w:rPr>
-                <w:rFonts w:ascii="Arial" w:hAnsi="Arial" w:cs="Arial"/>
-                <w:b/>
-                <w:sz w:val="24"/>
-                <w:szCs w:val="24"/>
-                <w:lang w:val="fr-FR"/>
-              </w:rPr>
-              <w:t>ug 6</w:t>
+              <w:t xml:space="preserve">1 </w:t>
+            </w:r>
+            <w:proofErr w:type="spellStart"/>
+            <w:r>
+              <w:rPr>
+                <w:rFonts w:ascii="Arial" w:hAnsi="Arial" w:cs="Arial"/>
+                <w:b/>
+                <w:sz w:val="24"/>
+                <w:szCs w:val="24"/>
+                <w:lang w:val="fr-FR"/>
+              </w:rPr>
+              <w:t>pre</w:t>
+            </w:r>
+            <w:proofErr w:type="spellEnd"/>
+            <w:r>
+              <w:rPr>
+                <w:rFonts w:ascii="Arial" w:hAnsi="Arial" w:cs="Arial"/>
+                <w:b/>
+                <w:sz w:val="24"/>
+                <w:szCs w:val="24"/>
+                <w:lang w:val="fr-FR"/>
+              </w:rPr>
+              <w:t>-lecture Quiz,</w:t>
+            </w:r>
+          </w:p>
+          <w:p>
+            <w:pPr>
+              <w:ind w:right="376"/>
+              <w:rPr>
+                <w:rFonts w:ascii="Arial" w:hAnsi="Arial" w:cs="Arial"/>
+                <w:b/>
+                <w:sz w:val="24"/>
+                <w:szCs w:val="24"/>
+                <w:lang w:val="fr-FR"/>
+              </w:rPr>
+            </w:pPr>
+            <w:r>
+              <w:rPr>
+                <w:rFonts w:ascii="Arial" w:hAnsi="Arial" w:cs="Arial"/>
+                <w:b/>
+                <w:sz w:val="24"/>
+                <w:szCs w:val="24"/>
+                <w:lang w:val="fr-FR"/>
+              </w:rPr>
+              <w:t xml:space="preserve">1 </w:t>
+            </w:r>
+            <w:proofErr w:type="spellStart"/>
+            <w:r>
+              <w:rPr>
+                <w:rFonts w:ascii="Arial" w:hAnsi="Arial" w:cs="Arial"/>
+                <w:b/>
+                <w:sz w:val="24"/>
+                <w:szCs w:val="24"/>
+                <w:lang w:val="fr-FR"/>
+              </w:rPr>
+              <w:t>lab</w:t>
+            </w:r>
+            <w:proofErr w:type="spellEnd"/>
+            <w:r>
+              <w:rPr>
+                <w:rFonts w:ascii="Arial" w:hAnsi="Arial" w:cs="Arial"/>
+                <w:b/>
+                <w:sz w:val="24"/>
+                <w:szCs w:val="24"/>
+                <w:lang w:val="fr-FR"/>
+              </w:rPr>
+              <w:t xml:space="preserve"> (due </w:t>
+            </w:r>
+            <w:proofErr w:type="spellStart"/>
+            <w:r>
+              <w:rPr>
+                <w:rFonts w:ascii="Arial" w:hAnsi="Arial" w:cs="Arial"/>
+                <w:b/>
+                <w:sz w:val="24"/>
+                <w:szCs w:val="24"/>
+                <w:lang w:val="fr-FR"/>
+              </w:rPr>
+              <w:t>A</w:t>
+            </w:r>
+            <w:r>
+              <w:rPr>
+                <w:rFonts w:ascii="Arial" w:hAnsi="Arial" w:cs="Arial"/>
+                <w:b/>
+                <w:sz w:val="24"/>
+                <w:szCs w:val="24"/>
+                <w:lang w:val="fr-FR"/>
+              </w:rPr>
+              <w:t>ug</w:t>
+            </w:r>
+            <w:proofErr w:type="spellEnd"/>
+            <w:r>
+              <w:rPr>
+                <w:rFonts w:ascii="Arial" w:hAnsi="Arial" w:cs="Arial"/>
+                <w:b/>
+                <w:sz w:val="24"/>
+                <w:szCs w:val="24"/>
+                <w:lang w:val="fr-FR"/>
+              </w:rPr>
+              <w:t xml:space="preserve"> 6</w:t>
             </w:r>
             <w:r>
               <w:rPr>
@@ -3943,16 +4469,7 @@
                 <w:sz w:val="24"/>
                 <w:szCs w:val="24"/>
               </w:rPr>
-              <w:t>Message Queues</w:t>
-            </w:r>
-            <w:r>
-              <w:rPr>
-                <w:rFonts w:ascii="Arial" w:hAnsi="Arial" w:cs="Arial"/>
-                <w:b/>
-                <w:sz w:val="24"/>
-                <w:szCs w:val="24"/>
-              </w:rPr>
-              <w:t>/</w:t>
+              <w:t>Message Queues/</w:t>
             </w:r>
           </w:p>
           <w:p>
@@ -4083,39 +4600,95 @@
                 <w:szCs w:val="24"/>
                 <w:lang w:val="fr-FR"/>
               </w:rPr>
-              <w:t>1 pre-lecture Quiz,</w:t>
-            </w:r>
-          </w:p>
-          <w:p>
-            <w:pPr>
-              <w:ind w:right="376"/>
-              <w:rPr>
-                <w:rFonts w:ascii="Arial" w:hAnsi="Arial" w:cs="Arial"/>
-                <w:b/>
-                <w:sz w:val="24"/>
-                <w:szCs w:val="24"/>
-                <w:lang w:val="fr-FR"/>
-              </w:rPr>
-            </w:pPr>
-            <w:r>
-              <w:rPr>
-                <w:rFonts w:ascii="Arial" w:hAnsi="Arial" w:cs="Arial"/>
-                <w:b/>
-                <w:sz w:val="24"/>
-                <w:szCs w:val="24"/>
-                <w:lang w:val="fr-FR"/>
-              </w:rPr>
-              <w:t xml:space="preserve">1 lab (due </w:t>
-            </w:r>
-            <w:r>
-              <w:rPr>
-                <w:rFonts w:ascii="Arial" w:hAnsi="Arial" w:cs="Arial"/>
-                <w:b/>
-                <w:sz w:val="24"/>
-                <w:szCs w:val="24"/>
-                <w:lang w:val="fr-FR"/>
-              </w:rPr>
-              <w:t>Aug 9</w:t>
+              <w:t xml:space="preserve">1 </w:t>
+            </w:r>
+            <w:proofErr w:type="spellStart"/>
+            <w:r>
+              <w:rPr>
+                <w:rFonts w:ascii="Arial" w:hAnsi="Arial" w:cs="Arial"/>
+                <w:b/>
+                <w:sz w:val="24"/>
+                <w:szCs w:val="24"/>
+                <w:lang w:val="fr-FR"/>
+              </w:rPr>
+              <w:t>pre</w:t>
+            </w:r>
+            <w:proofErr w:type="spellEnd"/>
+            <w:r>
+              <w:rPr>
+                <w:rFonts w:ascii="Arial" w:hAnsi="Arial" w:cs="Arial"/>
+                <w:b/>
+                <w:sz w:val="24"/>
+                <w:szCs w:val="24"/>
+                <w:lang w:val="fr-FR"/>
+              </w:rPr>
+              <w:t>-lecture Quiz,</w:t>
+            </w:r>
+          </w:p>
+          <w:p>
+            <w:pPr>
+              <w:ind w:right="376"/>
+              <w:rPr>
+                <w:rFonts w:ascii="Arial" w:hAnsi="Arial" w:cs="Arial"/>
+                <w:b/>
+                <w:sz w:val="24"/>
+                <w:szCs w:val="24"/>
+                <w:lang w:val="fr-FR"/>
+              </w:rPr>
+            </w:pPr>
+            <w:r>
+              <w:rPr>
+                <w:rFonts w:ascii="Arial" w:hAnsi="Arial" w:cs="Arial"/>
+                <w:b/>
+                <w:sz w:val="24"/>
+                <w:szCs w:val="24"/>
+                <w:lang w:val="fr-FR"/>
+              </w:rPr>
+              <w:t xml:space="preserve">1 </w:t>
+            </w:r>
+            <w:proofErr w:type="spellStart"/>
+            <w:r>
+              <w:rPr>
+                <w:rFonts w:ascii="Arial" w:hAnsi="Arial" w:cs="Arial"/>
+                <w:b/>
+                <w:sz w:val="24"/>
+                <w:szCs w:val="24"/>
+                <w:lang w:val="fr-FR"/>
+              </w:rPr>
+              <w:t>lab</w:t>
+            </w:r>
+            <w:proofErr w:type="spellEnd"/>
+            <w:r>
+              <w:rPr>
+                <w:rFonts w:ascii="Arial" w:hAnsi="Arial" w:cs="Arial"/>
+                <w:b/>
+                <w:sz w:val="24"/>
+                <w:szCs w:val="24"/>
+                <w:lang w:val="fr-FR"/>
+              </w:rPr>
+              <w:t xml:space="preserve"> (due </w:t>
+            </w:r>
+            <w:proofErr w:type="spellStart"/>
+            <w:r>
+              <w:rPr>
+                <w:rFonts w:ascii="Arial" w:hAnsi="Arial" w:cs="Arial"/>
+                <w:b/>
+                <w:sz w:val="24"/>
+                <w:szCs w:val="24"/>
+                <w:lang w:val="fr-FR"/>
+              </w:rPr>
+              <w:t>Aug</w:t>
+            </w:r>
+            <w:proofErr w:type="spellEnd"/>
+            <w:r>
+              <w:rPr>
+                <w:rFonts w:ascii="Arial" w:hAnsi="Arial" w:cs="Arial"/>
+                <w:b/>
+                <w:sz w:val="24"/>
+                <w:szCs w:val="24"/>
+                <w:lang w:val="fr-FR"/>
+              </w:rPr>
+              <w:t xml:space="preserve"> 9</w:t>
             </w:r>
             <w:r>
               <w:rPr>
@@ -4283,6 +4856,28 @@
               <w:t>/ Shared Memory</w:t>
             </w:r>
           </w:p>
+          <w:p>
+            <w:pPr>
+              <w:ind w:right="376"/>
+              <w:jc w:val="center"/>
+              <w:rPr>
+                <w:rFonts w:ascii="Arial" w:hAnsi="Arial" w:cs="Arial"/>
+                <w:b/>
+                <w:sz w:val="24"/>
+                <w:szCs w:val="24"/>
+              </w:rPr>
+            </w:pPr>
+            <w:r>
+              <w:rPr>
+                <w:rFonts w:ascii="Arial" w:hAnsi="Arial" w:cs="Arial"/>
+                <w:b/>
+                <w:color w:val="FF0000"/>
+                <w:sz w:val="24"/>
+                <w:szCs w:val="24"/>
+              </w:rPr>
+              <w:t>(Push Semaphores back)</w:t>
+            </w:r>
+          </w:p>
         </w:tc>
         <w:tc>
           <w:tcPr>
@@ -4342,39 +4937,105 @@
                 <w:szCs w:val="24"/>
                 <w:lang w:val="fr-FR"/>
               </w:rPr>
-              <w:t>1 pre-lecture Quiz,</w:t>
-            </w:r>
-          </w:p>
-          <w:p>
-            <w:pPr>
-              <w:ind w:right="376"/>
-              <w:rPr>
-                <w:rFonts w:ascii="Arial" w:hAnsi="Arial" w:cs="Arial"/>
-                <w:b/>
-                <w:sz w:val="24"/>
-                <w:szCs w:val="24"/>
-                <w:lang w:val="fr-FR"/>
-              </w:rPr>
-            </w:pPr>
-            <w:r>
-              <w:rPr>
-                <w:rFonts w:ascii="Arial" w:hAnsi="Arial" w:cs="Arial"/>
-                <w:b/>
-                <w:sz w:val="24"/>
-                <w:szCs w:val="24"/>
-                <w:lang w:val="fr-FR"/>
-              </w:rPr>
-              <w:t>1 lab (due A</w:t>
-            </w:r>
-            <w:r>
-              <w:rPr>
-                <w:rFonts w:ascii="Arial" w:hAnsi="Arial" w:cs="Arial"/>
-                <w:b/>
-                <w:sz w:val="24"/>
-                <w:szCs w:val="24"/>
-                <w:lang w:val="fr-FR"/>
-              </w:rPr>
-              <w:t>ug 13</w:t>
+              <w:t xml:space="preserve">1 </w:t>
+            </w:r>
+            <w:proofErr w:type="spellStart"/>
+            <w:r>
+              <w:rPr>
+                <w:rFonts w:ascii="Arial" w:hAnsi="Arial" w:cs="Arial"/>
+                <w:b/>
+                <w:sz w:val="24"/>
+                <w:szCs w:val="24"/>
+                <w:lang w:val="fr-FR"/>
+              </w:rPr>
+              <w:t>pre</w:t>
+            </w:r>
+            <w:proofErr w:type="spellEnd"/>
+            <w:r>
+              <w:rPr>
+                <w:rFonts w:ascii="Arial" w:hAnsi="Arial" w:cs="Arial"/>
+                <w:b/>
+                <w:sz w:val="24"/>
+                <w:szCs w:val="24"/>
+                <w:lang w:val="fr-FR"/>
+              </w:rPr>
+              <w:t>-lecture Quiz,</w:t>
+            </w:r>
+          </w:p>
+          <w:p>
+            <w:pPr>
+              <w:ind w:right="376"/>
+              <w:rPr>
+                <w:rFonts w:ascii="Arial" w:hAnsi="Arial" w:cs="Arial"/>
+                <w:b/>
+                <w:sz w:val="24"/>
+                <w:szCs w:val="24"/>
+                <w:lang w:val="fr-FR"/>
+              </w:rPr>
+            </w:pPr>
+            <w:r>
+              <w:rPr>
+                <w:rFonts w:ascii="Arial" w:hAnsi="Arial" w:cs="Arial"/>
+                <w:b/>
+                <w:sz w:val="24"/>
+                <w:szCs w:val="24"/>
+                <w:lang w:val="fr-FR"/>
+              </w:rPr>
+              <w:t xml:space="preserve">1 </w:t>
+            </w:r>
+            <w:proofErr w:type="spellStart"/>
+            <w:r>
+              <w:rPr>
+                <w:rFonts w:ascii="Arial" w:hAnsi="Arial" w:cs="Arial"/>
+                <w:b/>
+                <w:sz w:val="24"/>
+                <w:szCs w:val="24"/>
+                <w:lang w:val="fr-FR"/>
+              </w:rPr>
+              <w:t>lab</w:t>
+            </w:r>
+            <w:proofErr w:type="spellEnd"/>
+            <w:r>
+              <w:rPr>
+                <w:rFonts w:ascii="Arial" w:hAnsi="Arial" w:cs="Arial"/>
+                <w:b/>
+                <w:sz w:val="24"/>
+                <w:szCs w:val="24"/>
+                <w:lang w:val="fr-FR"/>
+              </w:rPr>
+              <w:t xml:space="preserve"> (due </w:t>
+            </w:r>
+            <w:proofErr w:type="spellStart"/>
+            <w:r>
+              <w:rPr>
+                <w:rFonts w:ascii="Arial" w:hAnsi="Arial" w:cs="Arial"/>
+                <w:b/>
+                <w:sz w:val="24"/>
+                <w:szCs w:val="24"/>
+                <w:lang w:val="fr-FR"/>
+              </w:rPr>
+              <w:t>A</w:t>
+            </w:r>
+            <w:r>
+              <w:rPr>
+                <w:rFonts w:ascii="Arial" w:hAnsi="Arial" w:cs="Arial"/>
+                <w:b/>
+                <w:sz w:val="24"/>
+                <w:szCs w:val="24"/>
+                <w:lang w:val="fr-FR"/>
+              </w:rPr>
+              <w:t>ug</w:t>
+            </w:r>
+            <w:proofErr w:type="spellEnd"/>
+            <w:r>
+              <w:rPr>
+                <w:rFonts w:ascii="Arial" w:hAnsi="Arial" w:cs="Arial"/>
+                <w:b/>
+                <w:sz w:val="24"/>
+                <w:szCs w:val="24"/>
+                <w:lang w:val="fr-FR"/>
+              </w:rPr>
+              <w:t xml:space="preserve"> 13</w:t>
             </w:r>
             <w:r>
               <w:rPr>
@@ -5737,12 +6398,14 @@
 </file>
 
 <file path=customXml/item1.xml><?xml version="1.0" encoding="utf-8"?>
-<?mso-contentType ?>
-<FormTemplates xmlns="http://schemas.microsoft.com/sharepoint/v3/contenttype/forms">
-  <Display>DocumentLibraryForm</Display>
-  <Edit>DocumentLibraryForm</Edit>
-  <New>DocumentLibraryForm</New>
-</FormTemplates>
+<s:customData xmlns="http://www.wps.cn/officeDocument/2013/wpsCustomData" xmlns:s="http://www.wps.cn/officeDocument/2013/wpsCustomData">
+  <customSectProps>
+    <customSectPr/>
+  </customSectProps>
+  <customShpExts>
+    <customShpInfo spid="_x0000_s1026" textRotate="1"/>
+  </customShpExts>
+</s:customData>
 </file>
 
 <file path=customXml/item2.xml><?xml version="1.0" encoding="utf-8"?>
@@ -5752,14 +6415,12 @@
 </file>
 
 <file path=customXml/item3.xml><?xml version="1.0" encoding="utf-8"?>
-<s:customData xmlns="http://www.wps.cn/officeDocument/2013/wpsCustomData" xmlns:s="http://www.wps.cn/officeDocument/2013/wpsCustomData">
-  <customSectProps>
-    <customSectPr/>
-  </customSectProps>
-  <customShpExts>
-    <customShpInfo spid="_x0000_s1026" textRotate="1"/>
-  </customShpExts>
-</s:customData>
+<?mso-contentType ?>
+<FormTemplates xmlns="http://schemas.microsoft.com/sharepoint/v3/contenttype/forms">
+  <Display>DocumentLibraryForm</Display>
+  <Edit>DocumentLibraryForm</Edit>
+  <New>DocumentLibraryForm</New>
+</FormTemplates>
 </file>
 
 <file path=customXml/item4.xml><?xml version="1.0" encoding="utf-8"?>
@@ -5941,9 +6602,9 @@
 </file>
 
 <file path=customXml/itemProps1.xml><?xml version="1.0" encoding="utf-8"?>
-<ds:datastoreItem xmlns:ds="http://schemas.openxmlformats.org/officeDocument/2006/customXml" ds:itemID="{134ACDC8-446D-4C3C-A159-6074757FFD1F}">
+<ds:datastoreItem xmlns:ds="http://schemas.openxmlformats.org/officeDocument/2006/customXml" ds:itemID="{B1977F7D-205B-4081-913C-38D41E755F92}">
   <ds:schemaRefs>
-    <ds:schemaRef ds:uri="http://schemas.microsoft.com/sharepoint/v3/contenttype/forms"/>
+    <ds:schemaRef ds:uri="http://www.wps.cn/officeDocument/2013/wpsCustomData"/>
   </ds:schemaRefs>
 </ds:datastoreItem>
 </file>
@@ -5958,9 +6619,9 @@
 </file>
 
 <file path=customXml/itemProps3.xml><?xml version="1.0" encoding="utf-8"?>
-<ds:datastoreItem xmlns:ds="http://schemas.openxmlformats.org/officeDocument/2006/customXml" ds:itemID="{B1977F7D-205B-4081-913C-38D41E755F92}">
+<ds:datastoreItem xmlns:ds="http://schemas.openxmlformats.org/officeDocument/2006/customXml" ds:itemID="{134ACDC8-446D-4C3C-A159-6074757FFD1F}">
   <ds:schemaRefs>
-    <ds:schemaRef ds:uri="http://www.wps.cn/officeDocument/2013/wpsCustomData"/>
+    <ds:schemaRef ds:uri="http://schemas.microsoft.com/sharepoint/v3/contenttype/forms"/>
   </ds:schemaRefs>
 </ds:datastoreItem>
 </file>

</xml_diff>

<commit_message>
Reassigned dates for labs and assignments.
</commit_message>
<xml_diff>
--- a/unx511/DPS912_MASTER.docx
+++ b/unx511/DPS912_MASTER.docx
@@ -618,25 +618,7 @@
           <w:sz w:val="24"/>
           <w:szCs w:val="24"/>
         </w:rPr>
-        <w:t xml:space="preserve">Kathy </w:t>
-      </w:r>
-      <w:proofErr w:type="spellStart"/>
-      <w:r>
-        <w:rPr>
-          <w:rFonts w:ascii="Arial" w:eastAsia="Arial" w:hAnsi="Arial" w:cs="Arial"/>
-          <w:sz w:val="24"/>
-          <w:szCs w:val="24"/>
-        </w:rPr>
-        <w:t>Dumanski</w:t>
-      </w:r>
-      <w:proofErr w:type="spellEnd"/>
-      <w:r>
-        <w:rPr>
-          <w:rFonts w:ascii="Arial" w:eastAsia="Arial" w:hAnsi="Arial" w:cs="Arial"/>
-          <w:sz w:val="24"/>
-          <w:szCs w:val="24"/>
-        </w:rPr>
-        <w:t>, Chair, School of Software Design and Data Science</w:t>
+        <w:t>Kathy Dumanski, Chair, School of Software Design and Data Science</w:t>
       </w:r>
     </w:p>
     <w:p>
@@ -1138,13 +1120,8 @@
         <w:spacing w:beforeAutospacing="1" w:after="0" w:afterAutospacing="1"/>
       </w:pPr>
       <w:r>
-        <w:t xml:space="preserve">    Achieve a grade of 50% or better on the final </w:t>
+        <w:t>    Achieve a grade of 50% or better on the final exam</w:t>
       </w:r>
-      <w:proofErr w:type="gramStart"/>
-      <w:r>
-        <w:t>exam</w:t>
-      </w:r>
-      <w:proofErr w:type="gramEnd"/>
     </w:p>
     <w:p>
       <w:pPr>
@@ -1167,13 +1144,8 @@
         <w:spacing w:beforeAutospacing="1" w:after="0" w:afterAutospacing="1"/>
       </w:pPr>
       <w:r>
-        <w:t xml:space="preserve">    Achieve a weighted average of 50% or better for the tests and final </w:t>
+        <w:t>    Achieve a weighted average of 50% or better for the tests and final exam</w:t>
       </w:r>
-      <w:proofErr w:type="gramStart"/>
-      <w:r>
-        <w:t>exam</w:t>
-      </w:r>
-      <w:proofErr w:type="gramEnd"/>
     </w:p>
     <w:p>
       <w:pPr>
@@ -1184,13 +1156,8 @@
         <w:spacing w:beforeAutospacing="1" w:after="0" w:afterAutospacing="1"/>
       </w:pPr>
       <w:r>
-        <w:t xml:space="preserve">    Achieve a grade of 50% or better on the overall </w:t>
+        <w:t>    Achieve a grade of 50% or better on the overall course</w:t>
       </w:r>
-      <w:proofErr w:type="gramStart"/>
-      <w:r>
-        <w:t>course</w:t>
-      </w:r>
-      <w:proofErr w:type="gramEnd"/>
     </w:p>
     <w:p>
       <w:pPr>
@@ -1665,65 +1632,29 @@
                 <w:szCs w:val="24"/>
                 <w:lang w:val="fr-FR"/>
               </w:rPr>
-              <w:t xml:space="preserve">1 </w:t>
-            </w:r>
-            <w:proofErr w:type="spellStart"/>
-            <w:r>
-              <w:rPr>
-                <w:rFonts w:ascii="Arial" w:hAnsi="Arial" w:cs="Arial"/>
-                <w:b/>
-                <w:sz w:val="24"/>
-                <w:szCs w:val="24"/>
-                <w:lang w:val="fr-FR"/>
-              </w:rPr>
-              <w:t>pre</w:t>
-            </w:r>
-            <w:proofErr w:type="spellEnd"/>
-            <w:r>
-              <w:rPr>
-                <w:rFonts w:ascii="Arial" w:hAnsi="Arial" w:cs="Arial"/>
-                <w:b/>
-                <w:sz w:val="24"/>
-                <w:szCs w:val="24"/>
-                <w:lang w:val="fr-FR"/>
-              </w:rPr>
-              <w:t>-lecture Quiz,</w:t>
-            </w:r>
-          </w:p>
-          <w:p>
-            <w:pPr>
-              <w:ind w:right="376"/>
-              <w:rPr>
-                <w:rFonts w:ascii="Arial" w:hAnsi="Arial" w:cs="Arial"/>
-                <w:b/>
-                <w:sz w:val="24"/>
-                <w:szCs w:val="24"/>
-                <w:lang w:val="fr-FR"/>
-              </w:rPr>
-            </w:pPr>
-            <w:proofErr w:type="spellStart"/>
-            <w:proofErr w:type="gramStart"/>
-            <w:r>
-              <w:rPr>
-                <w:rFonts w:ascii="Arial" w:hAnsi="Arial" w:cs="Arial"/>
-                <w:b/>
-                <w:sz w:val="24"/>
-                <w:szCs w:val="24"/>
-                <w:lang w:val="fr-FR"/>
-              </w:rPr>
-              <w:t>lab</w:t>
-            </w:r>
-            <w:proofErr w:type="spellEnd"/>
-            <w:proofErr w:type="gramEnd"/>
-            <w:r>
-              <w:rPr>
-                <w:rFonts w:ascii="Arial" w:hAnsi="Arial" w:cs="Arial"/>
-                <w:b/>
-                <w:sz w:val="24"/>
-                <w:szCs w:val="24"/>
-                <w:lang w:val="fr-FR"/>
-              </w:rPr>
-              <w:t xml:space="preserve"> </w:t>
+              <w:t>1 pre-lecture Quiz,</w:t>
+            </w:r>
+          </w:p>
+          <w:p>
+            <w:pPr>
+              <w:ind w:right="376"/>
+              <w:rPr>
+                <w:rFonts w:ascii="Arial" w:hAnsi="Arial" w:cs="Arial"/>
+                <w:b/>
+                <w:sz w:val="24"/>
+                <w:szCs w:val="24"/>
+                <w:lang w:val="fr-FR"/>
+              </w:rPr>
+            </w:pPr>
+            <w:r>
+              <w:rPr>
+                <w:rFonts w:ascii="Arial" w:hAnsi="Arial" w:cs="Arial"/>
+                <w:b/>
+                <w:sz w:val="24"/>
+                <w:szCs w:val="24"/>
+                <w:lang w:val="fr-FR"/>
+              </w:rPr>
+              <w:t xml:space="preserve">lab </w:t>
             </w:r>
             <w:r>
               <w:rPr>
@@ -1865,25 +1796,14 @@
                 <w:szCs w:val="24"/>
               </w:rPr>
             </w:pPr>
-            <w:proofErr w:type="spellStart"/>
-            <w:r>
-              <w:rPr>
-                <w:rFonts w:ascii="Arial" w:hAnsi="Arial" w:cs="Arial"/>
-                <w:b/>
-                <w:sz w:val="24"/>
-                <w:szCs w:val="24"/>
-              </w:rPr>
-              <w:t>Makefile</w:t>
-            </w:r>
-            <w:proofErr w:type="spellEnd"/>
-            <w:r>
-              <w:rPr>
-                <w:rFonts w:ascii="Arial" w:hAnsi="Arial" w:cs="Arial"/>
-                <w:b/>
-                <w:sz w:val="24"/>
-                <w:szCs w:val="24"/>
-              </w:rPr>
-              <w:t>, Static and Shared Libraries</w:t>
+            <w:r>
+              <w:rPr>
+                <w:rFonts w:ascii="Arial" w:hAnsi="Arial" w:cs="Arial"/>
+                <w:b/>
+                <w:sz w:val="24"/>
+                <w:szCs w:val="24"/>
+              </w:rPr>
+              <w:t>Makefile, Static and Shared Libraries</w:t>
             </w:r>
           </w:p>
         </w:tc>
@@ -1948,75 +1868,30 @@
                 <w:szCs w:val="24"/>
                 <w:lang w:val="fr-FR"/>
               </w:rPr>
-              <w:t xml:space="preserve">1 </w:t>
-            </w:r>
-            <w:proofErr w:type="spellStart"/>
-            <w:r>
-              <w:rPr>
-                <w:rFonts w:ascii="Arial" w:hAnsi="Arial" w:cs="Arial"/>
-                <w:b/>
-                <w:sz w:val="24"/>
-                <w:szCs w:val="24"/>
-                <w:lang w:val="fr-FR"/>
-              </w:rPr>
-              <w:t>pre</w:t>
-            </w:r>
-            <w:proofErr w:type="spellEnd"/>
-            <w:r>
-              <w:rPr>
-                <w:rFonts w:ascii="Arial" w:hAnsi="Arial" w:cs="Arial"/>
-                <w:b/>
-                <w:sz w:val="24"/>
-                <w:szCs w:val="24"/>
-                <w:lang w:val="fr-FR"/>
-              </w:rPr>
-              <w:t>-lecture Quiz,</w:t>
-            </w:r>
-          </w:p>
-          <w:p>
-            <w:pPr>
-              <w:ind w:right="376"/>
-              <w:rPr>
-                <w:rFonts w:ascii="Arial" w:hAnsi="Arial" w:cs="Arial"/>
-                <w:b/>
-                <w:sz w:val="24"/>
-                <w:szCs w:val="24"/>
-                <w:lang w:val="fr-FR"/>
-              </w:rPr>
-            </w:pPr>
-            <w:r>
-              <w:rPr>
-                <w:rFonts w:ascii="Arial" w:hAnsi="Arial" w:cs="Arial"/>
-                <w:b/>
-                <w:sz w:val="24"/>
-                <w:szCs w:val="24"/>
-                <w:lang w:val="fr-FR"/>
-              </w:rPr>
-              <w:t xml:space="preserve">1 </w:t>
-            </w:r>
-            <w:proofErr w:type="spellStart"/>
-            <w:r>
-              <w:rPr>
-                <w:rFonts w:ascii="Arial" w:hAnsi="Arial" w:cs="Arial"/>
-                <w:b/>
-                <w:sz w:val="24"/>
-                <w:szCs w:val="24"/>
-                <w:lang w:val="fr-FR"/>
-              </w:rPr>
-              <w:t>lab</w:t>
-            </w:r>
-            <w:proofErr w:type="spellEnd"/>
-            <w:r>
-              <w:rPr>
-                <w:rFonts w:ascii="Arial" w:hAnsi="Arial" w:cs="Arial"/>
-                <w:b/>
-                <w:sz w:val="24"/>
-                <w:szCs w:val="24"/>
-                <w:lang w:val="fr-FR"/>
-              </w:rPr>
-              <w:t xml:space="preserve"> (due </w:t>
-            </w:r>
-            <w:proofErr w:type="spellStart"/>
+              <w:t>1 pre-lecture Quiz,</w:t>
+            </w:r>
+          </w:p>
+          <w:p>
+            <w:pPr>
+              <w:ind w:right="376"/>
+              <w:rPr>
+                <w:rFonts w:ascii="Arial" w:hAnsi="Arial" w:cs="Arial"/>
+                <w:b/>
+                <w:sz w:val="24"/>
+                <w:szCs w:val="24"/>
+                <w:lang w:val="fr-FR"/>
+              </w:rPr>
+            </w:pPr>
+            <w:r>
+              <w:rPr>
+                <w:rFonts w:ascii="Arial" w:hAnsi="Arial" w:cs="Arial"/>
+                <w:b/>
+                <w:sz w:val="24"/>
+                <w:szCs w:val="24"/>
+                <w:lang w:val="fr-FR"/>
+              </w:rPr>
+              <w:t xml:space="preserve">1 lab (due </w:t>
+            </w:r>
             <w:r>
               <w:rPr>
                 <w:rFonts w:ascii="Arial" w:hAnsi="Arial" w:cs="Arial"/>
@@ -2035,18 +1910,7 @@
                 <w:szCs w:val="24"/>
                 <w:lang w:val="fr-FR"/>
               </w:rPr>
-              <w:t>ul</w:t>
-            </w:r>
-            <w:proofErr w:type="spellEnd"/>
-            <w:r>
-              <w:rPr>
-                <w:rFonts w:ascii="Arial" w:hAnsi="Arial" w:cs="Arial"/>
-                <w:b/>
-                <w:sz w:val="24"/>
-                <w:szCs w:val="24"/>
-                <w:lang w:val="fr-FR"/>
-              </w:rPr>
-              <w:t xml:space="preserve"> 9</w:t>
+              <w:t>ul 9</w:t>
             </w:r>
             <w:r>
               <w:rPr>
@@ -2295,95 +2159,49 @@
                 <w:szCs w:val="24"/>
                 <w:lang w:val="fr-FR"/>
               </w:rPr>
-              <w:t xml:space="preserve">1 </w:t>
-            </w:r>
-            <w:proofErr w:type="spellStart"/>
-            <w:r>
-              <w:rPr>
-                <w:rFonts w:ascii="Arial" w:hAnsi="Arial" w:cs="Arial"/>
-                <w:b/>
-                <w:sz w:val="24"/>
-                <w:szCs w:val="24"/>
-                <w:lang w:val="fr-FR"/>
-              </w:rPr>
-              <w:t>pre</w:t>
-            </w:r>
-            <w:proofErr w:type="spellEnd"/>
-            <w:r>
-              <w:rPr>
-                <w:rFonts w:ascii="Arial" w:hAnsi="Arial" w:cs="Arial"/>
-                <w:b/>
-                <w:sz w:val="24"/>
-                <w:szCs w:val="24"/>
-                <w:lang w:val="fr-FR"/>
-              </w:rPr>
-              <w:t>-lecture Quiz,</w:t>
-            </w:r>
-          </w:p>
-          <w:p>
-            <w:pPr>
-              <w:ind w:right="376"/>
-              <w:rPr>
-                <w:rFonts w:ascii="Arial" w:hAnsi="Arial" w:cs="Arial"/>
-                <w:b/>
-                <w:sz w:val="24"/>
-                <w:szCs w:val="24"/>
-                <w:lang w:val="fr-FR"/>
-              </w:rPr>
-            </w:pPr>
-            <w:r>
-              <w:rPr>
-                <w:rFonts w:ascii="Arial" w:hAnsi="Arial" w:cs="Arial"/>
-                <w:b/>
-                <w:sz w:val="24"/>
-                <w:szCs w:val="24"/>
-                <w:lang w:val="fr-FR"/>
-              </w:rPr>
-              <w:t xml:space="preserve">1 </w:t>
-            </w:r>
-            <w:proofErr w:type="spellStart"/>
-            <w:r>
-              <w:rPr>
-                <w:rFonts w:ascii="Arial" w:hAnsi="Arial" w:cs="Arial"/>
-                <w:b/>
-                <w:sz w:val="24"/>
-                <w:szCs w:val="24"/>
-                <w:lang w:val="fr-FR"/>
-              </w:rPr>
-              <w:t>lab</w:t>
-            </w:r>
-            <w:proofErr w:type="spellEnd"/>
-            <w:r>
-              <w:rPr>
-                <w:rFonts w:ascii="Arial" w:hAnsi="Arial" w:cs="Arial"/>
-                <w:b/>
-                <w:sz w:val="24"/>
-                <w:szCs w:val="24"/>
-                <w:lang w:val="fr-FR"/>
-              </w:rPr>
-              <w:t xml:space="preserve"> (due </w:t>
-            </w:r>
-            <w:proofErr w:type="spellStart"/>
-            <w:r>
-              <w:rPr>
-                <w:rFonts w:ascii="Arial" w:hAnsi="Arial" w:cs="Arial"/>
-                <w:b/>
-                <w:sz w:val="24"/>
-                <w:szCs w:val="24"/>
-                <w:lang w:val="fr-FR"/>
-              </w:rPr>
-              <w:t>Jul</w:t>
-            </w:r>
-            <w:proofErr w:type="spellEnd"/>
-            <w:r>
-              <w:rPr>
-                <w:rFonts w:ascii="Arial" w:hAnsi="Arial" w:cs="Arial"/>
-                <w:b/>
-                <w:sz w:val="24"/>
-                <w:szCs w:val="24"/>
-                <w:lang w:val="fr-FR"/>
-              </w:rPr>
-              <w:t xml:space="preserve"> 16</w:t>
+              <w:t>1 pre-lecture Quiz,</w:t>
+            </w:r>
+          </w:p>
+          <w:p>
+            <w:pPr>
+              <w:ind w:right="376"/>
+              <w:rPr>
+                <w:rFonts w:ascii="Arial" w:hAnsi="Arial" w:cs="Arial"/>
+                <w:b/>
+                <w:sz w:val="24"/>
+                <w:szCs w:val="24"/>
+                <w:lang w:val="fr-FR"/>
+              </w:rPr>
+            </w:pPr>
+            <w:r>
+              <w:rPr>
+                <w:rFonts w:ascii="Arial" w:hAnsi="Arial" w:cs="Arial"/>
+                <w:b/>
+                <w:sz w:val="24"/>
+                <w:szCs w:val="24"/>
+                <w:lang w:val="fr-FR"/>
+              </w:rPr>
+              <w:t xml:space="preserve">1 lab (due </w:t>
+            </w:r>
+            <w:r>
+              <w:rPr>
+                <w:rFonts w:ascii="Arial" w:hAnsi="Arial" w:cs="Arial"/>
+                <w:b/>
+                <w:sz w:val="24"/>
+                <w:szCs w:val="24"/>
+                <w:lang w:val="fr-FR"/>
+              </w:rPr>
+              <w:t>Jul 1</w:t>
+            </w:r>
+            <w:r>
+              <w:rPr>
+                <w:rFonts w:ascii="Arial" w:hAnsi="Arial" w:cs="Arial"/>
+                <w:b/>
+                <w:sz w:val="24"/>
+                <w:szCs w:val="24"/>
+                <w:lang w:val="fr-FR"/>
+              </w:rPr>
+              <w:t>2</w:t>
             </w:r>
             <w:r>
               <w:rPr>
@@ -2623,95 +2441,49 @@
                 <w:szCs w:val="24"/>
                 <w:lang w:val="fr-FR"/>
               </w:rPr>
-              <w:t xml:space="preserve">1 </w:t>
-            </w:r>
-            <w:proofErr w:type="spellStart"/>
-            <w:r>
-              <w:rPr>
-                <w:rFonts w:ascii="Arial" w:hAnsi="Arial" w:cs="Arial"/>
-                <w:b/>
-                <w:sz w:val="24"/>
-                <w:szCs w:val="24"/>
-                <w:lang w:val="fr-FR"/>
-              </w:rPr>
-              <w:t>pre</w:t>
-            </w:r>
-            <w:proofErr w:type="spellEnd"/>
-            <w:r>
-              <w:rPr>
-                <w:rFonts w:ascii="Arial" w:hAnsi="Arial" w:cs="Arial"/>
-                <w:b/>
-                <w:sz w:val="24"/>
-                <w:szCs w:val="24"/>
-                <w:lang w:val="fr-FR"/>
-              </w:rPr>
-              <w:t>-lecture Quiz,</w:t>
-            </w:r>
-          </w:p>
-          <w:p>
-            <w:pPr>
-              <w:ind w:right="376"/>
-              <w:rPr>
-                <w:rFonts w:ascii="Arial" w:hAnsi="Arial" w:cs="Arial"/>
-                <w:b/>
-                <w:sz w:val="24"/>
-                <w:szCs w:val="24"/>
-                <w:lang w:val="fr-FR"/>
-              </w:rPr>
-            </w:pPr>
-            <w:r>
-              <w:rPr>
-                <w:rFonts w:ascii="Arial" w:hAnsi="Arial" w:cs="Arial"/>
-                <w:b/>
-                <w:sz w:val="24"/>
-                <w:szCs w:val="24"/>
-                <w:lang w:val="fr-FR"/>
-              </w:rPr>
-              <w:t xml:space="preserve">1 </w:t>
-            </w:r>
-            <w:proofErr w:type="spellStart"/>
-            <w:r>
-              <w:rPr>
-                <w:rFonts w:ascii="Arial" w:hAnsi="Arial" w:cs="Arial"/>
-                <w:b/>
-                <w:sz w:val="24"/>
-                <w:szCs w:val="24"/>
-                <w:lang w:val="fr-FR"/>
-              </w:rPr>
-              <w:t>lab</w:t>
-            </w:r>
-            <w:proofErr w:type="spellEnd"/>
-            <w:r>
-              <w:rPr>
-                <w:rFonts w:ascii="Arial" w:hAnsi="Arial" w:cs="Arial"/>
-                <w:b/>
-                <w:sz w:val="24"/>
-                <w:szCs w:val="24"/>
-                <w:lang w:val="fr-FR"/>
-              </w:rPr>
-              <w:t xml:space="preserve"> (due </w:t>
-            </w:r>
-            <w:proofErr w:type="spellStart"/>
-            <w:r>
-              <w:rPr>
-                <w:rFonts w:ascii="Arial" w:hAnsi="Arial" w:cs="Arial"/>
-                <w:b/>
-                <w:sz w:val="24"/>
-                <w:szCs w:val="24"/>
-                <w:lang w:val="fr-FR"/>
-              </w:rPr>
-              <w:t>Jul</w:t>
-            </w:r>
-            <w:proofErr w:type="spellEnd"/>
-            <w:r>
-              <w:rPr>
-                <w:rFonts w:ascii="Arial" w:hAnsi="Arial" w:cs="Arial"/>
-                <w:b/>
-                <w:sz w:val="24"/>
-                <w:szCs w:val="24"/>
-                <w:lang w:val="fr-FR"/>
-              </w:rPr>
-              <w:t xml:space="preserve"> 19</w:t>
+              <w:t>1 pre-lecture Quiz,</w:t>
+            </w:r>
+          </w:p>
+          <w:p>
+            <w:pPr>
+              <w:ind w:right="376"/>
+              <w:rPr>
+                <w:rFonts w:ascii="Arial" w:hAnsi="Arial" w:cs="Arial"/>
+                <w:b/>
+                <w:sz w:val="24"/>
+                <w:szCs w:val="24"/>
+                <w:lang w:val="fr-FR"/>
+              </w:rPr>
+            </w:pPr>
+            <w:r>
+              <w:rPr>
+                <w:rFonts w:ascii="Arial" w:hAnsi="Arial" w:cs="Arial"/>
+                <w:b/>
+                <w:sz w:val="24"/>
+                <w:szCs w:val="24"/>
+                <w:lang w:val="fr-FR"/>
+              </w:rPr>
+              <w:t xml:space="preserve">1 lab (due </w:t>
+            </w:r>
+            <w:r>
+              <w:rPr>
+                <w:rFonts w:ascii="Arial" w:hAnsi="Arial" w:cs="Arial"/>
+                <w:b/>
+                <w:sz w:val="24"/>
+                <w:szCs w:val="24"/>
+                <w:lang w:val="fr-FR"/>
+              </w:rPr>
+              <w:t>Jul 1</w:t>
+            </w:r>
+            <w:r>
+              <w:rPr>
+                <w:rFonts w:ascii="Arial" w:hAnsi="Arial" w:cs="Arial"/>
+                <w:b/>
+                <w:sz w:val="24"/>
+                <w:szCs w:val="24"/>
+                <w:lang w:val="fr-FR"/>
+              </w:rPr>
+              <w:t>6</w:t>
             </w:r>
             <w:r>
               <w:rPr>
@@ -2933,73 +2705,29 @@
                 <w:szCs w:val="24"/>
                 <w:lang w:val="fr-FR"/>
               </w:rPr>
-              <w:t xml:space="preserve">1 </w:t>
-            </w:r>
-            <w:proofErr w:type="spellStart"/>
-            <w:r>
-              <w:rPr>
-                <w:rFonts w:ascii="Arial" w:hAnsi="Arial" w:cs="Arial"/>
-                <w:b/>
-                <w:sz w:val="24"/>
-                <w:szCs w:val="24"/>
-                <w:lang w:val="fr-FR"/>
-              </w:rPr>
-              <w:t>pre</w:t>
-            </w:r>
-            <w:proofErr w:type="spellEnd"/>
-            <w:r>
-              <w:rPr>
-                <w:rFonts w:ascii="Arial" w:hAnsi="Arial" w:cs="Arial"/>
-                <w:b/>
-                <w:sz w:val="24"/>
-                <w:szCs w:val="24"/>
-                <w:lang w:val="fr-FR"/>
-              </w:rPr>
-              <w:t>-lecture Quiz,</w:t>
-            </w:r>
-          </w:p>
-          <w:p>
-            <w:pPr>
-              <w:ind w:right="376"/>
-              <w:rPr>
-                <w:rFonts w:ascii="Arial" w:hAnsi="Arial" w:cs="Arial"/>
-                <w:b/>
-                <w:sz w:val="24"/>
-                <w:szCs w:val="24"/>
-                <w:lang w:val="fr-FR"/>
-              </w:rPr>
-            </w:pPr>
-            <w:r>
-              <w:rPr>
-                <w:rFonts w:ascii="Arial" w:hAnsi="Arial" w:cs="Arial"/>
-                <w:b/>
-                <w:sz w:val="24"/>
-                <w:szCs w:val="24"/>
-                <w:lang w:val="fr-FR"/>
-              </w:rPr>
-              <w:t xml:space="preserve">1 </w:t>
-            </w:r>
-            <w:proofErr w:type="spellStart"/>
-            <w:r>
-              <w:rPr>
-                <w:rFonts w:ascii="Arial" w:hAnsi="Arial" w:cs="Arial"/>
-                <w:b/>
-                <w:sz w:val="24"/>
-                <w:szCs w:val="24"/>
-                <w:lang w:val="fr-FR"/>
-              </w:rPr>
-              <w:t>lab</w:t>
-            </w:r>
-            <w:proofErr w:type="spellEnd"/>
-            <w:r>
-              <w:rPr>
-                <w:rFonts w:ascii="Arial" w:hAnsi="Arial" w:cs="Arial"/>
-                <w:b/>
-                <w:sz w:val="24"/>
-                <w:szCs w:val="24"/>
-                <w:lang w:val="fr-FR"/>
-              </w:rPr>
-              <w:t xml:space="preserve"> (</w:t>
+              <w:t>1 pre-lecture Quiz,</w:t>
+            </w:r>
+          </w:p>
+          <w:p>
+            <w:pPr>
+              <w:ind w:right="376"/>
+              <w:rPr>
+                <w:rFonts w:ascii="Arial" w:hAnsi="Arial" w:cs="Arial"/>
+                <w:b/>
+                <w:sz w:val="24"/>
+                <w:szCs w:val="24"/>
+                <w:lang w:val="fr-FR"/>
+              </w:rPr>
+            </w:pPr>
+            <w:r>
+              <w:rPr>
+                <w:rFonts w:ascii="Arial" w:hAnsi="Arial" w:cs="Arial"/>
+                <w:b/>
+                <w:sz w:val="24"/>
+                <w:szCs w:val="24"/>
+                <w:lang w:val="fr-FR"/>
+              </w:rPr>
+              <w:t>1 lab (</w:t>
             </w:r>
             <w:r>
               <w:rPr>
@@ -3011,27 +2739,25 @@
               </w:rPr>
               <w:t xml:space="preserve">due </w:t>
             </w:r>
-            <w:proofErr w:type="spellStart"/>
-            <w:r>
-              <w:rPr>
-                <w:rFonts w:ascii="Arial" w:hAnsi="Arial" w:cs="Arial"/>
-                <w:b/>
-                <w:sz w:val="24"/>
-                <w:szCs w:val="24"/>
-                <w:lang w:val="fr-FR"/>
-              </w:rPr>
-              <w:t>Jul</w:t>
-            </w:r>
-            <w:proofErr w:type="spellEnd"/>
-            <w:r>
-              <w:rPr>
-                <w:rFonts w:ascii="Arial" w:hAnsi="Arial" w:cs="Arial"/>
-                <w:b/>
-                <w:sz w:val="24"/>
-                <w:szCs w:val="24"/>
-                <w:lang w:val="fr-FR"/>
-              </w:rPr>
-              <w:t xml:space="preserve"> 23</w:t>
+            <w:r>
+              <w:rPr>
+                <w:rFonts w:ascii="Arial" w:hAnsi="Arial" w:cs="Arial"/>
+                <w:b/>
+                <w:sz w:val="24"/>
+                <w:szCs w:val="24"/>
+                <w:lang w:val="fr-FR"/>
+              </w:rPr>
+              <w:t xml:space="preserve">Jul </w:t>
+            </w:r>
+            <w:r>
+              <w:rPr>
+                <w:rFonts w:ascii="Arial" w:hAnsi="Arial" w:cs="Arial"/>
+                <w:b/>
+                <w:sz w:val="24"/>
+                <w:szCs w:val="24"/>
+                <w:lang w:val="fr-FR"/>
+              </w:rPr>
+              <w:t>19</w:t>
             </w:r>
             <w:r>
               <w:rPr>
@@ -3172,7 +2898,6 @@
                 <w:szCs w:val="24"/>
               </w:rPr>
             </w:pPr>
-            <w:proofErr w:type="spellStart"/>
             <w:r>
               <w:rPr>
                 <w:rFonts w:ascii="Arial" w:hAnsi="Arial" w:cs="Arial"/>
@@ -3182,7 +2907,6 @@
               </w:rPr>
               <w:t>MidTerm</w:t>
             </w:r>
-            <w:proofErr w:type="spellEnd"/>
           </w:p>
         </w:tc>
         <w:tc>
@@ -3235,27 +2959,7 @@
                 <w:sz w:val="24"/>
                 <w:szCs w:val="24"/>
               </w:rPr>
-              <w:t xml:space="preserve">1 </w:t>
-            </w:r>
-            <w:proofErr w:type="spellStart"/>
-            <w:r>
-              <w:rPr>
-                <w:rFonts w:ascii="Arial" w:hAnsi="Arial" w:cs="Arial"/>
-                <w:b/>
-                <w:sz w:val="24"/>
-                <w:szCs w:val="24"/>
-              </w:rPr>
-              <w:t>MidTerm</w:t>
-            </w:r>
-            <w:proofErr w:type="spellEnd"/>
-            <w:r>
-              <w:rPr>
-                <w:rFonts w:ascii="Arial" w:hAnsi="Arial" w:cs="Arial"/>
-                <w:b/>
-                <w:sz w:val="24"/>
-                <w:szCs w:val="24"/>
-              </w:rPr>
-              <w:t xml:space="preserve"> (</w:t>
+              <w:t>1 MidTerm (</w:t>
             </w:r>
             <w:r>
               <w:rPr>
@@ -3293,27 +2997,63 @@
                 <w:sz w:val="24"/>
                 <w:szCs w:val="24"/>
               </w:rPr>
-              <w:t>1 lab (due Jul 26)</w:t>
-            </w:r>
-          </w:p>
-          <w:p>
-            <w:pPr>
-              <w:ind w:right="376"/>
-              <w:rPr>
-                <w:rFonts w:ascii="Arial" w:hAnsi="Arial" w:cs="Arial"/>
-                <w:b/>
-                <w:sz w:val="24"/>
-                <w:szCs w:val="24"/>
-              </w:rPr>
-            </w:pPr>
-            <w:r>
-              <w:rPr>
-                <w:rFonts w:ascii="Arial" w:hAnsi="Arial" w:cs="Arial"/>
-                <w:b/>
-                <w:sz w:val="24"/>
-                <w:szCs w:val="24"/>
-              </w:rPr>
-              <w:t>Assignment 1 (due Aug 6)</w:t>
+              <w:t>1 lab (due Jul 2</w:t>
+            </w:r>
+            <w:r>
+              <w:rPr>
+                <w:rFonts w:ascii="Arial" w:hAnsi="Arial" w:cs="Arial"/>
+                <w:b/>
+                <w:sz w:val="24"/>
+                <w:szCs w:val="24"/>
+              </w:rPr>
+              <w:t>3</w:t>
+            </w:r>
+            <w:r>
+              <w:rPr>
+                <w:rFonts w:ascii="Arial" w:hAnsi="Arial" w:cs="Arial"/>
+                <w:b/>
+                <w:sz w:val="24"/>
+                <w:szCs w:val="24"/>
+              </w:rPr>
+              <w:t>)</w:t>
+            </w:r>
+          </w:p>
+          <w:p>
+            <w:pPr>
+              <w:ind w:right="376"/>
+              <w:rPr>
+                <w:rFonts w:ascii="Arial" w:hAnsi="Arial" w:cs="Arial"/>
+                <w:b/>
+                <w:sz w:val="24"/>
+                <w:szCs w:val="24"/>
+              </w:rPr>
+            </w:pPr>
+            <w:r>
+              <w:rPr>
+                <w:rFonts w:ascii="Arial" w:hAnsi="Arial" w:cs="Arial"/>
+                <w:b/>
+                <w:sz w:val="24"/>
+                <w:szCs w:val="24"/>
+              </w:rPr>
+              <w:t xml:space="preserve">Assignment 1 (due </w:t>
+            </w:r>
+            <w:r>
+              <w:rPr>
+                <w:rFonts w:ascii="Arial" w:hAnsi="Arial" w:cs="Arial"/>
+                <w:b/>
+                <w:sz w:val="24"/>
+                <w:szCs w:val="24"/>
+              </w:rPr>
+              <w:t>Jul 30</w:t>
+            </w:r>
+            <w:r>
+              <w:rPr>
+                <w:rFonts w:ascii="Arial" w:hAnsi="Arial" w:cs="Arial"/>
+                <w:b/>
+                <w:sz w:val="24"/>
+                <w:szCs w:val="24"/>
+              </w:rPr>
+              <w:t>)</w:t>
             </w:r>
           </w:p>
         </w:tc>
@@ -3493,19 +3233,8 @@
                 <w:sz w:val="24"/>
                 <w:szCs w:val="24"/>
               </w:rPr>
-              <w:t xml:space="preserve">Advanced </w:t>
-            </w:r>
-            <w:proofErr w:type="spellStart"/>
-            <w:r>
-              <w:rPr>
-                <w:rFonts w:ascii="Arial" w:hAnsi="Arial" w:cs="Arial"/>
-                <w:b/>
-                <w:sz w:val="24"/>
-                <w:szCs w:val="24"/>
-              </w:rPr>
-              <w:t>Makefiles</w:t>
-            </w:r>
-            <w:proofErr w:type="spellEnd"/>
+              <w:t>Advanced Makefiles</w:t>
+            </w:r>
           </w:p>
         </w:tc>
         <w:tc>
@@ -3557,95 +3286,39 @@
                 <w:szCs w:val="24"/>
                 <w:lang w:val="fr-FR"/>
               </w:rPr>
-              <w:t xml:space="preserve">1 </w:t>
-            </w:r>
-            <w:proofErr w:type="spellStart"/>
-            <w:r>
-              <w:rPr>
-                <w:rFonts w:ascii="Arial" w:hAnsi="Arial" w:cs="Arial"/>
-                <w:b/>
-                <w:sz w:val="24"/>
-                <w:szCs w:val="24"/>
-                <w:lang w:val="fr-FR"/>
-              </w:rPr>
-              <w:t>pre</w:t>
-            </w:r>
-            <w:proofErr w:type="spellEnd"/>
-            <w:r>
-              <w:rPr>
-                <w:rFonts w:ascii="Arial" w:hAnsi="Arial" w:cs="Arial"/>
-                <w:b/>
-                <w:sz w:val="24"/>
-                <w:szCs w:val="24"/>
-                <w:lang w:val="fr-FR"/>
-              </w:rPr>
-              <w:t>-lecture Quiz,</w:t>
-            </w:r>
-          </w:p>
-          <w:p>
-            <w:pPr>
-              <w:ind w:right="376"/>
-              <w:rPr>
-                <w:rFonts w:ascii="Arial" w:hAnsi="Arial" w:cs="Arial"/>
-                <w:b/>
-                <w:sz w:val="24"/>
-                <w:szCs w:val="24"/>
-                <w:lang w:val="fr-FR"/>
-              </w:rPr>
-            </w:pPr>
-            <w:r>
-              <w:rPr>
-                <w:rFonts w:ascii="Arial" w:hAnsi="Arial" w:cs="Arial"/>
-                <w:b/>
-                <w:sz w:val="24"/>
-                <w:szCs w:val="24"/>
-                <w:lang w:val="fr-FR"/>
-              </w:rPr>
-              <w:t xml:space="preserve">1 </w:t>
-            </w:r>
-            <w:proofErr w:type="spellStart"/>
-            <w:r>
-              <w:rPr>
-                <w:rFonts w:ascii="Arial" w:hAnsi="Arial" w:cs="Arial"/>
-                <w:b/>
-                <w:sz w:val="24"/>
-                <w:szCs w:val="24"/>
-                <w:lang w:val="fr-FR"/>
-              </w:rPr>
-              <w:t>lab</w:t>
-            </w:r>
-            <w:proofErr w:type="spellEnd"/>
-            <w:r>
-              <w:rPr>
-                <w:rFonts w:ascii="Arial" w:hAnsi="Arial" w:cs="Arial"/>
-                <w:b/>
-                <w:sz w:val="24"/>
-                <w:szCs w:val="24"/>
-                <w:lang w:val="fr-FR"/>
-              </w:rPr>
-              <w:t xml:space="preserve"> (due </w:t>
-            </w:r>
-            <w:proofErr w:type="spellStart"/>
-            <w:r>
-              <w:rPr>
-                <w:rFonts w:ascii="Arial" w:hAnsi="Arial" w:cs="Arial"/>
-                <w:b/>
-                <w:sz w:val="24"/>
-                <w:szCs w:val="24"/>
-                <w:lang w:val="fr-FR"/>
-              </w:rPr>
-              <w:t>Jul</w:t>
-            </w:r>
-            <w:proofErr w:type="spellEnd"/>
-            <w:r>
-              <w:rPr>
-                <w:rFonts w:ascii="Arial" w:hAnsi="Arial" w:cs="Arial"/>
-                <w:b/>
-                <w:sz w:val="24"/>
-                <w:szCs w:val="24"/>
-                <w:lang w:val="fr-FR"/>
-              </w:rPr>
-              <w:t xml:space="preserve"> 30</w:t>
+              <w:t>1 pre-lecture Quiz,</w:t>
+            </w:r>
+          </w:p>
+          <w:p>
+            <w:pPr>
+              <w:ind w:right="376"/>
+              <w:rPr>
+                <w:rFonts w:ascii="Arial" w:hAnsi="Arial" w:cs="Arial"/>
+                <w:b/>
+                <w:sz w:val="24"/>
+                <w:szCs w:val="24"/>
+                <w:lang w:val="fr-FR"/>
+              </w:rPr>
+            </w:pPr>
+            <w:r>
+              <w:rPr>
+                <w:rFonts w:ascii="Arial" w:hAnsi="Arial" w:cs="Arial"/>
+                <w:b/>
+                <w:sz w:val="24"/>
+                <w:szCs w:val="24"/>
+                <w:lang w:val="fr-FR"/>
+              </w:rPr>
+              <w:t xml:space="preserve">1 lab (due </w:t>
+            </w:r>
+            <w:r>
+              <w:rPr>
+                <w:rFonts w:ascii="Arial" w:hAnsi="Arial" w:cs="Arial"/>
+                <w:b/>
+                <w:sz w:val="24"/>
+                <w:szCs w:val="24"/>
+                <w:lang w:val="fr-FR"/>
+              </w:rPr>
+              <w:t>Jul 30</w:t>
             </w:r>
             <w:r>
               <w:rPr>
@@ -3877,95 +3550,39 @@
                 <w:szCs w:val="24"/>
                 <w:lang w:val="fr-FR"/>
               </w:rPr>
-              <w:t xml:space="preserve">1 </w:t>
-            </w:r>
-            <w:proofErr w:type="spellStart"/>
-            <w:r>
-              <w:rPr>
-                <w:rFonts w:ascii="Arial" w:hAnsi="Arial" w:cs="Arial"/>
-                <w:b/>
-                <w:sz w:val="24"/>
-                <w:szCs w:val="24"/>
-                <w:lang w:val="fr-FR"/>
-              </w:rPr>
-              <w:t>pre</w:t>
-            </w:r>
-            <w:proofErr w:type="spellEnd"/>
-            <w:r>
-              <w:rPr>
-                <w:rFonts w:ascii="Arial" w:hAnsi="Arial" w:cs="Arial"/>
-                <w:b/>
-                <w:sz w:val="24"/>
-                <w:szCs w:val="24"/>
-                <w:lang w:val="fr-FR"/>
-              </w:rPr>
-              <w:t>-lecture Quiz,</w:t>
-            </w:r>
-          </w:p>
-          <w:p>
-            <w:pPr>
-              <w:ind w:right="376"/>
-              <w:rPr>
-                <w:rFonts w:ascii="Arial" w:hAnsi="Arial" w:cs="Arial"/>
-                <w:b/>
-                <w:sz w:val="24"/>
-                <w:szCs w:val="24"/>
-                <w:lang w:val="fr-FR"/>
-              </w:rPr>
-            </w:pPr>
-            <w:r>
-              <w:rPr>
-                <w:rFonts w:ascii="Arial" w:hAnsi="Arial" w:cs="Arial"/>
-                <w:b/>
-                <w:sz w:val="24"/>
-                <w:szCs w:val="24"/>
-                <w:lang w:val="fr-FR"/>
-              </w:rPr>
-              <w:t xml:space="preserve">1 </w:t>
-            </w:r>
-            <w:proofErr w:type="spellStart"/>
-            <w:r>
-              <w:rPr>
-                <w:rFonts w:ascii="Arial" w:hAnsi="Arial" w:cs="Arial"/>
-                <w:b/>
-                <w:sz w:val="24"/>
-                <w:szCs w:val="24"/>
-                <w:lang w:val="fr-FR"/>
-              </w:rPr>
-              <w:t>lab</w:t>
-            </w:r>
-            <w:proofErr w:type="spellEnd"/>
-            <w:r>
-              <w:rPr>
-                <w:rFonts w:ascii="Arial" w:hAnsi="Arial" w:cs="Arial"/>
-                <w:b/>
-                <w:sz w:val="24"/>
-                <w:szCs w:val="24"/>
-                <w:lang w:val="fr-FR"/>
-              </w:rPr>
-              <w:t xml:space="preserve"> (due </w:t>
-            </w:r>
-            <w:proofErr w:type="spellStart"/>
-            <w:r>
-              <w:rPr>
-                <w:rFonts w:ascii="Arial" w:hAnsi="Arial" w:cs="Arial"/>
-                <w:b/>
-                <w:sz w:val="24"/>
-                <w:szCs w:val="24"/>
-                <w:lang w:val="fr-FR"/>
-              </w:rPr>
-              <w:t>Aug</w:t>
-            </w:r>
-            <w:proofErr w:type="spellEnd"/>
-            <w:r>
-              <w:rPr>
-                <w:rFonts w:ascii="Arial" w:hAnsi="Arial" w:cs="Arial"/>
-                <w:b/>
-                <w:sz w:val="24"/>
-                <w:szCs w:val="24"/>
-                <w:lang w:val="fr-FR"/>
-              </w:rPr>
-              <w:t xml:space="preserve"> 2</w:t>
+              <w:t>1 pre-lecture Quiz,</w:t>
+            </w:r>
+          </w:p>
+          <w:p>
+            <w:pPr>
+              <w:ind w:right="376"/>
+              <w:rPr>
+                <w:rFonts w:ascii="Arial" w:hAnsi="Arial" w:cs="Arial"/>
+                <w:b/>
+                <w:sz w:val="24"/>
+                <w:szCs w:val="24"/>
+                <w:lang w:val="fr-FR"/>
+              </w:rPr>
+            </w:pPr>
+            <w:r>
+              <w:rPr>
+                <w:rFonts w:ascii="Arial" w:hAnsi="Arial" w:cs="Arial"/>
+                <w:b/>
+                <w:sz w:val="24"/>
+                <w:szCs w:val="24"/>
+                <w:lang w:val="fr-FR"/>
+              </w:rPr>
+              <w:t xml:space="preserve">1 lab (due </w:t>
+            </w:r>
+            <w:r>
+              <w:rPr>
+                <w:rFonts w:ascii="Arial" w:hAnsi="Arial" w:cs="Arial"/>
+                <w:b/>
+                <w:sz w:val="24"/>
+                <w:szCs w:val="24"/>
+                <w:lang w:val="fr-FR"/>
+              </w:rPr>
+              <w:t>Aug 2</w:t>
             </w:r>
             <w:r>
               <w:rPr>
@@ -4033,6 +3650,15 @@
                 <w:szCs w:val="24"/>
               </w:rPr>
             </w:pPr>
+            <w:r>
+              <w:rPr>
+                <w:rFonts w:ascii="Arial" w:hAnsi="Arial" w:cs="Arial"/>
+                <w:b/>
+                <w:sz w:val="24"/>
+                <w:szCs w:val="24"/>
+              </w:rPr>
+              <w:t>15% assign.1</w:t>
+            </w:r>
           </w:p>
         </w:tc>
       </w:tr>
@@ -4162,105 +3788,39 @@
                 <w:szCs w:val="24"/>
                 <w:lang w:val="fr-FR"/>
               </w:rPr>
-              <w:t xml:space="preserve">1 </w:t>
-            </w:r>
-            <w:proofErr w:type="spellStart"/>
-            <w:r>
-              <w:rPr>
-                <w:rFonts w:ascii="Arial" w:hAnsi="Arial" w:cs="Arial"/>
-                <w:b/>
-                <w:sz w:val="24"/>
-                <w:szCs w:val="24"/>
-                <w:lang w:val="fr-FR"/>
-              </w:rPr>
-              <w:t>pre</w:t>
-            </w:r>
-            <w:proofErr w:type="spellEnd"/>
-            <w:r>
-              <w:rPr>
-                <w:rFonts w:ascii="Arial" w:hAnsi="Arial" w:cs="Arial"/>
-                <w:b/>
-                <w:sz w:val="24"/>
-                <w:szCs w:val="24"/>
-                <w:lang w:val="fr-FR"/>
-              </w:rPr>
-              <w:t>-lecture Quiz,</w:t>
-            </w:r>
-          </w:p>
-          <w:p>
-            <w:pPr>
-              <w:ind w:right="376"/>
-              <w:rPr>
-                <w:rFonts w:ascii="Arial" w:hAnsi="Arial" w:cs="Arial"/>
-                <w:b/>
-                <w:sz w:val="24"/>
-                <w:szCs w:val="24"/>
-                <w:lang w:val="fr-FR"/>
-              </w:rPr>
-            </w:pPr>
-            <w:r>
-              <w:rPr>
-                <w:rFonts w:ascii="Arial" w:hAnsi="Arial" w:cs="Arial"/>
-                <w:b/>
-                <w:sz w:val="24"/>
-                <w:szCs w:val="24"/>
-                <w:lang w:val="fr-FR"/>
-              </w:rPr>
-              <w:t xml:space="preserve">1 </w:t>
-            </w:r>
-            <w:proofErr w:type="spellStart"/>
-            <w:r>
-              <w:rPr>
-                <w:rFonts w:ascii="Arial" w:hAnsi="Arial" w:cs="Arial"/>
-                <w:b/>
-                <w:sz w:val="24"/>
-                <w:szCs w:val="24"/>
-                <w:lang w:val="fr-FR"/>
-              </w:rPr>
-              <w:t>lab</w:t>
-            </w:r>
-            <w:proofErr w:type="spellEnd"/>
-            <w:r>
-              <w:rPr>
-                <w:rFonts w:ascii="Arial" w:hAnsi="Arial" w:cs="Arial"/>
-                <w:b/>
-                <w:sz w:val="24"/>
-                <w:szCs w:val="24"/>
-                <w:lang w:val="fr-FR"/>
-              </w:rPr>
-              <w:t xml:space="preserve"> (due </w:t>
-            </w:r>
-            <w:proofErr w:type="spellStart"/>
-            <w:r>
-              <w:rPr>
-                <w:rFonts w:ascii="Arial" w:hAnsi="Arial" w:cs="Arial"/>
-                <w:b/>
-                <w:sz w:val="24"/>
-                <w:szCs w:val="24"/>
-                <w:lang w:val="fr-FR"/>
-              </w:rPr>
-              <w:t>A</w:t>
-            </w:r>
-            <w:r>
-              <w:rPr>
-                <w:rFonts w:ascii="Arial" w:hAnsi="Arial" w:cs="Arial"/>
-                <w:b/>
-                <w:sz w:val="24"/>
-                <w:szCs w:val="24"/>
-                <w:lang w:val="fr-FR"/>
-              </w:rPr>
-              <w:t>ug</w:t>
-            </w:r>
-            <w:proofErr w:type="spellEnd"/>
-            <w:r>
-              <w:rPr>
-                <w:rFonts w:ascii="Arial" w:hAnsi="Arial" w:cs="Arial"/>
-                <w:b/>
-                <w:sz w:val="24"/>
-                <w:szCs w:val="24"/>
-                <w:lang w:val="fr-FR"/>
-              </w:rPr>
-              <w:t xml:space="preserve"> 6</w:t>
+              <w:t>1 pre-lecture Quiz,</w:t>
+            </w:r>
+          </w:p>
+          <w:p>
+            <w:pPr>
+              <w:ind w:right="376"/>
+              <w:rPr>
+                <w:rFonts w:ascii="Arial" w:hAnsi="Arial" w:cs="Arial"/>
+                <w:b/>
+                <w:sz w:val="24"/>
+                <w:szCs w:val="24"/>
+                <w:lang w:val="fr-FR"/>
+              </w:rPr>
+            </w:pPr>
+            <w:r>
+              <w:rPr>
+                <w:rFonts w:ascii="Arial" w:hAnsi="Arial" w:cs="Arial"/>
+                <w:b/>
+                <w:sz w:val="24"/>
+                <w:szCs w:val="24"/>
+                <w:lang w:val="fr-FR"/>
+              </w:rPr>
+              <w:t>1 lab (due A</w:t>
+            </w:r>
+            <w:r>
+              <w:rPr>
+                <w:rFonts w:ascii="Arial" w:hAnsi="Arial" w:cs="Arial"/>
+                <w:b/>
+                <w:sz w:val="24"/>
+                <w:szCs w:val="24"/>
+                <w:lang w:val="fr-FR"/>
+              </w:rPr>
+              <w:t>ug 6</w:t>
             </w:r>
             <w:r>
               <w:rPr>
@@ -4384,15 +3944,6 @@
                 <w:szCs w:val="24"/>
               </w:rPr>
             </w:pPr>
-            <w:r>
-              <w:rPr>
-                <w:rFonts w:ascii="Arial" w:hAnsi="Arial" w:cs="Arial"/>
-                <w:b/>
-                <w:sz w:val="24"/>
-                <w:szCs w:val="24"/>
-              </w:rPr>
-              <w:t>15% assign.1</w:t>
-            </w:r>
           </w:p>
         </w:tc>
       </w:tr>
@@ -4490,20 +4041,8 @@
                 <w:sz w:val="24"/>
                 <w:szCs w:val="24"/>
               </w:rPr>
-              <w:t>IPC Comparison</w:t>
-            </w:r>
-          </w:p>
-          <w:p>
-            <w:pPr>
-              <w:ind w:right="376"/>
-              <w:jc w:val="center"/>
-              <w:rPr>
-                <w:rFonts w:ascii="Arial" w:hAnsi="Arial" w:cs="Arial"/>
-                <w:b/>
-                <w:sz w:val="24"/>
-                <w:szCs w:val="24"/>
-              </w:rPr>
-            </w:pPr>
+              <w:t>Semaphores</w:t>
+            </w:r>
           </w:p>
         </w:tc>
         <w:tc>
@@ -4575,6 +4114,15 @@
               </w:rPr>
               <w:t>3, 46</w:t>
             </w:r>
+            <w:r>
+              <w:rPr>
+                <w:rFonts w:ascii="Arial" w:hAnsi="Arial" w:cs="Arial"/>
+                <w:b/>
+                <w:sz w:val="24"/>
+                <w:szCs w:val="24"/>
+              </w:rPr>
+              <w:t>, 53</w:t>
+            </w:r>
           </w:p>
         </w:tc>
         <w:tc>
@@ -4600,95 +4148,39 @@
                 <w:szCs w:val="24"/>
                 <w:lang w:val="fr-FR"/>
               </w:rPr>
-              <w:t xml:space="preserve">1 </w:t>
-            </w:r>
-            <w:proofErr w:type="spellStart"/>
-            <w:r>
-              <w:rPr>
-                <w:rFonts w:ascii="Arial" w:hAnsi="Arial" w:cs="Arial"/>
-                <w:b/>
-                <w:sz w:val="24"/>
-                <w:szCs w:val="24"/>
-                <w:lang w:val="fr-FR"/>
-              </w:rPr>
-              <w:t>pre</w:t>
-            </w:r>
-            <w:proofErr w:type="spellEnd"/>
-            <w:r>
-              <w:rPr>
-                <w:rFonts w:ascii="Arial" w:hAnsi="Arial" w:cs="Arial"/>
-                <w:b/>
-                <w:sz w:val="24"/>
-                <w:szCs w:val="24"/>
-                <w:lang w:val="fr-FR"/>
-              </w:rPr>
-              <w:t>-lecture Quiz,</w:t>
-            </w:r>
-          </w:p>
-          <w:p>
-            <w:pPr>
-              <w:ind w:right="376"/>
-              <w:rPr>
-                <w:rFonts w:ascii="Arial" w:hAnsi="Arial" w:cs="Arial"/>
-                <w:b/>
-                <w:sz w:val="24"/>
-                <w:szCs w:val="24"/>
-                <w:lang w:val="fr-FR"/>
-              </w:rPr>
-            </w:pPr>
-            <w:r>
-              <w:rPr>
-                <w:rFonts w:ascii="Arial" w:hAnsi="Arial" w:cs="Arial"/>
-                <w:b/>
-                <w:sz w:val="24"/>
-                <w:szCs w:val="24"/>
-                <w:lang w:val="fr-FR"/>
-              </w:rPr>
-              <w:t xml:space="preserve">1 </w:t>
-            </w:r>
-            <w:proofErr w:type="spellStart"/>
-            <w:r>
-              <w:rPr>
-                <w:rFonts w:ascii="Arial" w:hAnsi="Arial" w:cs="Arial"/>
-                <w:b/>
-                <w:sz w:val="24"/>
-                <w:szCs w:val="24"/>
-                <w:lang w:val="fr-FR"/>
-              </w:rPr>
-              <w:t>lab</w:t>
-            </w:r>
-            <w:proofErr w:type="spellEnd"/>
-            <w:r>
-              <w:rPr>
-                <w:rFonts w:ascii="Arial" w:hAnsi="Arial" w:cs="Arial"/>
-                <w:b/>
-                <w:sz w:val="24"/>
-                <w:szCs w:val="24"/>
-                <w:lang w:val="fr-FR"/>
-              </w:rPr>
-              <w:t xml:space="preserve"> (due </w:t>
-            </w:r>
-            <w:proofErr w:type="spellStart"/>
-            <w:r>
-              <w:rPr>
-                <w:rFonts w:ascii="Arial" w:hAnsi="Arial" w:cs="Arial"/>
-                <w:b/>
-                <w:sz w:val="24"/>
-                <w:szCs w:val="24"/>
-                <w:lang w:val="fr-FR"/>
-              </w:rPr>
-              <w:t>Aug</w:t>
-            </w:r>
-            <w:proofErr w:type="spellEnd"/>
-            <w:r>
-              <w:rPr>
-                <w:rFonts w:ascii="Arial" w:hAnsi="Arial" w:cs="Arial"/>
-                <w:b/>
-                <w:sz w:val="24"/>
-                <w:szCs w:val="24"/>
-                <w:lang w:val="fr-FR"/>
-              </w:rPr>
-              <w:t xml:space="preserve"> 9</w:t>
+              <w:t>1 pre-lecture Quiz,</w:t>
+            </w:r>
+          </w:p>
+          <w:p>
+            <w:pPr>
+              <w:ind w:right="376"/>
+              <w:rPr>
+                <w:rFonts w:ascii="Arial" w:hAnsi="Arial" w:cs="Arial"/>
+                <w:b/>
+                <w:sz w:val="24"/>
+                <w:szCs w:val="24"/>
+                <w:lang w:val="fr-FR"/>
+              </w:rPr>
+            </w:pPr>
+            <w:r>
+              <w:rPr>
+                <w:rFonts w:ascii="Arial" w:hAnsi="Arial" w:cs="Arial"/>
+                <w:b/>
+                <w:sz w:val="24"/>
+                <w:szCs w:val="24"/>
+                <w:lang w:val="fr-FR"/>
+              </w:rPr>
+              <w:t xml:space="preserve">1 lab (due </w:t>
+            </w:r>
+            <w:r>
+              <w:rPr>
+                <w:rFonts w:ascii="Arial" w:hAnsi="Arial" w:cs="Arial"/>
+                <w:b/>
+                <w:sz w:val="24"/>
+                <w:szCs w:val="24"/>
+                <w:lang w:val="fr-FR"/>
+              </w:rPr>
+              <w:t>Aug 9</w:t>
             </w:r>
             <w:r>
               <w:rPr>
@@ -4844,39 +4336,20 @@
                 <w:sz w:val="24"/>
                 <w:szCs w:val="24"/>
               </w:rPr>
-              <w:t>Semaphores</w:t>
-            </w:r>
-            <w:r>
-              <w:rPr>
-                <w:rFonts w:ascii="Arial" w:hAnsi="Arial" w:cs="Arial"/>
-                <w:b/>
-                <w:sz w:val="24"/>
-                <w:szCs w:val="24"/>
-              </w:rPr>
-              <w:t>/ Shared Memory</w:t>
-            </w:r>
-          </w:p>
-          <w:p>
-            <w:pPr>
-              <w:ind w:right="376"/>
-              <w:jc w:val="center"/>
-              <w:rPr>
-                <w:rFonts w:ascii="Arial" w:hAnsi="Arial" w:cs="Arial"/>
-                <w:b/>
-                <w:sz w:val="24"/>
-                <w:szCs w:val="24"/>
-              </w:rPr>
-            </w:pPr>
-            <w:r>
-              <w:rPr>
-                <w:rFonts w:ascii="Arial" w:hAnsi="Arial" w:cs="Arial"/>
-                <w:b/>
-                <w:color w:val="FF0000"/>
-                <w:sz w:val="24"/>
-                <w:szCs w:val="24"/>
-              </w:rPr>
-              <w:t>(Push Semaphores back)</w:t>
-            </w:r>
+              <w:t>Shared Memory</w:t>
+            </w:r>
+          </w:p>
+          <w:p>
+            <w:pPr>
+              <w:ind w:right="376"/>
+              <w:jc w:val="center"/>
+              <w:rPr>
+                <w:rFonts w:ascii="Arial" w:hAnsi="Arial" w:cs="Arial"/>
+                <w:b/>
+                <w:sz w:val="24"/>
+                <w:szCs w:val="24"/>
+              </w:rPr>
+            </w:pPr>
           </w:p>
         </w:tc>
         <w:tc>
@@ -4901,16 +4374,16 @@
                 <w:sz w:val="24"/>
                 <w:szCs w:val="24"/>
               </w:rPr>
-              <w:t>Linux Programming Interface - Chapter 53</w:t>
-            </w:r>
-            <w:r>
-              <w:rPr>
-                <w:rFonts w:ascii="Arial" w:hAnsi="Arial" w:cs="Arial"/>
-                <w:b/>
-                <w:sz w:val="24"/>
-                <w:szCs w:val="24"/>
-              </w:rPr>
-              <w:t>, 48</w:t>
+              <w:t xml:space="preserve">Linux Programming Interface - Chapter </w:t>
+            </w:r>
+            <w:r>
+              <w:rPr>
+                <w:rFonts w:ascii="Arial" w:hAnsi="Arial" w:cs="Arial"/>
+                <w:b/>
+                <w:sz w:val="24"/>
+                <w:szCs w:val="24"/>
+              </w:rPr>
+              <w:t>48</w:t>
             </w:r>
           </w:p>
         </w:tc>
@@ -4937,105 +4410,39 @@
                 <w:szCs w:val="24"/>
                 <w:lang w:val="fr-FR"/>
               </w:rPr>
-              <w:t xml:space="preserve">1 </w:t>
-            </w:r>
-            <w:proofErr w:type="spellStart"/>
-            <w:r>
-              <w:rPr>
-                <w:rFonts w:ascii="Arial" w:hAnsi="Arial" w:cs="Arial"/>
-                <w:b/>
-                <w:sz w:val="24"/>
-                <w:szCs w:val="24"/>
-                <w:lang w:val="fr-FR"/>
-              </w:rPr>
-              <w:t>pre</w:t>
-            </w:r>
-            <w:proofErr w:type="spellEnd"/>
-            <w:r>
-              <w:rPr>
-                <w:rFonts w:ascii="Arial" w:hAnsi="Arial" w:cs="Arial"/>
-                <w:b/>
-                <w:sz w:val="24"/>
-                <w:szCs w:val="24"/>
-                <w:lang w:val="fr-FR"/>
-              </w:rPr>
-              <w:t>-lecture Quiz,</w:t>
-            </w:r>
-          </w:p>
-          <w:p>
-            <w:pPr>
-              <w:ind w:right="376"/>
-              <w:rPr>
-                <w:rFonts w:ascii="Arial" w:hAnsi="Arial" w:cs="Arial"/>
-                <w:b/>
-                <w:sz w:val="24"/>
-                <w:szCs w:val="24"/>
-                <w:lang w:val="fr-FR"/>
-              </w:rPr>
-            </w:pPr>
-            <w:r>
-              <w:rPr>
-                <w:rFonts w:ascii="Arial" w:hAnsi="Arial" w:cs="Arial"/>
-                <w:b/>
-                <w:sz w:val="24"/>
-                <w:szCs w:val="24"/>
-                <w:lang w:val="fr-FR"/>
-              </w:rPr>
-              <w:t xml:space="preserve">1 </w:t>
-            </w:r>
-            <w:proofErr w:type="spellStart"/>
-            <w:r>
-              <w:rPr>
-                <w:rFonts w:ascii="Arial" w:hAnsi="Arial" w:cs="Arial"/>
-                <w:b/>
-                <w:sz w:val="24"/>
-                <w:szCs w:val="24"/>
-                <w:lang w:val="fr-FR"/>
-              </w:rPr>
-              <w:t>lab</w:t>
-            </w:r>
-            <w:proofErr w:type="spellEnd"/>
-            <w:r>
-              <w:rPr>
-                <w:rFonts w:ascii="Arial" w:hAnsi="Arial" w:cs="Arial"/>
-                <w:b/>
-                <w:sz w:val="24"/>
-                <w:szCs w:val="24"/>
-                <w:lang w:val="fr-FR"/>
-              </w:rPr>
-              <w:t xml:space="preserve"> (due </w:t>
-            </w:r>
-            <w:proofErr w:type="spellStart"/>
-            <w:r>
-              <w:rPr>
-                <w:rFonts w:ascii="Arial" w:hAnsi="Arial" w:cs="Arial"/>
-                <w:b/>
-                <w:sz w:val="24"/>
-                <w:szCs w:val="24"/>
-                <w:lang w:val="fr-FR"/>
-              </w:rPr>
-              <w:t>A</w:t>
-            </w:r>
-            <w:r>
-              <w:rPr>
-                <w:rFonts w:ascii="Arial" w:hAnsi="Arial" w:cs="Arial"/>
-                <w:b/>
-                <w:sz w:val="24"/>
-                <w:szCs w:val="24"/>
-                <w:lang w:val="fr-FR"/>
-              </w:rPr>
-              <w:t>ug</w:t>
-            </w:r>
-            <w:proofErr w:type="spellEnd"/>
-            <w:r>
-              <w:rPr>
-                <w:rFonts w:ascii="Arial" w:hAnsi="Arial" w:cs="Arial"/>
-                <w:b/>
-                <w:sz w:val="24"/>
-                <w:szCs w:val="24"/>
-                <w:lang w:val="fr-FR"/>
-              </w:rPr>
-              <w:t xml:space="preserve"> 13</w:t>
+              <w:t>1 pre-lecture Quiz,</w:t>
+            </w:r>
+          </w:p>
+          <w:p>
+            <w:pPr>
+              <w:ind w:right="376"/>
+              <w:rPr>
+                <w:rFonts w:ascii="Arial" w:hAnsi="Arial" w:cs="Arial"/>
+                <w:b/>
+                <w:sz w:val="24"/>
+                <w:szCs w:val="24"/>
+                <w:lang w:val="fr-FR"/>
+              </w:rPr>
+            </w:pPr>
+            <w:r>
+              <w:rPr>
+                <w:rFonts w:ascii="Arial" w:hAnsi="Arial" w:cs="Arial"/>
+                <w:b/>
+                <w:sz w:val="24"/>
+                <w:szCs w:val="24"/>
+                <w:lang w:val="fr-FR"/>
+              </w:rPr>
+              <w:t>1 lab (due A</w:t>
+            </w:r>
+            <w:r>
+              <w:rPr>
+                <w:rFonts w:ascii="Arial" w:hAnsi="Arial" w:cs="Arial"/>
+                <w:b/>
+                <w:sz w:val="24"/>
+                <w:szCs w:val="24"/>
+                <w:lang w:val="fr-FR"/>
+              </w:rPr>
+              <w:t>ug 13</w:t>
             </w:r>
             <w:r>
               <w:rPr>
@@ -6398,14 +5805,12 @@
 </file>
 
 <file path=customXml/item1.xml><?xml version="1.0" encoding="utf-8"?>
-<s:customData xmlns="http://www.wps.cn/officeDocument/2013/wpsCustomData" xmlns:s="http://www.wps.cn/officeDocument/2013/wpsCustomData">
-  <customSectProps>
-    <customSectPr/>
-  </customSectProps>
-  <customShpExts>
-    <customShpInfo spid="_x0000_s1026" textRotate="1"/>
-  </customShpExts>
-</s:customData>
+<?mso-contentType ?>
+<FormTemplates xmlns="http://schemas.microsoft.com/sharepoint/v3/contenttype/forms">
+  <Display>DocumentLibraryForm</Display>
+  <Edit>DocumentLibraryForm</Edit>
+  <New>DocumentLibraryForm</New>
+</FormTemplates>
 </file>
 
 <file path=customXml/item2.xml><?xml version="1.0" encoding="utf-8"?>
@@ -6415,12 +5820,14 @@
 </file>
 
 <file path=customXml/item3.xml><?xml version="1.0" encoding="utf-8"?>
-<?mso-contentType ?>
-<FormTemplates xmlns="http://schemas.microsoft.com/sharepoint/v3/contenttype/forms">
-  <Display>DocumentLibraryForm</Display>
-  <Edit>DocumentLibraryForm</Edit>
-  <New>DocumentLibraryForm</New>
-</FormTemplates>
+<s:customData xmlns="http://www.wps.cn/officeDocument/2013/wpsCustomData" xmlns:s="http://www.wps.cn/officeDocument/2013/wpsCustomData">
+  <customSectProps>
+    <customSectPr/>
+  </customSectProps>
+  <customShpExts>
+    <customShpInfo spid="_x0000_s1026" textRotate="1"/>
+  </customShpExts>
+</s:customData>
 </file>
 
 <file path=customXml/item4.xml><?xml version="1.0" encoding="utf-8"?>
@@ -6602,9 +6009,9 @@
 </file>
 
 <file path=customXml/itemProps1.xml><?xml version="1.0" encoding="utf-8"?>
-<ds:datastoreItem xmlns:ds="http://schemas.openxmlformats.org/officeDocument/2006/customXml" ds:itemID="{B1977F7D-205B-4081-913C-38D41E755F92}">
+<ds:datastoreItem xmlns:ds="http://schemas.openxmlformats.org/officeDocument/2006/customXml" ds:itemID="{134ACDC8-446D-4C3C-A159-6074757FFD1F}">
   <ds:schemaRefs>
-    <ds:schemaRef ds:uri="http://www.wps.cn/officeDocument/2013/wpsCustomData"/>
+    <ds:schemaRef ds:uri="http://schemas.microsoft.com/sharepoint/v3/contenttype/forms"/>
   </ds:schemaRefs>
 </ds:datastoreItem>
 </file>
@@ -6619,9 +6026,9 @@
 </file>
 
 <file path=customXml/itemProps3.xml><?xml version="1.0" encoding="utf-8"?>
-<ds:datastoreItem xmlns:ds="http://schemas.openxmlformats.org/officeDocument/2006/customXml" ds:itemID="{134ACDC8-446D-4C3C-A159-6074757FFD1F}">
+<ds:datastoreItem xmlns:ds="http://schemas.openxmlformats.org/officeDocument/2006/customXml" ds:itemID="{B1977F7D-205B-4081-913C-38D41E755F92}">
   <ds:schemaRefs>
-    <ds:schemaRef ds:uri="http://schemas.microsoft.com/sharepoint/v3/contenttype/forms"/>
+    <ds:schemaRef ds:uri="http://www.wps.cn/officeDocument/2013/wpsCustomData"/>
   </ds:schemaRefs>
 </ds:datastoreItem>
 </file>

</xml_diff>

<commit_message>
Changed labs 3 and 4. Updated the course addenda.
</commit_message>
<xml_diff>
--- a/unx511/DPS912_MASTER.docx
+++ b/unx511/DPS912_MASTER.docx
@@ -1667,6 +1667,28 @@
               <w:t>setup</w:t>
             </w:r>
           </w:p>
+          <w:p>
+            <w:pPr>
+              <w:ind w:right="376"/>
+              <w:rPr>
+                <w:rFonts w:ascii="Arial" w:hAnsi="Arial" w:cs="Arial"/>
+                <w:b/>
+                <w:sz w:val="24"/>
+                <w:szCs w:val="24"/>
+                <w:lang w:val="fr-FR"/>
+              </w:rPr>
+            </w:pPr>
+            <w:r>
+              <w:rPr>
+                <w:rFonts w:ascii="Arial" w:hAnsi="Arial" w:cs="Arial"/>
+                <w:b/>
+                <w:sz w:val="24"/>
+                <w:szCs w:val="24"/>
+                <w:lang w:val="fr-FR"/>
+              </w:rPr>
+              <w:t>1 lab (due Jul 9)</w:t>
+            </w:r>
+          </w:p>
         </w:tc>
         <w:tc>
           <w:tcPr>
@@ -1910,7 +1932,17 @@
                 <w:szCs w:val="24"/>
                 <w:lang w:val="fr-FR"/>
               </w:rPr>
-              <w:t>ul 9</w:t>
+              <w:t xml:space="preserve">ul </w:t>
+            </w:r>
+            <w:r>
+              <w:rPr>
+                <w:rFonts w:ascii="Arial" w:hAnsi="Arial" w:cs="Arial"/>
+                <w:b/>
+                <w:sz w:val="24"/>
+                <w:szCs w:val="24"/>
+                <w:lang w:val="fr-FR"/>
+              </w:rPr>
+              <w:t>12</w:t>
             </w:r>
             <w:r>
               <w:rPr>
@@ -2201,7 +2233,7 @@
                 <w:szCs w:val="24"/>
                 <w:lang w:val="fr-FR"/>
               </w:rPr>
-              <w:t>2</w:t>
+              <w:t>6</w:t>
             </w:r>
             <w:r>
               <w:rPr>
@@ -2483,7 +2515,7 @@
                 <w:szCs w:val="24"/>
                 <w:lang w:val="fr-FR"/>
               </w:rPr>
-              <w:t>6</w:t>
+              <w:t>9</w:t>
             </w:r>
             <w:r>
               <w:rPr>
@@ -2757,7 +2789,7 @@
                 <w:szCs w:val="24"/>
                 <w:lang w:val="fr-FR"/>
               </w:rPr>
-              <w:t>19</w:t>
+              <w:t>23</w:t>
             </w:r>
             <w:r>
               <w:rPr>
@@ -2997,44 +3029,6 @@
                 <w:sz w:val="24"/>
                 <w:szCs w:val="24"/>
               </w:rPr>
-              <w:t>1 lab (due Jul 2</w:t>
-            </w:r>
-            <w:r>
-              <w:rPr>
-                <w:rFonts w:ascii="Arial" w:hAnsi="Arial" w:cs="Arial"/>
-                <w:b/>
-                <w:sz w:val="24"/>
-                <w:szCs w:val="24"/>
-              </w:rPr>
-              <w:t>3</w:t>
-            </w:r>
-            <w:r>
-              <w:rPr>
-                <w:rFonts w:ascii="Arial" w:hAnsi="Arial" w:cs="Arial"/>
-                <w:b/>
-                <w:sz w:val="24"/>
-                <w:szCs w:val="24"/>
-              </w:rPr>
-              <w:t>)</w:t>
-            </w:r>
-          </w:p>
-          <w:p>
-            <w:pPr>
-              <w:ind w:right="376"/>
-              <w:rPr>
-                <w:rFonts w:ascii="Arial" w:hAnsi="Arial" w:cs="Arial"/>
-                <w:b/>
-                <w:sz w:val="24"/>
-                <w:szCs w:val="24"/>
-              </w:rPr>
-            </w:pPr>
-            <w:r>
-              <w:rPr>
-                <w:rFonts w:ascii="Arial" w:hAnsi="Arial" w:cs="Arial"/>
-                <w:b/>
-                <w:sz w:val="24"/>
-                <w:szCs w:val="24"/>
-              </w:rPr>
               <w:t xml:space="preserve">Assignment 1 (due </w:t>
             </w:r>
             <w:r>
@@ -3594,6 +3588,18 @@
               </w:rPr>
               <w:t>),</w:t>
             </w:r>
+          </w:p>
+          <w:p>
+            <w:pPr>
+              <w:ind w:right="376"/>
+              <w:rPr>
+                <w:rFonts w:ascii="Arial" w:hAnsi="Arial" w:cs="Arial"/>
+                <w:b/>
+                <w:sz w:val="24"/>
+                <w:szCs w:val="24"/>
+                <w:lang w:val="fr-FR"/>
+              </w:rPr>
+            </w:pPr>
           </w:p>
         </w:tc>
         <w:tc>
@@ -5805,12 +5811,14 @@
 </file>
 
 <file path=customXml/item1.xml><?xml version="1.0" encoding="utf-8"?>
-<?mso-contentType ?>
-<FormTemplates xmlns="http://schemas.microsoft.com/sharepoint/v3/contenttype/forms">
-  <Display>DocumentLibraryForm</Display>
-  <Edit>DocumentLibraryForm</Edit>
-  <New>DocumentLibraryForm</New>
-</FormTemplates>
+<s:customData xmlns="http://www.wps.cn/officeDocument/2013/wpsCustomData" xmlns:s="http://www.wps.cn/officeDocument/2013/wpsCustomData">
+  <customSectProps>
+    <customSectPr/>
+  </customSectProps>
+  <customShpExts>
+    <customShpInfo spid="_x0000_s1026" textRotate="1"/>
+  </customShpExts>
+</s:customData>
 </file>
 
 <file path=customXml/item2.xml><?xml version="1.0" encoding="utf-8"?>
@@ -5820,14 +5828,12 @@
 </file>
 
 <file path=customXml/item3.xml><?xml version="1.0" encoding="utf-8"?>
-<s:customData xmlns="http://www.wps.cn/officeDocument/2013/wpsCustomData" xmlns:s="http://www.wps.cn/officeDocument/2013/wpsCustomData">
-  <customSectProps>
-    <customSectPr/>
-  </customSectProps>
-  <customShpExts>
-    <customShpInfo spid="_x0000_s1026" textRotate="1"/>
-  </customShpExts>
-</s:customData>
+<?mso-contentType ?>
+<FormTemplates xmlns="http://schemas.microsoft.com/sharepoint/v3/contenttype/forms">
+  <Display>DocumentLibraryForm</Display>
+  <Edit>DocumentLibraryForm</Edit>
+  <New>DocumentLibraryForm</New>
+</FormTemplates>
 </file>
 
 <file path=customXml/item4.xml><?xml version="1.0" encoding="utf-8"?>
@@ -6009,9 +6015,9 @@
 </file>
 
 <file path=customXml/itemProps1.xml><?xml version="1.0" encoding="utf-8"?>
-<ds:datastoreItem xmlns:ds="http://schemas.openxmlformats.org/officeDocument/2006/customXml" ds:itemID="{134ACDC8-446D-4C3C-A159-6074757FFD1F}">
+<ds:datastoreItem xmlns:ds="http://schemas.openxmlformats.org/officeDocument/2006/customXml" ds:itemID="{B1977F7D-205B-4081-913C-38D41E755F92}">
   <ds:schemaRefs>
-    <ds:schemaRef ds:uri="http://schemas.microsoft.com/sharepoint/v3/contenttype/forms"/>
+    <ds:schemaRef ds:uri="http://www.wps.cn/officeDocument/2013/wpsCustomData"/>
   </ds:schemaRefs>
 </ds:datastoreItem>
 </file>
@@ -6026,9 +6032,9 @@
 </file>
 
 <file path=customXml/itemProps3.xml><?xml version="1.0" encoding="utf-8"?>
-<ds:datastoreItem xmlns:ds="http://schemas.openxmlformats.org/officeDocument/2006/customXml" ds:itemID="{B1977F7D-205B-4081-913C-38D41E755F92}">
+<ds:datastoreItem xmlns:ds="http://schemas.openxmlformats.org/officeDocument/2006/customXml" ds:itemID="{134ACDC8-446D-4C3C-A159-6074757FFD1F}">
   <ds:schemaRefs>
-    <ds:schemaRef ds:uri="http://www.wps.cn/officeDocument/2013/wpsCustomData"/>
+    <ds:schemaRef ds:uri="http://schemas.microsoft.com/sharepoint/v3/contenttype/forms"/>
   </ds:schemaRefs>
 </ds:datastoreItem>
 </file>

</xml_diff>

<commit_message>
Minor update to course addenda.
</commit_message>
<xml_diff>
--- a/unx511/DPS912_MASTER.docx
+++ b/unx511/DPS912_MASTER.docx
@@ -618,7 +618,25 @@
           <w:sz w:val="24"/>
           <w:szCs w:val="24"/>
         </w:rPr>
-        <w:t>Kathy Dumanski, Chair, School of Software Design and Data Science</w:t>
+        <w:t xml:space="preserve">Kathy </w:t>
+      </w:r>
+      <w:proofErr w:type="spellStart"/>
+      <w:r>
+        <w:rPr>
+          <w:rFonts w:ascii="Arial" w:eastAsia="Arial" w:hAnsi="Arial" w:cs="Arial"/>
+          <w:sz w:val="24"/>
+          <w:szCs w:val="24"/>
+        </w:rPr>
+        <w:t>Dumanski</w:t>
+      </w:r>
+      <w:proofErr w:type="spellEnd"/>
+      <w:r>
+        <w:rPr>
+          <w:rFonts w:ascii="Arial" w:eastAsia="Arial" w:hAnsi="Arial" w:cs="Arial"/>
+          <w:sz w:val="24"/>
+          <w:szCs w:val="24"/>
+        </w:rPr>
+        <w:t>, Chair, School of Software Design and Data Science</w:t>
       </w:r>
     </w:p>
     <w:p>
@@ -1120,8 +1138,13 @@
         <w:spacing w:beforeAutospacing="1" w:after="0" w:afterAutospacing="1"/>
       </w:pPr>
       <w:r>
-        <w:t>    Achieve a grade of 50% or better on the final exam</w:t>
+        <w:t xml:space="preserve">    Achieve a grade of 50% or better on the final </w:t>
       </w:r>
+      <w:proofErr w:type="gramStart"/>
+      <w:r>
+        <w:t>exam</w:t>
+      </w:r>
+      <w:proofErr w:type="gramEnd"/>
     </w:p>
     <w:p>
       <w:pPr>
@@ -1144,8 +1167,13 @@
         <w:spacing w:beforeAutospacing="1" w:after="0" w:afterAutospacing="1"/>
       </w:pPr>
       <w:r>
-        <w:t>    Achieve a weighted average of 50% or better for the tests and final exam</w:t>
+        <w:t xml:space="preserve">    Achieve a weighted average of 50% or better for the tests and final </w:t>
       </w:r>
+      <w:proofErr w:type="gramStart"/>
+      <w:r>
+        <w:t>exam</w:t>
+      </w:r>
+      <w:proofErr w:type="gramEnd"/>
     </w:p>
     <w:p>
       <w:pPr>
@@ -1156,8 +1184,13 @@
         <w:spacing w:beforeAutospacing="1" w:after="0" w:afterAutospacing="1"/>
       </w:pPr>
       <w:r>
-        <w:t>    Achieve a grade of 50% or better on the overall course</w:t>
+        <w:t xml:space="preserve">    Achieve a grade of 50% or better on the overall </w:t>
       </w:r>
+      <w:proofErr w:type="gramStart"/>
+      <w:r>
+        <w:t>course</w:t>
+      </w:r>
+      <w:proofErr w:type="gramEnd"/>
     </w:p>
     <w:p>
       <w:pPr>
@@ -1632,29 +1665,65 @@
                 <w:szCs w:val="24"/>
                 <w:lang w:val="fr-FR"/>
               </w:rPr>
-              <w:t>1 pre-lecture Quiz,</w:t>
-            </w:r>
-          </w:p>
-          <w:p>
-            <w:pPr>
-              <w:ind w:right="376"/>
-              <w:rPr>
-                <w:rFonts w:ascii="Arial" w:hAnsi="Arial" w:cs="Arial"/>
-                <w:b/>
-                <w:sz w:val="24"/>
-                <w:szCs w:val="24"/>
-                <w:lang w:val="fr-FR"/>
-              </w:rPr>
-            </w:pPr>
-            <w:r>
-              <w:rPr>
-                <w:rFonts w:ascii="Arial" w:hAnsi="Arial" w:cs="Arial"/>
-                <w:b/>
-                <w:sz w:val="24"/>
-                <w:szCs w:val="24"/>
-                <w:lang w:val="fr-FR"/>
-              </w:rPr>
-              <w:t xml:space="preserve">lab </w:t>
+              <w:t xml:space="preserve">1 </w:t>
+            </w:r>
+            <w:proofErr w:type="spellStart"/>
+            <w:r>
+              <w:rPr>
+                <w:rFonts w:ascii="Arial" w:hAnsi="Arial" w:cs="Arial"/>
+                <w:b/>
+                <w:sz w:val="24"/>
+                <w:szCs w:val="24"/>
+                <w:lang w:val="fr-FR"/>
+              </w:rPr>
+              <w:t>pre</w:t>
+            </w:r>
+            <w:proofErr w:type="spellEnd"/>
+            <w:r>
+              <w:rPr>
+                <w:rFonts w:ascii="Arial" w:hAnsi="Arial" w:cs="Arial"/>
+                <w:b/>
+                <w:sz w:val="24"/>
+                <w:szCs w:val="24"/>
+                <w:lang w:val="fr-FR"/>
+              </w:rPr>
+              <w:t>-lecture Quiz,</w:t>
+            </w:r>
+          </w:p>
+          <w:p>
+            <w:pPr>
+              <w:ind w:right="376"/>
+              <w:rPr>
+                <w:rFonts w:ascii="Arial" w:hAnsi="Arial" w:cs="Arial"/>
+                <w:b/>
+                <w:sz w:val="24"/>
+                <w:szCs w:val="24"/>
+                <w:lang w:val="fr-FR"/>
+              </w:rPr>
+            </w:pPr>
+            <w:proofErr w:type="spellStart"/>
+            <w:proofErr w:type="gramStart"/>
+            <w:r>
+              <w:rPr>
+                <w:rFonts w:ascii="Arial" w:hAnsi="Arial" w:cs="Arial"/>
+                <w:b/>
+                <w:sz w:val="24"/>
+                <w:szCs w:val="24"/>
+                <w:lang w:val="fr-FR"/>
+              </w:rPr>
+              <w:t>lab</w:t>
+            </w:r>
+            <w:proofErr w:type="spellEnd"/>
+            <w:proofErr w:type="gramEnd"/>
+            <w:r>
+              <w:rPr>
+                <w:rFonts w:ascii="Arial" w:hAnsi="Arial" w:cs="Arial"/>
+                <w:b/>
+                <w:sz w:val="24"/>
+                <w:szCs w:val="24"/>
+                <w:lang w:val="fr-FR"/>
+              </w:rPr>
+              <w:t xml:space="preserve"> </w:t>
             </w:r>
             <w:r>
               <w:rPr>
@@ -1686,7 +1755,51 @@
                 <w:szCs w:val="24"/>
                 <w:lang w:val="fr-FR"/>
               </w:rPr>
-              <w:t>1 lab (due Jul 9)</w:t>
+              <w:t xml:space="preserve">1 </w:t>
+            </w:r>
+            <w:proofErr w:type="spellStart"/>
+            <w:r>
+              <w:rPr>
+                <w:rFonts w:ascii="Arial" w:hAnsi="Arial" w:cs="Arial"/>
+                <w:b/>
+                <w:sz w:val="24"/>
+                <w:szCs w:val="24"/>
+                <w:lang w:val="fr-FR"/>
+              </w:rPr>
+              <w:t>lab</w:t>
+            </w:r>
+            <w:proofErr w:type="spellEnd"/>
+            <w:r>
+              <w:rPr>
+                <w:rFonts w:ascii="Arial" w:hAnsi="Arial" w:cs="Arial"/>
+                <w:b/>
+                <w:sz w:val="24"/>
+                <w:szCs w:val="24"/>
+                <w:lang w:val="fr-FR"/>
+              </w:rPr>
+              <w:t xml:space="preserve"> (due </w:t>
+            </w:r>
+            <w:proofErr w:type="spellStart"/>
+            <w:r>
+              <w:rPr>
+                <w:rFonts w:ascii="Arial" w:hAnsi="Arial" w:cs="Arial"/>
+                <w:b/>
+                <w:sz w:val="24"/>
+                <w:szCs w:val="24"/>
+                <w:lang w:val="fr-FR"/>
+              </w:rPr>
+              <w:t>Jul</w:t>
+            </w:r>
+            <w:proofErr w:type="spellEnd"/>
+            <w:r>
+              <w:rPr>
+                <w:rFonts w:ascii="Arial" w:hAnsi="Arial" w:cs="Arial"/>
+                <w:b/>
+                <w:sz w:val="24"/>
+                <w:szCs w:val="24"/>
+                <w:lang w:val="fr-FR"/>
+              </w:rPr>
+              <w:t xml:space="preserve"> 9)</w:t>
             </w:r>
           </w:p>
         </w:tc>
@@ -1818,14 +1931,25 @@
                 <w:szCs w:val="24"/>
               </w:rPr>
             </w:pPr>
-            <w:r>
-              <w:rPr>
-                <w:rFonts w:ascii="Arial" w:hAnsi="Arial" w:cs="Arial"/>
-                <w:b/>
-                <w:sz w:val="24"/>
-                <w:szCs w:val="24"/>
-              </w:rPr>
-              <w:t>Makefile, Static and Shared Libraries</w:t>
+            <w:proofErr w:type="spellStart"/>
+            <w:r>
+              <w:rPr>
+                <w:rFonts w:ascii="Arial" w:hAnsi="Arial" w:cs="Arial"/>
+                <w:b/>
+                <w:sz w:val="24"/>
+                <w:szCs w:val="24"/>
+              </w:rPr>
+              <w:t>Makefile</w:t>
+            </w:r>
+            <w:proofErr w:type="spellEnd"/>
+            <w:r>
+              <w:rPr>
+                <w:rFonts w:ascii="Arial" w:hAnsi="Arial" w:cs="Arial"/>
+                <w:b/>
+                <w:sz w:val="24"/>
+                <w:szCs w:val="24"/>
+              </w:rPr>
+              <w:t>, Static and Shared Libraries</w:t>
             </w:r>
           </w:p>
         </w:tc>
@@ -1890,30 +2014,75 @@
                 <w:szCs w:val="24"/>
                 <w:lang w:val="fr-FR"/>
               </w:rPr>
-              <w:t>1 pre-lecture Quiz,</w:t>
-            </w:r>
-          </w:p>
-          <w:p>
-            <w:pPr>
-              <w:ind w:right="376"/>
-              <w:rPr>
-                <w:rFonts w:ascii="Arial" w:hAnsi="Arial" w:cs="Arial"/>
-                <w:b/>
-                <w:sz w:val="24"/>
-                <w:szCs w:val="24"/>
-                <w:lang w:val="fr-FR"/>
-              </w:rPr>
-            </w:pPr>
-            <w:r>
-              <w:rPr>
-                <w:rFonts w:ascii="Arial" w:hAnsi="Arial" w:cs="Arial"/>
-                <w:b/>
-                <w:sz w:val="24"/>
-                <w:szCs w:val="24"/>
-                <w:lang w:val="fr-FR"/>
-              </w:rPr>
-              <w:t xml:space="preserve">1 lab (due </w:t>
-            </w:r>
+              <w:t xml:space="preserve">1 </w:t>
+            </w:r>
+            <w:proofErr w:type="spellStart"/>
+            <w:r>
+              <w:rPr>
+                <w:rFonts w:ascii="Arial" w:hAnsi="Arial" w:cs="Arial"/>
+                <w:b/>
+                <w:sz w:val="24"/>
+                <w:szCs w:val="24"/>
+                <w:lang w:val="fr-FR"/>
+              </w:rPr>
+              <w:t>pre</w:t>
+            </w:r>
+            <w:proofErr w:type="spellEnd"/>
+            <w:r>
+              <w:rPr>
+                <w:rFonts w:ascii="Arial" w:hAnsi="Arial" w:cs="Arial"/>
+                <w:b/>
+                <w:sz w:val="24"/>
+                <w:szCs w:val="24"/>
+                <w:lang w:val="fr-FR"/>
+              </w:rPr>
+              <w:t>-lecture Quiz,</w:t>
+            </w:r>
+          </w:p>
+          <w:p>
+            <w:pPr>
+              <w:ind w:right="376"/>
+              <w:rPr>
+                <w:rFonts w:ascii="Arial" w:hAnsi="Arial" w:cs="Arial"/>
+                <w:b/>
+                <w:sz w:val="24"/>
+                <w:szCs w:val="24"/>
+                <w:lang w:val="fr-FR"/>
+              </w:rPr>
+            </w:pPr>
+            <w:r>
+              <w:rPr>
+                <w:rFonts w:ascii="Arial" w:hAnsi="Arial" w:cs="Arial"/>
+                <w:b/>
+                <w:sz w:val="24"/>
+                <w:szCs w:val="24"/>
+                <w:lang w:val="fr-FR"/>
+              </w:rPr>
+              <w:t xml:space="preserve">1 </w:t>
+            </w:r>
+            <w:proofErr w:type="spellStart"/>
+            <w:r>
+              <w:rPr>
+                <w:rFonts w:ascii="Arial" w:hAnsi="Arial" w:cs="Arial"/>
+                <w:b/>
+                <w:sz w:val="24"/>
+                <w:szCs w:val="24"/>
+                <w:lang w:val="fr-FR"/>
+              </w:rPr>
+              <w:t>lab</w:t>
+            </w:r>
+            <w:proofErr w:type="spellEnd"/>
+            <w:r>
+              <w:rPr>
+                <w:rFonts w:ascii="Arial" w:hAnsi="Arial" w:cs="Arial"/>
+                <w:b/>
+                <w:sz w:val="24"/>
+                <w:szCs w:val="24"/>
+                <w:lang w:val="fr-FR"/>
+              </w:rPr>
+              <w:t xml:space="preserve"> (due </w:t>
+            </w:r>
+            <w:proofErr w:type="spellStart"/>
             <w:r>
               <w:rPr>
                 <w:rFonts w:ascii="Arial" w:hAnsi="Arial" w:cs="Arial"/>
@@ -1932,7 +2101,18 @@
                 <w:szCs w:val="24"/>
                 <w:lang w:val="fr-FR"/>
               </w:rPr>
-              <w:t xml:space="preserve">ul </w:t>
+              <w:t>ul</w:t>
+            </w:r>
+            <w:proofErr w:type="spellEnd"/>
+            <w:r>
+              <w:rPr>
+                <w:rFonts w:ascii="Arial" w:hAnsi="Arial" w:cs="Arial"/>
+                <w:b/>
+                <w:sz w:val="24"/>
+                <w:szCs w:val="24"/>
+                <w:lang w:val="fr-FR"/>
+              </w:rPr>
+              <w:t xml:space="preserve"> </w:t>
             </w:r>
             <w:r>
               <w:rPr>
@@ -2191,39 +2371,95 @@
                 <w:szCs w:val="24"/>
                 <w:lang w:val="fr-FR"/>
               </w:rPr>
-              <w:t>1 pre-lecture Quiz,</w:t>
-            </w:r>
-          </w:p>
-          <w:p>
-            <w:pPr>
-              <w:ind w:right="376"/>
-              <w:rPr>
-                <w:rFonts w:ascii="Arial" w:hAnsi="Arial" w:cs="Arial"/>
-                <w:b/>
-                <w:sz w:val="24"/>
-                <w:szCs w:val="24"/>
-                <w:lang w:val="fr-FR"/>
-              </w:rPr>
-            </w:pPr>
-            <w:r>
-              <w:rPr>
-                <w:rFonts w:ascii="Arial" w:hAnsi="Arial" w:cs="Arial"/>
-                <w:b/>
-                <w:sz w:val="24"/>
-                <w:szCs w:val="24"/>
-                <w:lang w:val="fr-FR"/>
-              </w:rPr>
-              <w:t xml:space="preserve">1 lab (due </w:t>
-            </w:r>
-            <w:r>
-              <w:rPr>
-                <w:rFonts w:ascii="Arial" w:hAnsi="Arial" w:cs="Arial"/>
-                <w:b/>
-                <w:sz w:val="24"/>
-                <w:szCs w:val="24"/>
-                <w:lang w:val="fr-FR"/>
-              </w:rPr>
-              <w:t>Jul 1</w:t>
+              <w:t xml:space="preserve">1 </w:t>
+            </w:r>
+            <w:proofErr w:type="spellStart"/>
+            <w:r>
+              <w:rPr>
+                <w:rFonts w:ascii="Arial" w:hAnsi="Arial" w:cs="Arial"/>
+                <w:b/>
+                <w:sz w:val="24"/>
+                <w:szCs w:val="24"/>
+                <w:lang w:val="fr-FR"/>
+              </w:rPr>
+              <w:t>pre</w:t>
+            </w:r>
+            <w:proofErr w:type="spellEnd"/>
+            <w:r>
+              <w:rPr>
+                <w:rFonts w:ascii="Arial" w:hAnsi="Arial" w:cs="Arial"/>
+                <w:b/>
+                <w:sz w:val="24"/>
+                <w:szCs w:val="24"/>
+                <w:lang w:val="fr-FR"/>
+              </w:rPr>
+              <w:t>-lecture Quiz,</w:t>
+            </w:r>
+          </w:p>
+          <w:p>
+            <w:pPr>
+              <w:ind w:right="376"/>
+              <w:rPr>
+                <w:rFonts w:ascii="Arial" w:hAnsi="Arial" w:cs="Arial"/>
+                <w:b/>
+                <w:sz w:val="24"/>
+                <w:szCs w:val="24"/>
+                <w:lang w:val="fr-FR"/>
+              </w:rPr>
+            </w:pPr>
+            <w:r>
+              <w:rPr>
+                <w:rFonts w:ascii="Arial" w:hAnsi="Arial" w:cs="Arial"/>
+                <w:b/>
+                <w:sz w:val="24"/>
+                <w:szCs w:val="24"/>
+                <w:lang w:val="fr-FR"/>
+              </w:rPr>
+              <w:t xml:space="preserve">1 </w:t>
+            </w:r>
+            <w:proofErr w:type="spellStart"/>
+            <w:r>
+              <w:rPr>
+                <w:rFonts w:ascii="Arial" w:hAnsi="Arial" w:cs="Arial"/>
+                <w:b/>
+                <w:sz w:val="24"/>
+                <w:szCs w:val="24"/>
+                <w:lang w:val="fr-FR"/>
+              </w:rPr>
+              <w:t>lab</w:t>
+            </w:r>
+            <w:proofErr w:type="spellEnd"/>
+            <w:r>
+              <w:rPr>
+                <w:rFonts w:ascii="Arial" w:hAnsi="Arial" w:cs="Arial"/>
+                <w:b/>
+                <w:sz w:val="24"/>
+                <w:szCs w:val="24"/>
+                <w:lang w:val="fr-FR"/>
+              </w:rPr>
+              <w:t xml:space="preserve"> (due </w:t>
+            </w:r>
+            <w:proofErr w:type="spellStart"/>
+            <w:r>
+              <w:rPr>
+                <w:rFonts w:ascii="Arial" w:hAnsi="Arial" w:cs="Arial"/>
+                <w:b/>
+                <w:sz w:val="24"/>
+                <w:szCs w:val="24"/>
+                <w:lang w:val="fr-FR"/>
+              </w:rPr>
+              <w:t>Jul</w:t>
+            </w:r>
+            <w:proofErr w:type="spellEnd"/>
+            <w:r>
+              <w:rPr>
+                <w:rFonts w:ascii="Arial" w:hAnsi="Arial" w:cs="Arial"/>
+                <w:b/>
+                <w:sz w:val="24"/>
+                <w:szCs w:val="24"/>
+                <w:lang w:val="fr-FR"/>
+              </w:rPr>
+              <w:t xml:space="preserve"> 1</w:t>
             </w:r>
             <w:r>
               <w:rPr>
@@ -2473,39 +2709,95 @@
                 <w:szCs w:val="24"/>
                 <w:lang w:val="fr-FR"/>
               </w:rPr>
-              <w:t>1 pre-lecture Quiz,</w:t>
-            </w:r>
-          </w:p>
-          <w:p>
-            <w:pPr>
-              <w:ind w:right="376"/>
-              <w:rPr>
-                <w:rFonts w:ascii="Arial" w:hAnsi="Arial" w:cs="Arial"/>
-                <w:b/>
-                <w:sz w:val="24"/>
-                <w:szCs w:val="24"/>
-                <w:lang w:val="fr-FR"/>
-              </w:rPr>
-            </w:pPr>
-            <w:r>
-              <w:rPr>
-                <w:rFonts w:ascii="Arial" w:hAnsi="Arial" w:cs="Arial"/>
-                <w:b/>
-                <w:sz w:val="24"/>
-                <w:szCs w:val="24"/>
-                <w:lang w:val="fr-FR"/>
-              </w:rPr>
-              <w:t xml:space="preserve">1 lab (due </w:t>
-            </w:r>
-            <w:r>
-              <w:rPr>
-                <w:rFonts w:ascii="Arial" w:hAnsi="Arial" w:cs="Arial"/>
-                <w:b/>
-                <w:sz w:val="24"/>
-                <w:szCs w:val="24"/>
-                <w:lang w:val="fr-FR"/>
-              </w:rPr>
-              <w:t>Jul 1</w:t>
+              <w:t xml:space="preserve">1 </w:t>
+            </w:r>
+            <w:proofErr w:type="spellStart"/>
+            <w:r>
+              <w:rPr>
+                <w:rFonts w:ascii="Arial" w:hAnsi="Arial" w:cs="Arial"/>
+                <w:b/>
+                <w:sz w:val="24"/>
+                <w:szCs w:val="24"/>
+                <w:lang w:val="fr-FR"/>
+              </w:rPr>
+              <w:t>pre</w:t>
+            </w:r>
+            <w:proofErr w:type="spellEnd"/>
+            <w:r>
+              <w:rPr>
+                <w:rFonts w:ascii="Arial" w:hAnsi="Arial" w:cs="Arial"/>
+                <w:b/>
+                <w:sz w:val="24"/>
+                <w:szCs w:val="24"/>
+                <w:lang w:val="fr-FR"/>
+              </w:rPr>
+              <w:t>-lecture Quiz,</w:t>
+            </w:r>
+          </w:p>
+          <w:p>
+            <w:pPr>
+              <w:ind w:right="376"/>
+              <w:rPr>
+                <w:rFonts w:ascii="Arial" w:hAnsi="Arial" w:cs="Arial"/>
+                <w:b/>
+                <w:sz w:val="24"/>
+                <w:szCs w:val="24"/>
+                <w:lang w:val="fr-FR"/>
+              </w:rPr>
+            </w:pPr>
+            <w:r>
+              <w:rPr>
+                <w:rFonts w:ascii="Arial" w:hAnsi="Arial" w:cs="Arial"/>
+                <w:b/>
+                <w:sz w:val="24"/>
+                <w:szCs w:val="24"/>
+                <w:lang w:val="fr-FR"/>
+              </w:rPr>
+              <w:t xml:space="preserve">1 </w:t>
+            </w:r>
+            <w:proofErr w:type="spellStart"/>
+            <w:r>
+              <w:rPr>
+                <w:rFonts w:ascii="Arial" w:hAnsi="Arial" w:cs="Arial"/>
+                <w:b/>
+                <w:sz w:val="24"/>
+                <w:szCs w:val="24"/>
+                <w:lang w:val="fr-FR"/>
+              </w:rPr>
+              <w:t>lab</w:t>
+            </w:r>
+            <w:proofErr w:type="spellEnd"/>
+            <w:r>
+              <w:rPr>
+                <w:rFonts w:ascii="Arial" w:hAnsi="Arial" w:cs="Arial"/>
+                <w:b/>
+                <w:sz w:val="24"/>
+                <w:szCs w:val="24"/>
+                <w:lang w:val="fr-FR"/>
+              </w:rPr>
+              <w:t xml:space="preserve"> (due </w:t>
+            </w:r>
+            <w:proofErr w:type="spellStart"/>
+            <w:r>
+              <w:rPr>
+                <w:rFonts w:ascii="Arial" w:hAnsi="Arial" w:cs="Arial"/>
+                <w:b/>
+                <w:sz w:val="24"/>
+                <w:szCs w:val="24"/>
+                <w:lang w:val="fr-FR"/>
+              </w:rPr>
+              <w:t>Jul</w:t>
+            </w:r>
+            <w:proofErr w:type="spellEnd"/>
+            <w:r>
+              <w:rPr>
+                <w:rFonts w:ascii="Arial" w:hAnsi="Arial" w:cs="Arial"/>
+                <w:b/>
+                <w:sz w:val="24"/>
+                <w:szCs w:val="24"/>
+                <w:lang w:val="fr-FR"/>
+              </w:rPr>
+              <w:t xml:space="preserve"> 1</w:t>
             </w:r>
             <w:r>
               <w:rPr>
@@ -2737,29 +3029,73 @@
                 <w:szCs w:val="24"/>
                 <w:lang w:val="fr-FR"/>
               </w:rPr>
-              <w:t>1 pre-lecture Quiz,</w:t>
-            </w:r>
-          </w:p>
-          <w:p>
-            <w:pPr>
-              <w:ind w:right="376"/>
-              <w:rPr>
-                <w:rFonts w:ascii="Arial" w:hAnsi="Arial" w:cs="Arial"/>
-                <w:b/>
-                <w:sz w:val="24"/>
-                <w:szCs w:val="24"/>
-                <w:lang w:val="fr-FR"/>
-              </w:rPr>
-            </w:pPr>
-            <w:r>
-              <w:rPr>
-                <w:rFonts w:ascii="Arial" w:hAnsi="Arial" w:cs="Arial"/>
-                <w:b/>
-                <w:sz w:val="24"/>
-                <w:szCs w:val="24"/>
-                <w:lang w:val="fr-FR"/>
-              </w:rPr>
-              <w:t>1 lab (</w:t>
+              <w:t xml:space="preserve">1 </w:t>
+            </w:r>
+            <w:proofErr w:type="spellStart"/>
+            <w:r>
+              <w:rPr>
+                <w:rFonts w:ascii="Arial" w:hAnsi="Arial" w:cs="Arial"/>
+                <w:b/>
+                <w:sz w:val="24"/>
+                <w:szCs w:val="24"/>
+                <w:lang w:val="fr-FR"/>
+              </w:rPr>
+              <w:t>pre</w:t>
+            </w:r>
+            <w:proofErr w:type="spellEnd"/>
+            <w:r>
+              <w:rPr>
+                <w:rFonts w:ascii="Arial" w:hAnsi="Arial" w:cs="Arial"/>
+                <w:b/>
+                <w:sz w:val="24"/>
+                <w:szCs w:val="24"/>
+                <w:lang w:val="fr-FR"/>
+              </w:rPr>
+              <w:t>-lecture Quiz,</w:t>
+            </w:r>
+          </w:p>
+          <w:p>
+            <w:pPr>
+              <w:ind w:right="376"/>
+              <w:rPr>
+                <w:rFonts w:ascii="Arial" w:hAnsi="Arial" w:cs="Arial"/>
+                <w:b/>
+                <w:sz w:val="24"/>
+                <w:szCs w:val="24"/>
+                <w:lang w:val="fr-FR"/>
+              </w:rPr>
+            </w:pPr>
+            <w:r>
+              <w:rPr>
+                <w:rFonts w:ascii="Arial" w:hAnsi="Arial" w:cs="Arial"/>
+                <w:b/>
+                <w:sz w:val="24"/>
+                <w:szCs w:val="24"/>
+                <w:lang w:val="fr-FR"/>
+              </w:rPr>
+              <w:t xml:space="preserve">1 </w:t>
+            </w:r>
+            <w:proofErr w:type="spellStart"/>
+            <w:r>
+              <w:rPr>
+                <w:rFonts w:ascii="Arial" w:hAnsi="Arial" w:cs="Arial"/>
+                <w:b/>
+                <w:sz w:val="24"/>
+                <w:szCs w:val="24"/>
+                <w:lang w:val="fr-FR"/>
+              </w:rPr>
+              <w:t>lab</w:t>
+            </w:r>
+            <w:proofErr w:type="spellEnd"/>
+            <w:r>
+              <w:rPr>
+                <w:rFonts w:ascii="Arial" w:hAnsi="Arial" w:cs="Arial"/>
+                <w:b/>
+                <w:sz w:val="24"/>
+                <w:szCs w:val="24"/>
+                <w:lang w:val="fr-FR"/>
+              </w:rPr>
+              <w:t xml:space="preserve"> (</w:t>
             </w:r>
             <w:r>
               <w:rPr>
@@ -2771,15 +3107,27 @@
               </w:rPr>
               <w:t xml:space="preserve">due </w:t>
             </w:r>
-            <w:r>
-              <w:rPr>
-                <w:rFonts w:ascii="Arial" w:hAnsi="Arial" w:cs="Arial"/>
-                <w:b/>
-                <w:sz w:val="24"/>
-                <w:szCs w:val="24"/>
-                <w:lang w:val="fr-FR"/>
-              </w:rPr>
-              <w:t xml:space="preserve">Jul </w:t>
+            <w:proofErr w:type="spellStart"/>
+            <w:r>
+              <w:rPr>
+                <w:rFonts w:ascii="Arial" w:hAnsi="Arial" w:cs="Arial"/>
+                <w:b/>
+                <w:sz w:val="24"/>
+                <w:szCs w:val="24"/>
+                <w:lang w:val="fr-FR"/>
+              </w:rPr>
+              <w:t>Jul</w:t>
+            </w:r>
+            <w:proofErr w:type="spellEnd"/>
+            <w:r>
+              <w:rPr>
+                <w:rFonts w:ascii="Arial" w:hAnsi="Arial" w:cs="Arial"/>
+                <w:b/>
+                <w:sz w:val="24"/>
+                <w:szCs w:val="24"/>
+                <w:lang w:val="fr-FR"/>
+              </w:rPr>
+              <w:t xml:space="preserve"> </w:t>
             </w:r>
             <w:r>
               <w:rPr>
@@ -2930,6 +3278,7 @@
                 <w:szCs w:val="24"/>
               </w:rPr>
             </w:pPr>
+            <w:proofErr w:type="spellStart"/>
             <w:r>
               <w:rPr>
                 <w:rFonts w:ascii="Arial" w:hAnsi="Arial" w:cs="Arial"/>
@@ -2939,6 +3288,7 @@
               </w:rPr>
               <w:t>MidTerm</w:t>
             </w:r>
+            <w:proofErr w:type="spellEnd"/>
           </w:p>
         </w:tc>
         <w:tc>
@@ -2991,7 +3341,27 @@
                 <w:sz w:val="24"/>
                 <w:szCs w:val="24"/>
               </w:rPr>
-              <w:t>1 MidTerm (</w:t>
+              <w:t xml:space="preserve">1 </w:t>
+            </w:r>
+            <w:proofErr w:type="spellStart"/>
+            <w:r>
+              <w:rPr>
+                <w:rFonts w:ascii="Arial" w:hAnsi="Arial" w:cs="Arial"/>
+                <w:b/>
+                <w:sz w:val="24"/>
+                <w:szCs w:val="24"/>
+              </w:rPr>
+              <w:t>MidTerm</w:t>
+            </w:r>
+            <w:proofErr w:type="spellEnd"/>
+            <w:r>
+              <w:rPr>
+                <w:rFonts w:ascii="Arial" w:hAnsi="Arial" w:cs="Arial"/>
+                <w:b/>
+                <w:sz w:val="24"/>
+                <w:szCs w:val="24"/>
+              </w:rPr>
+              <w:t xml:space="preserve"> (</w:t>
             </w:r>
             <w:r>
               <w:rPr>
@@ -3227,8 +3597,19 @@
                 <w:sz w:val="24"/>
                 <w:szCs w:val="24"/>
               </w:rPr>
-              <w:t>Advanced Makefiles</w:t>
-            </w:r>
+              <w:t xml:space="preserve">Advanced </w:t>
+            </w:r>
+            <w:proofErr w:type="spellStart"/>
+            <w:r>
+              <w:rPr>
+                <w:rFonts w:ascii="Arial" w:hAnsi="Arial" w:cs="Arial"/>
+                <w:b/>
+                <w:sz w:val="24"/>
+                <w:szCs w:val="24"/>
+              </w:rPr>
+              <w:t>Makefiles</w:t>
+            </w:r>
+            <w:proofErr w:type="spellEnd"/>
           </w:p>
         </w:tc>
         <w:tc>
@@ -3280,39 +3661,95 @@
                 <w:szCs w:val="24"/>
                 <w:lang w:val="fr-FR"/>
               </w:rPr>
-              <w:t>1 pre-lecture Quiz,</w:t>
-            </w:r>
-          </w:p>
-          <w:p>
-            <w:pPr>
-              <w:ind w:right="376"/>
-              <w:rPr>
-                <w:rFonts w:ascii="Arial" w:hAnsi="Arial" w:cs="Arial"/>
-                <w:b/>
-                <w:sz w:val="24"/>
-                <w:szCs w:val="24"/>
-                <w:lang w:val="fr-FR"/>
-              </w:rPr>
-            </w:pPr>
-            <w:r>
-              <w:rPr>
-                <w:rFonts w:ascii="Arial" w:hAnsi="Arial" w:cs="Arial"/>
-                <w:b/>
-                <w:sz w:val="24"/>
-                <w:szCs w:val="24"/>
-                <w:lang w:val="fr-FR"/>
-              </w:rPr>
-              <w:t xml:space="preserve">1 lab (due </w:t>
-            </w:r>
-            <w:r>
-              <w:rPr>
-                <w:rFonts w:ascii="Arial" w:hAnsi="Arial" w:cs="Arial"/>
-                <w:b/>
-                <w:sz w:val="24"/>
-                <w:szCs w:val="24"/>
-                <w:lang w:val="fr-FR"/>
-              </w:rPr>
-              <w:t>Jul 30</w:t>
+              <w:t xml:space="preserve">1 </w:t>
+            </w:r>
+            <w:proofErr w:type="spellStart"/>
+            <w:r>
+              <w:rPr>
+                <w:rFonts w:ascii="Arial" w:hAnsi="Arial" w:cs="Arial"/>
+                <w:b/>
+                <w:sz w:val="24"/>
+                <w:szCs w:val="24"/>
+                <w:lang w:val="fr-FR"/>
+              </w:rPr>
+              <w:t>pre</w:t>
+            </w:r>
+            <w:proofErr w:type="spellEnd"/>
+            <w:r>
+              <w:rPr>
+                <w:rFonts w:ascii="Arial" w:hAnsi="Arial" w:cs="Arial"/>
+                <w:b/>
+                <w:sz w:val="24"/>
+                <w:szCs w:val="24"/>
+                <w:lang w:val="fr-FR"/>
+              </w:rPr>
+              <w:t>-lecture Quiz,</w:t>
+            </w:r>
+          </w:p>
+          <w:p>
+            <w:pPr>
+              <w:ind w:right="376"/>
+              <w:rPr>
+                <w:rFonts w:ascii="Arial" w:hAnsi="Arial" w:cs="Arial"/>
+                <w:b/>
+                <w:sz w:val="24"/>
+                <w:szCs w:val="24"/>
+                <w:lang w:val="fr-FR"/>
+              </w:rPr>
+            </w:pPr>
+            <w:r>
+              <w:rPr>
+                <w:rFonts w:ascii="Arial" w:hAnsi="Arial" w:cs="Arial"/>
+                <w:b/>
+                <w:sz w:val="24"/>
+                <w:szCs w:val="24"/>
+                <w:lang w:val="fr-FR"/>
+              </w:rPr>
+              <w:t xml:space="preserve">1 </w:t>
+            </w:r>
+            <w:proofErr w:type="spellStart"/>
+            <w:r>
+              <w:rPr>
+                <w:rFonts w:ascii="Arial" w:hAnsi="Arial" w:cs="Arial"/>
+                <w:b/>
+                <w:sz w:val="24"/>
+                <w:szCs w:val="24"/>
+                <w:lang w:val="fr-FR"/>
+              </w:rPr>
+              <w:t>lab</w:t>
+            </w:r>
+            <w:proofErr w:type="spellEnd"/>
+            <w:r>
+              <w:rPr>
+                <w:rFonts w:ascii="Arial" w:hAnsi="Arial" w:cs="Arial"/>
+                <w:b/>
+                <w:sz w:val="24"/>
+                <w:szCs w:val="24"/>
+                <w:lang w:val="fr-FR"/>
+              </w:rPr>
+              <w:t xml:space="preserve"> (due </w:t>
+            </w:r>
+            <w:proofErr w:type="spellStart"/>
+            <w:r>
+              <w:rPr>
+                <w:rFonts w:ascii="Arial" w:hAnsi="Arial" w:cs="Arial"/>
+                <w:b/>
+                <w:sz w:val="24"/>
+                <w:szCs w:val="24"/>
+                <w:lang w:val="fr-FR"/>
+              </w:rPr>
+              <w:t>Jul</w:t>
+            </w:r>
+            <w:proofErr w:type="spellEnd"/>
+            <w:r>
+              <w:rPr>
+                <w:rFonts w:ascii="Arial" w:hAnsi="Arial" w:cs="Arial"/>
+                <w:b/>
+                <w:sz w:val="24"/>
+                <w:szCs w:val="24"/>
+                <w:lang w:val="fr-FR"/>
+              </w:rPr>
+              <w:t xml:space="preserve"> 30</w:t>
             </w:r>
             <w:r>
               <w:rPr>
@@ -3544,39 +3981,105 @@
                 <w:szCs w:val="24"/>
                 <w:lang w:val="fr-FR"/>
               </w:rPr>
-              <w:t>1 pre-lecture Quiz,</w:t>
-            </w:r>
-          </w:p>
-          <w:p>
-            <w:pPr>
-              <w:ind w:right="376"/>
-              <w:rPr>
-                <w:rFonts w:ascii="Arial" w:hAnsi="Arial" w:cs="Arial"/>
-                <w:b/>
-                <w:sz w:val="24"/>
-                <w:szCs w:val="24"/>
-                <w:lang w:val="fr-FR"/>
-              </w:rPr>
-            </w:pPr>
-            <w:r>
-              <w:rPr>
-                <w:rFonts w:ascii="Arial" w:hAnsi="Arial" w:cs="Arial"/>
-                <w:b/>
-                <w:sz w:val="24"/>
-                <w:szCs w:val="24"/>
-                <w:lang w:val="fr-FR"/>
-              </w:rPr>
-              <w:t xml:space="preserve">1 lab (due </w:t>
-            </w:r>
-            <w:r>
-              <w:rPr>
-                <w:rFonts w:ascii="Arial" w:hAnsi="Arial" w:cs="Arial"/>
-                <w:b/>
-                <w:sz w:val="24"/>
-                <w:szCs w:val="24"/>
-                <w:lang w:val="fr-FR"/>
-              </w:rPr>
-              <w:t>Aug 2</w:t>
+              <w:t xml:space="preserve">1 </w:t>
+            </w:r>
+            <w:proofErr w:type="spellStart"/>
+            <w:r>
+              <w:rPr>
+                <w:rFonts w:ascii="Arial" w:hAnsi="Arial" w:cs="Arial"/>
+                <w:b/>
+                <w:sz w:val="24"/>
+                <w:szCs w:val="24"/>
+                <w:lang w:val="fr-FR"/>
+              </w:rPr>
+              <w:t>pre</w:t>
+            </w:r>
+            <w:proofErr w:type="spellEnd"/>
+            <w:r>
+              <w:rPr>
+                <w:rFonts w:ascii="Arial" w:hAnsi="Arial" w:cs="Arial"/>
+                <w:b/>
+                <w:sz w:val="24"/>
+                <w:szCs w:val="24"/>
+                <w:lang w:val="fr-FR"/>
+              </w:rPr>
+              <w:t>-lecture Quiz,</w:t>
+            </w:r>
+          </w:p>
+          <w:p>
+            <w:pPr>
+              <w:ind w:right="376"/>
+              <w:rPr>
+                <w:rFonts w:ascii="Arial" w:hAnsi="Arial" w:cs="Arial"/>
+                <w:b/>
+                <w:sz w:val="24"/>
+                <w:szCs w:val="24"/>
+                <w:lang w:val="fr-FR"/>
+              </w:rPr>
+            </w:pPr>
+            <w:r>
+              <w:rPr>
+                <w:rFonts w:ascii="Arial" w:hAnsi="Arial" w:cs="Arial"/>
+                <w:b/>
+                <w:sz w:val="24"/>
+                <w:szCs w:val="24"/>
+                <w:lang w:val="fr-FR"/>
+              </w:rPr>
+              <w:t xml:space="preserve">1 </w:t>
+            </w:r>
+            <w:proofErr w:type="spellStart"/>
+            <w:r>
+              <w:rPr>
+                <w:rFonts w:ascii="Arial" w:hAnsi="Arial" w:cs="Arial"/>
+                <w:b/>
+                <w:sz w:val="24"/>
+                <w:szCs w:val="24"/>
+                <w:lang w:val="fr-FR"/>
+              </w:rPr>
+              <w:t>lab</w:t>
+            </w:r>
+            <w:proofErr w:type="spellEnd"/>
+            <w:r>
+              <w:rPr>
+                <w:rFonts w:ascii="Arial" w:hAnsi="Arial" w:cs="Arial"/>
+                <w:b/>
+                <w:sz w:val="24"/>
+                <w:szCs w:val="24"/>
+                <w:lang w:val="fr-FR"/>
+              </w:rPr>
+              <w:t xml:space="preserve"> (due </w:t>
+            </w:r>
+            <w:proofErr w:type="spellStart"/>
+            <w:r>
+              <w:rPr>
+                <w:rFonts w:ascii="Arial" w:hAnsi="Arial" w:cs="Arial"/>
+                <w:b/>
+                <w:sz w:val="24"/>
+                <w:szCs w:val="24"/>
+                <w:lang w:val="fr-FR"/>
+              </w:rPr>
+              <w:t>Aug</w:t>
+            </w:r>
+            <w:proofErr w:type="spellEnd"/>
+            <w:r>
+              <w:rPr>
+                <w:rFonts w:ascii="Arial" w:hAnsi="Arial" w:cs="Arial"/>
+                <w:b/>
+                <w:sz w:val="24"/>
+                <w:szCs w:val="24"/>
+                <w:lang w:val="fr-FR"/>
+              </w:rPr>
+              <w:t xml:space="preserve"> </w:t>
+            </w:r>
+            <w:r>
+              <w:rPr>
+                <w:rFonts w:ascii="Arial" w:hAnsi="Arial" w:cs="Arial"/>
+                <w:b/>
+                <w:sz w:val="24"/>
+                <w:szCs w:val="24"/>
+                <w:lang w:val="fr-FR"/>
+              </w:rPr>
+              <w:t>4</w:t>
             </w:r>
             <w:r>
               <w:rPr>
@@ -3794,39 +4297,105 @@
                 <w:szCs w:val="24"/>
                 <w:lang w:val="fr-FR"/>
               </w:rPr>
-              <w:t>1 pre-lecture Quiz,</w:t>
-            </w:r>
-          </w:p>
-          <w:p>
-            <w:pPr>
-              <w:ind w:right="376"/>
-              <w:rPr>
-                <w:rFonts w:ascii="Arial" w:hAnsi="Arial" w:cs="Arial"/>
-                <w:b/>
-                <w:sz w:val="24"/>
-                <w:szCs w:val="24"/>
-                <w:lang w:val="fr-FR"/>
-              </w:rPr>
-            </w:pPr>
-            <w:r>
-              <w:rPr>
-                <w:rFonts w:ascii="Arial" w:hAnsi="Arial" w:cs="Arial"/>
-                <w:b/>
-                <w:sz w:val="24"/>
-                <w:szCs w:val="24"/>
-                <w:lang w:val="fr-FR"/>
-              </w:rPr>
-              <w:t>1 lab (due A</w:t>
-            </w:r>
-            <w:r>
-              <w:rPr>
-                <w:rFonts w:ascii="Arial" w:hAnsi="Arial" w:cs="Arial"/>
-                <w:b/>
-                <w:sz w:val="24"/>
-                <w:szCs w:val="24"/>
-                <w:lang w:val="fr-FR"/>
-              </w:rPr>
-              <w:t>ug 6</w:t>
+              <w:t xml:space="preserve">1 </w:t>
+            </w:r>
+            <w:proofErr w:type="spellStart"/>
+            <w:r>
+              <w:rPr>
+                <w:rFonts w:ascii="Arial" w:hAnsi="Arial" w:cs="Arial"/>
+                <w:b/>
+                <w:sz w:val="24"/>
+                <w:szCs w:val="24"/>
+                <w:lang w:val="fr-FR"/>
+              </w:rPr>
+              <w:t>pre</w:t>
+            </w:r>
+            <w:proofErr w:type="spellEnd"/>
+            <w:r>
+              <w:rPr>
+                <w:rFonts w:ascii="Arial" w:hAnsi="Arial" w:cs="Arial"/>
+                <w:b/>
+                <w:sz w:val="24"/>
+                <w:szCs w:val="24"/>
+                <w:lang w:val="fr-FR"/>
+              </w:rPr>
+              <w:t>-lecture Quiz,</w:t>
+            </w:r>
+          </w:p>
+          <w:p>
+            <w:pPr>
+              <w:ind w:right="376"/>
+              <w:rPr>
+                <w:rFonts w:ascii="Arial" w:hAnsi="Arial" w:cs="Arial"/>
+                <w:b/>
+                <w:sz w:val="24"/>
+                <w:szCs w:val="24"/>
+                <w:lang w:val="fr-FR"/>
+              </w:rPr>
+            </w:pPr>
+            <w:r>
+              <w:rPr>
+                <w:rFonts w:ascii="Arial" w:hAnsi="Arial" w:cs="Arial"/>
+                <w:b/>
+                <w:sz w:val="24"/>
+                <w:szCs w:val="24"/>
+                <w:lang w:val="fr-FR"/>
+              </w:rPr>
+              <w:t xml:space="preserve">1 </w:t>
+            </w:r>
+            <w:proofErr w:type="spellStart"/>
+            <w:r>
+              <w:rPr>
+                <w:rFonts w:ascii="Arial" w:hAnsi="Arial" w:cs="Arial"/>
+                <w:b/>
+                <w:sz w:val="24"/>
+                <w:szCs w:val="24"/>
+                <w:lang w:val="fr-FR"/>
+              </w:rPr>
+              <w:t>lab</w:t>
+            </w:r>
+            <w:proofErr w:type="spellEnd"/>
+            <w:r>
+              <w:rPr>
+                <w:rFonts w:ascii="Arial" w:hAnsi="Arial" w:cs="Arial"/>
+                <w:b/>
+                <w:sz w:val="24"/>
+                <w:szCs w:val="24"/>
+                <w:lang w:val="fr-FR"/>
+              </w:rPr>
+              <w:t xml:space="preserve"> (due </w:t>
+            </w:r>
+            <w:proofErr w:type="spellStart"/>
+            <w:r>
+              <w:rPr>
+                <w:rFonts w:ascii="Arial" w:hAnsi="Arial" w:cs="Arial"/>
+                <w:b/>
+                <w:sz w:val="24"/>
+                <w:szCs w:val="24"/>
+                <w:lang w:val="fr-FR"/>
+              </w:rPr>
+              <w:t>A</w:t>
+            </w:r>
+            <w:r>
+              <w:rPr>
+                <w:rFonts w:ascii="Arial" w:hAnsi="Arial" w:cs="Arial"/>
+                <w:b/>
+                <w:sz w:val="24"/>
+                <w:szCs w:val="24"/>
+                <w:lang w:val="fr-FR"/>
+              </w:rPr>
+              <w:t>ug</w:t>
+            </w:r>
+            <w:proofErr w:type="spellEnd"/>
+            <w:r>
+              <w:rPr>
+                <w:rFonts w:ascii="Arial" w:hAnsi="Arial" w:cs="Arial"/>
+                <w:b/>
+                <w:sz w:val="24"/>
+                <w:szCs w:val="24"/>
+                <w:lang w:val="fr-FR"/>
+              </w:rPr>
+              <w:t xml:space="preserve"> 6</w:t>
             </w:r>
             <w:r>
               <w:rPr>
@@ -4154,39 +4723,95 @@
                 <w:szCs w:val="24"/>
                 <w:lang w:val="fr-FR"/>
               </w:rPr>
-              <w:t>1 pre-lecture Quiz,</w:t>
-            </w:r>
-          </w:p>
-          <w:p>
-            <w:pPr>
-              <w:ind w:right="376"/>
-              <w:rPr>
-                <w:rFonts w:ascii="Arial" w:hAnsi="Arial" w:cs="Arial"/>
-                <w:b/>
-                <w:sz w:val="24"/>
-                <w:szCs w:val="24"/>
-                <w:lang w:val="fr-FR"/>
-              </w:rPr>
-            </w:pPr>
-            <w:r>
-              <w:rPr>
-                <w:rFonts w:ascii="Arial" w:hAnsi="Arial" w:cs="Arial"/>
-                <w:b/>
-                <w:sz w:val="24"/>
-                <w:szCs w:val="24"/>
-                <w:lang w:val="fr-FR"/>
-              </w:rPr>
-              <w:t xml:space="preserve">1 lab (due </w:t>
-            </w:r>
-            <w:r>
-              <w:rPr>
-                <w:rFonts w:ascii="Arial" w:hAnsi="Arial" w:cs="Arial"/>
-                <w:b/>
-                <w:sz w:val="24"/>
-                <w:szCs w:val="24"/>
-                <w:lang w:val="fr-FR"/>
-              </w:rPr>
-              <w:t>Aug 9</w:t>
+              <w:t xml:space="preserve">1 </w:t>
+            </w:r>
+            <w:proofErr w:type="spellStart"/>
+            <w:r>
+              <w:rPr>
+                <w:rFonts w:ascii="Arial" w:hAnsi="Arial" w:cs="Arial"/>
+                <w:b/>
+                <w:sz w:val="24"/>
+                <w:szCs w:val="24"/>
+                <w:lang w:val="fr-FR"/>
+              </w:rPr>
+              <w:t>pre</w:t>
+            </w:r>
+            <w:proofErr w:type="spellEnd"/>
+            <w:r>
+              <w:rPr>
+                <w:rFonts w:ascii="Arial" w:hAnsi="Arial" w:cs="Arial"/>
+                <w:b/>
+                <w:sz w:val="24"/>
+                <w:szCs w:val="24"/>
+                <w:lang w:val="fr-FR"/>
+              </w:rPr>
+              <w:t>-lecture Quiz,</w:t>
+            </w:r>
+          </w:p>
+          <w:p>
+            <w:pPr>
+              <w:ind w:right="376"/>
+              <w:rPr>
+                <w:rFonts w:ascii="Arial" w:hAnsi="Arial" w:cs="Arial"/>
+                <w:b/>
+                <w:sz w:val="24"/>
+                <w:szCs w:val="24"/>
+                <w:lang w:val="fr-FR"/>
+              </w:rPr>
+            </w:pPr>
+            <w:r>
+              <w:rPr>
+                <w:rFonts w:ascii="Arial" w:hAnsi="Arial" w:cs="Arial"/>
+                <w:b/>
+                <w:sz w:val="24"/>
+                <w:szCs w:val="24"/>
+                <w:lang w:val="fr-FR"/>
+              </w:rPr>
+              <w:t xml:space="preserve">1 </w:t>
+            </w:r>
+            <w:proofErr w:type="spellStart"/>
+            <w:r>
+              <w:rPr>
+                <w:rFonts w:ascii="Arial" w:hAnsi="Arial" w:cs="Arial"/>
+                <w:b/>
+                <w:sz w:val="24"/>
+                <w:szCs w:val="24"/>
+                <w:lang w:val="fr-FR"/>
+              </w:rPr>
+              <w:t>lab</w:t>
+            </w:r>
+            <w:proofErr w:type="spellEnd"/>
+            <w:r>
+              <w:rPr>
+                <w:rFonts w:ascii="Arial" w:hAnsi="Arial" w:cs="Arial"/>
+                <w:b/>
+                <w:sz w:val="24"/>
+                <w:szCs w:val="24"/>
+                <w:lang w:val="fr-FR"/>
+              </w:rPr>
+              <w:t xml:space="preserve"> (due </w:t>
+            </w:r>
+            <w:proofErr w:type="spellStart"/>
+            <w:r>
+              <w:rPr>
+                <w:rFonts w:ascii="Arial" w:hAnsi="Arial" w:cs="Arial"/>
+                <w:b/>
+                <w:sz w:val="24"/>
+                <w:szCs w:val="24"/>
+                <w:lang w:val="fr-FR"/>
+              </w:rPr>
+              <w:t>Aug</w:t>
+            </w:r>
+            <w:proofErr w:type="spellEnd"/>
+            <w:r>
+              <w:rPr>
+                <w:rFonts w:ascii="Arial" w:hAnsi="Arial" w:cs="Arial"/>
+                <w:b/>
+                <w:sz w:val="24"/>
+                <w:szCs w:val="24"/>
+                <w:lang w:val="fr-FR"/>
+              </w:rPr>
+              <w:t xml:space="preserve"> 9</w:t>
             </w:r>
             <w:r>
               <w:rPr>
@@ -4416,39 +5041,105 @@
                 <w:szCs w:val="24"/>
                 <w:lang w:val="fr-FR"/>
               </w:rPr>
-              <w:t>1 pre-lecture Quiz,</w:t>
-            </w:r>
-          </w:p>
-          <w:p>
-            <w:pPr>
-              <w:ind w:right="376"/>
-              <w:rPr>
-                <w:rFonts w:ascii="Arial" w:hAnsi="Arial" w:cs="Arial"/>
-                <w:b/>
-                <w:sz w:val="24"/>
-                <w:szCs w:val="24"/>
-                <w:lang w:val="fr-FR"/>
-              </w:rPr>
-            </w:pPr>
-            <w:r>
-              <w:rPr>
-                <w:rFonts w:ascii="Arial" w:hAnsi="Arial" w:cs="Arial"/>
-                <w:b/>
-                <w:sz w:val="24"/>
-                <w:szCs w:val="24"/>
-                <w:lang w:val="fr-FR"/>
-              </w:rPr>
-              <w:t>1 lab (due A</w:t>
-            </w:r>
-            <w:r>
-              <w:rPr>
-                <w:rFonts w:ascii="Arial" w:hAnsi="Arial" w:cs="Arial"/>
-                <w:b/>
-                <w:sz w:val="24"/>
-                <w:szCs w:val="24"/>
-                <w:lang w:val="fr-FR"/>
-              </w:rPr>
-              <w:t>ug 13</w:t>
+              <w:t xml:space="preserve">1 </w:t>
+            </w:r>
+            <w:proofErr w:type="spellStart"/>
+            <w:r>
+              <w:rPr>
+                <w:rFonts w:ascii="Arial" w:hAnsi="Arial" w:cs="Arial"/>
+                <w:b/>
+                <w:sz w:val="24"/>
+                <w:szCs w:val="24"/>
+                <w:lang w:val="fr-FR"/>
+              </w:rPr>
+              <w:t>pre</w:t>
+            </w:r>
+            <w:proofErr w:type="spellEnd"/>
+            <w:r>
+              <w:rPr>
+                <w:rFonts w:ascii="Arial" w:hAnsi="Arial" w:cs="Arial"/>
+                <w:b/>
+                <w:sz w:val="24"/>
+                <w:szCs w:val="24"/>
+                <w:lang w:val="fr-FR"/>
+              </w:rPr>
+              <w:t>-lecture Quiz,</w:t>
+            </w:r>
+          </w:p>
+          <w:p>
+            <w:pPr>
+              <w:ind w:right="376"/>
+              <w:rPr>
+                <w:rFonts w:ascii="Arial" w:hAnsi="Arial" w:cs="Arial"/>
+                <w:b/>
+                <w:sz w:val="24"/>
+                <w:szCs w:val="24"/>
+                <w:lang w:val="fr-FR"/>
+              </w:rPr>
+            </w:pPr>
+            <w:r>
+              <w:rPr>
+                <w:rFonts w:ascii="Arial" w:hAnsi="Arial" w:cs="Arial"/>
+                <w:b/>
+                <w:sz w:val="24"/>
+                <w:szCs w:val="24"/>
+                <w:lang w:val="fr-FR"/>
+              </w:rPr>
+              <w:t xml:space="preserve">1 </w:t>
+            </w:r>
+            <w:proofErr w:type="spellStart"/>
+            <w:r>
+              <w:rPr>
+                <w:rFonts w:ascii="Arial" w:hAnsi="Arial" w:cs="Arial"/>
+                <w:b/>
+                <w:sz w:val="24"/>
+                <w:szCs w:val="24"/>
+                <w:lang w:val="fr-FR"/>
+              </w:rPr>
+              <w:t>lab</w:t>
+            </w:r>
+            <w:proofErr w:type="spellEnd"/>
+            <w:r>
+              <w:rPr>
+                <w:rFonts w:ascii="Arial" w:hAnsi="Arial" w:cs="Arial"/>
+                <w:b/>
+                <w:sz w:val="24"/>
+                <w:szCs w:val="24"/>
+                <w:lang w:val="fr-FR"/>
+              </w:rPr>
+              <w:t xml:space="preserve"> (due </w:t>
+            </w:r>
+            <w:proofErr w:type="spellStart"/>
+            <w:r>
+              <w:rPr>
+                <w:rFonts w:ascii="Arial" w:hAnsi="Arial" w:cs="Arial"/>
+                <w:b/>
+                <w:sz w:val="24"/>
+                <w:szCs w:val="24"/>
+                <w:lang w:val="fr-FR"/>
+              </w:rPr>
+              <w:t>A</w:t>
+            </w:r>
+            <w:r>
+              <w:rPr>
+                <w:rFonts w:ascii="Arial" w:hAnsi="Arial" w:cs="Arial"/>
+                <w:b/>
+                <w:sz w:val="24"/>
+                <w:szCs w:val="24"/>
+                <w:lang w:val="fr-FR"/>
+              </w:rPr>
+              <w:t>ug</w:t>
+            </w:r>
+            <w:proofErr w:type="spellEnd"/>
+            <w:r>
+              <w:rPr>
+                <w:rFonts w:ascii="Arial" w:hAnsi="Arial" w:cs="Arial"/>
+                <w:b/>
+                <w:sz w:val="24"/>
+                <w:szCs w:val="24"/>
+                <w:lang w:val="fr-FR"/>
+              </w:rPr>
+              <w:t xml:space="preserve"> 13</w:t>
             </w:r>
             <w:r>
               <w:rPr>
@@ -5811,14 +6502,12 @@
 </file>
 
 <file path=customXml/item1.xml><?xml version="1.0" encoding="utf-8"?>
-<s:customData xmlns="http://www.wps.cn/officeDocument/2013/wpsCustomData" xmlns:s="http://www.wps.cn/officeDocument/2013/wpsCustomData">
-  <customSectProps>
-    <customSectPr/>
-  </customSectProps>
-  <customShpExts>
-    <customShpInfo spid="_x0000_s1026" textRotate="1"/>
-  </customShpExts>
-</s:customData>
+<?mso-contentType ?>
+<FormTemplates xmlns="http://schemas.microsoft.com/sharepoint/v3/contenttype/forms">
+  <Display>DocumentLibraryForm</Display>
+  <Edit>DocumentLibraryForm</Edit>
+  <New>DocumentLibraryForm</New>
+</FormTemplates>
 </file>
 
 <file path=customXml/item2.xml><?xml version="1.0" encoding="utf-8"?>
@@ -5828,12 +6517,14 @@
 </file>
 
 <file path=customXml/item3.xml><?xml version="1.0" encoding="utf-8"?>
-<?mso-contentType ?>
-<FormTemplates xmlns="http://schemas.microsoft.com/sharepoint/v3/contenttype/forms">
-  <Display>DocumentLibraryForm</Display>
-  <Edit>DocumentLibraryForm</Edit>
-  <New>DocumentLibraryForm</New>
-</FormTemplates>
+<s:customData xmlns="http://www.wps.cn/officeDocument/2013/wpsCustomData" xmlns:s="http://www.wps.cn/officeDocument/2013/wpsCustomData">
+  <customSectProps>
+    <customSectPr/>
+  </customSectProps>
+  <customShpExts>
+    <customShpInfo spid="_x0000_s1026" textRotate="1"/>
+  </customShpExts>
+</s:customData>
 </file>
 
 <file path=customXml/item4.xml><?xml version="1.0" encoding="utf-8"?>
@@ -6015,9 +6706,9 @@
 </file>
 
 <file path=customXml/itemProps1.xml><?xml version="1.0" encoding="utf-8"?>
-<ds:datastoreItem xmlns:ds="http://schemas.openxmlformats.org/officeDocument/2006/customXml" ds:itemID="{B1977F7D-205B-4081-913C-38D41E755F92}">
+<ds:datastoreItem xmlns:ds="http://schemas.openxmlformats.org/officeDocument/2006/customXml" ds:itemID="{134ACDC8-446D-4C3C-A159-6074757FFD1F}">
   <ds:schemaRefs>
-    <ds:schemaRef ds:uri="http://www.wps.cn/officeDocument/2013/wpsCustomData"/>
+    <ds:schemaRef ds:uri="http://schemas.microsoft.com/sharepoint/v3/contenttype/forms"/>
   </ds:schemaRefs>
 </ds:datastoreItem>
 </file>
@@ -6032,9 +6723,9 @@
 </file>
 
 <file path=customXml/itemProps3.xml><?xml version="1.0" encoding="utf-8"?>
-<ds:datastoreItem xmlns:ds="http://schemas.openxmlformats.org/officeDocument/2006/customXml" ds:itemID="{134ACDC8-446D-4C3C-A159-6074757FFD1F}">
+<ds:datastoreItem xmlns:ds="http://schemas.openxmlformats.org/officeDocument/2006/customXml" ds:itemID="{B1977F7D-205B-4081-913C-38D41E755F92}">
   <ds:schemaRefs>
-    <ds:schemaRef ds:uri="http://schemas.microsoft.com/sharepoint/v3/contenttype/forms"/>
+    <ds:schemaRef ds:uri="http://www.wps.cn/officeDocument/2013/wpsCustomData"/>
   </ds:schemaRefs>
 </ds:datastoreItem>
 </file>

</xml_diff>

<commit_message>
Changed due dates of labs and modified the addenda for moving lectures ahead by half a week for unx511.
</commit_message>
<xml_diff>
--- a/unx511/DPS912_MASTER.docx
+++ b/unx511/DPS912_MASTER.docx
@@ -618,25 +618,7 @@
           <w:sz w:val="24"/>
           <w:szCs w:val="24"/>
         </w:rPr>
-        <w:t xml:space="preserve">Kathy </w:t>
-      </w:r>
-      <w:proofErr w:type="spellStart"/>
-      <w:r>
-        <w:rPr>
-          <w:rFonts w:ascii="Arial" w:eastAsia="Arial" w:hAnsi="Arial" w:cs="Arial"/>
-          <w:sz w:val="24"/>
-          <w:szCs w:val="24"/>
-        </w:rPr>
-        <w:t>Dumanski</w:t>
-      </w:r>
-      <w:proofErr w:type="spellEnd"/>
-      <w:r>
-        <w:rPr>
-          <w:rFonts w:ascii="Arial" w:eastAsia="Arial" w:hAnsi="Arial" w:cs="Arial"/>
-          <w:sz w:val="24"/>
-          <w:szCs w:val="24"/>
-        </w:rPr>
-        <w:t>, Chair, School of Software Design and Data Science</w:t>
+        <w:t>Kathy Dumanski, Chair, School of Software Design and Data Science</w:t>
       </w:r>
     </w:p>
     <w:p>
@@ -1138,13 +1120,8 @@
         <w:spacing w:beforeAutospacing="1" w:after="0" w:afterAutospacing="1"/>
       </w:pPr>
       <w:r>
-        <w:t xml:space="preserve">    Achieve a grade of 50% or better on the final </w:t>
+        <w:t>    Achieve a grade of 50% or better on the final exam</w:t>
       </w:r>
-      <w:proofErr w:type="gramStart"/>
-      <w:r>
-        <w:t>exam</w:t>
-      </w:r>
-      <w:proofErr w:type="gramEnd"/>
     </w:p>
     <w:p>
       <w:pPr>
@@ -1167,13 +1144,8 @@
         <w:spacing w:beforeAutospacing="1" w:after="0" w:afterAutospacing="1"/>
       </w:pPr>
       <w:r>
-        <w:t xml:space="preserve">    Achieve a weighted average of 50% or better for the tests and final </w:t>
+        <w:t>    Achieve a weighted average of 50% or better for the tests and final exam</w:t>
       </w:r>
-      <w:proofErr w:type="gramStart"/>
-      <w:r>
-        <w:t>exam</w:t>
-      </w:r>
-      <w:proofErr w:type="gramEnd"/>
     </w:p>
     <w:p>
       <w:pPr>
@@ -1184,13 +1156,8 @@
         <w:spacing w:beforeAutospacing="1" w:after="0" w:afterAutospacing="1"/>
       </w:pPr>
       <w:r>
-        <w:t xml:space="preserve">    Achieve a grade of 50% or better on the overall </w:t>
+        <w:t>    Achieve a grade of 50% or better on the overall course</w:t>
       </w:r>
-      <w:proofErr w:type="gramStart"/>
-      <w:r>
-        <w:t>course</w:t>
-      </w:r>
-      <w:proofErr w:type="gramEnd"/>
     </w:p>
     <w:p>
       <w:pPr>
@@ -1665,65 +1632,29 @@
                 <w:szCs w:val="24"/>
                 <w:lang w:val="fr-FR"/>
               </w:rPr>
-              <w:t xml:space="preserve">1 </w:t>
-            </w:r>
-            <w:proofErr w:type="spellStart"/>
-            <w:r>
-              <w:rPr>
-                <w:rFonts w:ascii="Arial" w:hAnsi="Arial" w:cs="Arial"/>
-                <w:b/>
-                <w:sz w:val="24"/>
-                <w:szCs w:val="24"/>
-                <w:lang w:val="fr-FR"/>
-              </w:rPr>
-              <w:t>pre</w:t>
-            </w:r>
-            <w:proofErr w:type="spellEnd"/>
-            <w:r>
-              <w:rPr>
-                <w:rFonts w:ascii="Arial" w:hAnsi="Arial" w:cs="Arial"/>
-                <w:b/>
-                <w:sz w:val="24"/>
-                <w:szCs w:val="24"/>
-                <w:lang w:val="fr-FR"/>
-              </w:rPr>
-              <w:t>-lecture Quiz,</w:t>
-            </w:r>
-          </w:p>
-          <w:p>
-            <w:pPr>
-              <w:ind w:right="376"/>
-              <w:rPr>
-                <w:rFonts w:ascii="Arial" w:hAnsi="Arial" w:cs="Arial"/>
-                <w:b/>
-                <w:sz w:val="24"/>
-                <w:szCs w:val="24"/>
-                <w:lang w:val="fr-FR"/>
-              </w:rPr>
-            </w:pPr>
-            <w:proofErr w:type="spellStart"/>
-            <w:proofErr w:type="gramStart"/>
-            <w:r>
-              <w:rPr>
-                <w:rFonts w:ascii="Arial" w:hAnsi="Arial" w:cs="Arial"/>
-                <w:b/>
-                <w:sz w:val="24"/>
-                <w:szCs w:val="24"/>
-                <w:lang w:val="fr-FR"/>
-              </w:rPr>
-              <w:t>lab</w:t>
-            </w:r>
-            <w:proofErr w:type="spellEnd"/>
-            <w:proofErr w:type="gramEnd"/>
-            <w:r>
-              <w:rPr>
-                <w:rFonts w:ascii="Arial" w:hAnsi="Arial" w:cs="Arial"/>
-                <w:b/>
-                <w:sz w:val="24"/>
-                <w:szCs w:val="24"/>
-                <w:lang w:val="fr-FR"/>
-              </w:rPr>
-              <w:t xml:space="preserve"> </w:t>
+              <w:t>1 pre-lecture Quiz,</w:t>
+            </w:r>
+          </w:p>
+          <w:p>
+            <w:pPr>
+              <w:ind w:right="376"/>
+              <w:rPr>
+                <w:rFonts w:ascii="Arial" w:hAnsi="Arial" w:cs="Arial"/>
+                <w:b/>
+                <w:sz w:val="24"/>
+                <w:szCs w:val="24"/>
+                <w:lang w:val="fr-FR"/>
+              </w:rPr>
+            </w:pPr>
+            <w:r>
+              <w:rPr>
+                <w:rFonts w:ascii="Arial" w:hAnsi="Arial" w:cs="Arial"/>
+                <w:b/>
+                <w:sz w:val="24"/>
+                <w:szCs w:val="24"/>
+                <w:lang w:val="fr-FR"/>
+              </w:rPr>
+              <w:t xml:space="preserve">lab </w:t>
             </w:r>
             <w:r>
               <w:rPr>
@@ -1755,51 +1686,7 @@
                 <w:szCs w:val="24"/>
                 <w:lang w:val="fr-FR"/>
               </w:rPr>
-              <w:t xml:space="preserve">1 </w:t>
-            </w:r>
-            <w:proofErr w:type="spellStart"/>
-            <w:r>
-              <w:rPr>
-                <w:rFonts w:ascii="Arial" w:hAnsi="Arial" w:cs="Arial"/>
-                <w:b/>
-                <w:sz w:val="24"/>
-                <w:szCs w:val="24"/>
-                <w:lang w:val="fr-FR"/>
-              </w:rPr>
-              <w:t>lab</w:t>
-            </w:r>
-            <w:proofErr w:type="spellEnd"/>
-            <w:r>
-              <w:rPr>
-                <w:rFonts w:ascii="Arial" w:hAnsi="Arial" w:cs="Arial"/>
-                <w:b/>
-                <w:sz w:val="24"/>
-                <w:szCs w:val="24"/>
-                <w:lang w:val="fr-FR"/>
-              </w:rPr>
-              <w:t xml:space="preserve"> (due </w:t>
-            </w:r>
-            <w:proofErr w:type="spellStart"/>
-            <w:r>
-              <w:rPr>
-                <w:rFonts w:ascii="Arial" w:hAnsi="Arial" w:cs="Arial"/>
-                <w:b/>
-                <w:sz w:val="24"/>
-                <w:szCs w:val="24"/>
-                <w:lang w:val="fr-FR"/>
-              </w:rPr>
-              <w:t>Jul</w:t>
-            </w:r>
-            <w:proofErr w:type="spellEnd"/>
-            <w:r>
-              <w:rPr>
-                <w:rFonts w:ascii="Arial" w:hAnsi="Arial" w:cs="Arial"/>
-                <w:b/>
-                <w:sz w:val="24"/>
-                <w:szCs w:val="24"/>
-                <w:lang w:val="fr-FR"/>
-              </w:rPr>
-              <w:t xml:space="preserve"> 9)</w:t>
+              <w:t>1 lab (due Jul 9)</w:t>
             </w:r>
           </w:p>
         </w:tc>
@@ -1931,25 +1818,14 @@
                 <w:szCs w:val="24"/>
               </w:rPr>
             </w:pPr>
-            <w:proofErr w:type="spellStart"/>
-            <w:r>
-              <w:rPr>
-                <w:rFonts w:ascii="Arial" w:hAnsi="Arial" w:cs="Arial"/>
-                <w:b/>
-                <w:sz w:val="24"/>
-                <w:szCs w:val="24"/>
-              </w:rPr>
-              <w:t>Makefile</w:t>
-            </w:r>
-            <w:proofErr w:type="spellEnd"/>
-            <w:r>
-              <w:rPr>
-                <w:rFonts w:ascii="Arial" w:hAnsi="Arial" w:cs="Arial"/>
-                <w:b/>
-                <w:sz w:val="24"/>
-                <w:szCs w:val="24"/>
-              </w:rPr>
-              <w:t>, Static and Shared Libraries</w:t>
+            <w:r>
+              <w:rPr>
+                <w:rFonts w:ascii="Arial" w:hAnsi="Arial" w:cs="Arial"/>
+                <w:b/>
+                <w:sz w:val="24"/>
+                <w:szCs w:val="24"/>
+              </w:rPr>
+              <w:t>Makefile, Static and Shared Libraries</w:t>
             </w:r>
           </w:p>
         </w:tc>
@@ -2014,75 +1890,30 @@
                 <w:szCs w:val="24"/>
                 <w:lang w:val="fr-FR"/>
               </w:rPr>
-              <w:t xml:space="preserve">1 </w:t>
-            </w:r>
-            <w:proofErr w:type="spellStart"/>
-            <w:r>
-              <w:rPr>
-                <w:rFonts w:ascii="Arial" w:hAnsi="Arial" w:cs="Arial"/>
-                <w:b/>
-                <w:sz w:val="24"/>
-                <w:szCs w:val="24"/>
-                <w:lang w:val="fr-FR"/>
-              </w:rPr>
-              <w:t>pre</w:t>
-            </w:r>
-            <w:proofErr w:type="spellEnd"/>
-            <w:r>
-              <w:rPr>
-                <w:rFonts w:ascii="Arial" w:hAnsi="Arial" w:cs="Arial"/>
-                <w:b/>
-                <w:sz w:val="24"/>
-                <w:szCs w:val="24"/>
-                <w:lang w:val="fr-FR"/>
-              </w:rPr>
-              <w:t>-lecture Quiz,</w:t>
-            </w:r>
-          </w:p>
-          <w:p>
-            <w:pPr>
-              <w:ind w:right="376"/>
-              <w:rPr>
-                <w:rFonts w:ascii="Arial" w:hAnsi="Arial" w:cs="Arial"/>
-                <w:b/>
-                <w:sz w:val="24"/>
-                <w:szCs w:val="24"/>
-                <w:lang w:val="fr-FR"/>
-              </w:rPr>
-            </w:pPr>
-            <w:r>
-              <w:rPr>
-                <w:rFonts w:ascii="Arial" w:hAnsi="Arial" w:cs="Arial"/>
-                <w:b/>
-                <w:sz w:val="24"/>
-                <w:szCs w:val="24"/>
-                <w:lang w:val="fr-FR"/>
-              </w:rPr>
-              <w:t xml:space="preserve">1 </w:t>
-            </w:r>
-            <w:proofErr w:type="spellStart"/>
-            <w:r>
-              <w:rPr>
-                <w:rFonts w:ascii="Arial" w:hAnsi="Arial" w:cs="Arial"/>
-                <w:b/>
-                <w:sz w:val="24"/>
-                <w:szCs w:val="24"/>
-                <w:lang w:val="fr-FR"/>
-              </w:rPr>
-              <w:t>lab</w:t>
-            </w:r>
-            <w:proofErr w:type="spellEnd"/>
-            <w:r>
-              <w:rPr>
-                <w:rFonts w:ascii="Arial" w:hAnsi="Arial" w:cs="Arial"/>
-                <w:b/>
-                <w:sz w:val="24"/>
-                <w:szCs w:val="24"/>
-                <w:lang w:val="fr-FR"/>
-              </w:rPr>
-              <w:t xml:space="preserve"> (due </w:t>
-            </w:r>
-            <w:proofErr w:type="spellStart"/>
+              <w:t>1 pre-lecture Quiz,</w:t>
+            </w:r>
+          </w:p>
+          <w:p>
+            <w:pPr>
+              <w:ind w:right="376"/>
+              <w:rPr>
+                <w:rFonts w:ascii="Arial" w:hAnsi="Arial" w:cs="Arial"/>
+                <w:b/>
+                <w:sz w:val="24"/>
+                <w:szCs w:val="24"/>
+                <w:lang w:val="fr-FR"/>
+              </w:rPr>
+            </w:pPr>
+            <w:r>
+              <w:rPr>
+                <w:rFonts w:ascii="Arial" w:hAnsi="Arial" w:cs="Arial"/>
+                <w:b/>
+                <w:sz w:val="24"/>
+                <w:szCs w:val="24"/>
+                <w:lang w:val="fr-FR"/>
+              </w:rPr>
+              <w:t xml:space="preserve">1 lab (due </w:t>
+            </w:r>
             <w:r>
               <w:rPr>
                 <w:rFonts w:ascii="Arial" w:hAnsi="Arial" w:cs="Arial"/>
@@ -2101,18 +1932,7 @@
                 <w:szCs w:val="24"/>
                 <w:lang w:val="fr-FR"/>
               </w:rPr>
-              <w:t>ul</w:t>
-            </w:r>
-            <w:proofErr w:type="spellEnd"/>
-            <w:r>
-              <w:rPr>
-                <w:rFonts w:ascii="Arial" w:hAnsi="Arial" w:cs="Arial"/>
-                <w:b/>
-                <w:sz w:val="24"/>
-                <w:szCs w:val="24"/>
-                <w:lang w:val="fr-FR"/>
-              </w:rPr>
-              <w:t xml:space="preserve"> </w:t>
+              <w:t xml:space="preserve">ul </w:t>
             </w:r>
             <w:r>
               <w:rPr>
@@ -2371,95 +2191,39 @@
                 <w:szCs w:val="24"/>
                 <w:lang w:val="fr-FR"/>
               </w:rPr>
-              <w:t xml:space="preserve">1 </w:t>
-            </w:r>
-            <w:proofErr w:type="spellStart"/>
-            <w:r>
-              <w:rPr>
-                <w:rFonts w:ascii="Arial" w:hAnsi="Arial" w:cs="Arial"/>
-                <w:b/>
-                <w:sz w:val="24"/>
-                <w:szCs w:val="24"/>
-                <w:lang w:val="fr-FR"/>
-              </w:rPr>
-              <w:t>pre</w:t>
-            </w:r>
-            <w:proofErr w:type="spellEnd"/>
-            <w:r>
-              <w:rPr>
-                <w:rFonts w:ascii="Arial" w:hAnsi="Arial" w:cs="Arial"/>
-                <w:b/>
-                <w:sz w:val="24"/>
-                <w:szCs w:val="24"/>
-                <w:lang w:val="fr-FR"/>
-              </w:rPr>
-              <w:t>-lecture Quiz,</w:t>
-            </w:r>
-          </w:p>
-          <w:p>
-            <w:pPr>
-              <w:ind w:right="376"/>
-              <w:rPr>
-                <w:rFonts w:ascii="Arial" w:hAnsi="Arial" w:cs="Arial"/>
-                <w:b/>
-                <w:sz w:val="24"/>
-                <w:szCs w:val="24"/>
-                <w:lang w:val="fr-FR"/>
-              </w:rPr>
-            </w:pPr>
-            <w:r>
-              <w:rPr>
-                <w:rFonts w:ascii="Arial" w:hAnsi="Arial" w:cs="Arial"/>
-                <w:b/>
-                <w:sz w:val="24"/>
-                <w:szCs w:val="24"/>
-                <w:lang w:val="fr-FR"/>
-              </w:rPr>
-              <w:t xml:space="preserve">1 </w:t>
-            </w:r>
-            <w:proofErr w:type="spellStart"/>
-            <w:r>
-              <w:rPr>
-                <w:rFonts w:ascii="Arial" w:hAnsi="Arial" w:cs="Arial"/>
-                <w:b/>
-                <w:sz w:val="24"/>
-                <w:szCs w:val="24"/>
-                <w:lang w:val="fr-FR"/>
-              </w:rPr>
-              <w:t>lab</w:t>
-            </w:r>
-            <w:proofErr w:type="spellEnd"/>
-            <w:r>
-              <w:rPr>
-                <w:rFonts w:ascii="Arial" w:hAnsi="Arial" w:cs="Arial"/>
-                <w:b/>
-                <w:sz w:val="24"/>
-                <w:szCs w:val="24"/>
-                <w:lang w:val="fr-FR"/>
-              </w:rPr>
-              <w:t xml:space="preserve"> (due </w:t>
-            </w:r>
-            <w:proofErr w:type="spellStart"/>
-            <w:r>
-              <w:rPr>
-                <w:rFonts w:ascii="Arial" w:hAnsi="Arial" w:cs="Arial"/>
-                <w:b/>
-                <w:sz w:val="24"/>
-                <w:szCs w:val="24"/>
-                <w:lang w:val="fr-FR"/>
-              </w:rPr>
-              <w:t>Jul</w:t>
-            </w:r>
-            <w:proofErr w:type="spellEnd"/>
-            <w:r>
-              <w:rPr>
-                <w:rFonts w:ascii="Arial" w:hAnsi="Arial" w:cs="Arial"/>
-                <w:b/>
-                <w:sz w:val="24"/>
-                <w:szCs w:val="24"/>
-                <w:lang w:val="fr-FR"/>
-              </w:rPr>
-              <w:t xml:space="preserve"> 1</w:t>
+              <w:t>1 pre-lecture Quiz,</w:t>
+            </w:r>
+          </w:p>
+          <w:p>
+            <w:pPr>
+              <w:ind w:right="376"/>
+              <w:rPr>
+                <w:rFonts w:ascii="Arial" w:hAnsi="Arial" w:cs="Arial"/>
+                <w:b/>
+                <w:sz w:val="24"/>
+                <w:szCs w:val="24"/>
+                <w:lang w:val="fr-FR"/>
+              </w:rPr>
+            </w:pPr>
+            <w:r>
+              <w:rPr>
+                <w:rFonts w:ascii="Arial" w:hAnsi="Arial" w:cs="Arial"/>
+                <w:b/>
+                <w:sz w:val="24"/>
+                <w:szCs w:val="24"/>
+                <w:lang w:val="fr-FR"/>
+              </w:rPr>
+              <w:t xml:space="preserve">1 lab (due </w:t>
+            </w:r>
+            <w:r>
+              <w:rPr>
+                <w:rFonts w:ascii="Arial" w:hAnsi="Arial" w:cs="Arial"/>
+                <w:b/>
+                <w:sz w:val="24"/>
+                <w:szCs w:val="24"/>
+                <w:lang w:val="fr-FR"/>
+              </w:rPr>
+              <w:t>Jul 1</w:t>
             </w:r>
             <w:r>
               <w:rPr>
@@ -2709,95 +2473,39 @@
                 <w:szCs w:val="24"/>
                 <w:lang w:val="fr-FR"/>
               </w:rPr>
-              <w:t xml:space="preserve">1 </w:t>
-            </w:r>
-            <w:proofErr w:type="spellStart"/>
-            <w:r>
-              <w:rPr>
-                <w:rFonts w:ascii="Arial" w:hAnsi="Arial" w:cs="Arial"/>
-                <w:b/>
-                <w:sz w:val="24"/>
-                <w:szCs w:val="24"/>
-                <w:lang w:val="fr-FR"/>
-              </w:rPr>
-              <w:t>pre</w:t>
-            </w:r>
-            <w:proofErr w:type="spellEnd"/>
-            <w:r>
-              <w:rPr>
-                <w:rFonts w:ascii="Arial" w:hAnsi="Arial" w:cs="Arial"/>
-                <w:b/>
-                <w:sz w:val="24"/>
-                <w:szCs w:val="24"/>
-                <w:lang w:val="fr-FR"/>
-              </w:rPr>
-              <w:t>-lecture Quiz,</w:t>
-            </w:r>
-          </w:p>
-          <w:p>
-            <w:pPr>
-              <w:ind w:right="376"/>
-              <w:rPr>
-                <w:rFonts w:ascii="Arial" w:hAnsi="Arial" w:cs="Arial"/>
-                <w:b/>
-                <w:sz w:val="24"/>
-                <w:szCs w:val="24"/>
-                <w:lang w:val="fr-FR"/>
-              </w:rPr>
-            </w:pPr>
-            <w:r>
-              <w:rPr>
-                <w:rFonts w:ascii="Arial" w:hAnsi="Arial" w:cs="Arial"/>
-                <w:b/>
-                <w:sz w:val="24"/>
-                <w:szCs w:val="24"/>
-                <w:lang w:val="fr-FR"/>
-              </w:rPr>
-              <w:t xml:space="preserve">1 </w:t>
-            </w:r>
-            <w:proofErr w:type="spellStart"/>
-            <w:r>
-              <w:rPr>
-                <w:rFonts w:ascii="Arial" w:hAnsi="Arial" w:cs="Arial"/>
-                <w:b/>
-                <w:sz w:val="24"/>
-                <w:szCs w:val="24"/>
-                <w:lang w:val="fr-FR"/>
-              </w:rPr>
-              <w:t>lab</w:t>
-            </w:r>
-            <w:proofErr w:type="spellEnd"/>
-            <w:r>
-              <w:rPr>
-                <w:rFonts w:ascii="Arial" w:hAnsi="Arial" w:cs="Arial"/>
-                <w:b/>
-                <w:sz w:val="24"/>
-                <w:szCs w:val="24"/>
-                <w:lang w:val="fr-FR"/>
-              </w:rPr>
-              <w:t xml:space="preserve"> (due </w:t>
-            </w:r>
-            <w:proofErr w:type="spellStart"/>
-            <w:r>
-              <w:rPr>
-                <w:rFonts w:ascii="Arial" w:hAnsi="Arial" w:cs="Arial"/>
-                <w:b/>
-                <w:sz w:val="24"/>
-                <w:szCs w:val="24"/>
-                <w:lang w:val="fr-FR"/>
-              </w:rPr>
-              <w:t>Jul</w:t>
-            </w:r>
-            <w:proofErr w:type="spellEnd"/>
-            <w:r>
-              <w:rPr>
-                <w:rFonts w:ascii="Arial" w:hAnsi="Arial" w:cs="Arial"/>
-                <w:b/>
-                <w:sz w:val="24"/>
-                <w:szCs w:val="24"/>
-                <w:lang w:val="fr-FR"/>
-              </w:rPr>
-              <w:t xml:space="preserve"> 1</w:t>
+              <w:t>1 pre-lecture Quiz,</w:t>
+            </w:r>
+          </w:p>
+          <w:p>
+            <w:pPr>
+              <w:ind w:right="376"/>
+              <w:rPr>
+                <w:rFonts w:ascii="Arial" w:hAnsi="Arial" w:cs="Arial"/>
+                <w:b/>
+                <w:sz w:val="24"/>
+                <w:szCs w:val="24"/>
+                <w:lang w:val="fr-FR"/>
+              </w:rPr>
+            </w:pPr>
+            <w:r>
+              <w:rPr>
+                <w:rFonts w:ascii="Arial" w:hAnsi="Arial" w:cs="Arial"/>
+                <w:b/>
+                <w:sz w:val="24"/>
+                <w:szCs w:val="24"/>
+                <w:lang w:val="fr-FR"/>
+              </w:rPr>
+              <w:t xml:space="preserve">1 lab (due </w:t>
+            </w:r>
+            <w:r>
+              <w:rPr>
+                <w:rFonts w:ascii="Arial" w:hAnsi="Arial" w:cs="Arial"/>
+                <w:b/>
+                <w:sz w:val="24"/>
+                <w:szCs w:val="24"/>
+                <w:lang w:val="fr-FR"/>
+              </w:rPr>
+              <w:t>Jul 1</w:t>
             </w:r>
             <w:r>
               <w:rPr>
@@ -3029,73 +2737,29 @@
                 <w:szCs w:val="24"/>
                 <w:lang w:val="fr-FR"/>
               </w:rPr>
-              <w:t xml:space="preserve">1 </w:t>
-            </w:r>
-            <w:proofErr w:type="spellStart"/>
-            <w:r>
-              <w:rPr>
-                <w:rFonts w:ascii="Arial" w:hAnsi="Arial" w:cs="Arial"/>
-                <w:b/>
-                <w:sz w:val="24"/>
-                <w:szCs w:val="24"/>
-                <w:lang w:val="fr-FR"/>
-              </w:rPr>
-              <w:t>pre</w:t>
-            </w:r>
-            <w:proofErr w:type="spellEnd"/>
-            <w:r>
-              <w:rPr>
-                <w:rFonts w:ascii="Arial" w:hAnsi="Arial" w:cs="Arial"/>
-                <w:b/>
-                <w:sz w:val="24"/>
-                <w:szCs w:val="24"/>
-                <w:lang w:val="fr-FR"/>
-              </w:rPr>
-              <w:t>-lecture Quiz,</w:t>
-            </w:r>
-          </w:p>
-          <w:p>
-            <w:pPr>
-              <w:ind w:right="376"/>
-              <w:rPr>
-                <w:rFonts w:ascii="Arial" w:hAnsi="Arial" w:cs="Arial"/>
-                <w:b/>
-                <w:sz w:val="24"/>
-                <w:szCs w:val="24"/>
-                <w:lang w:val="fr-FR"/>
-              </w:rPr>
-            </w:pPr>
-            <w:r>
-              <w:rPr>
-                <w:rFonts w:ascii="Arial" w:hAnsi="Arial" w:cs="Arial"/>
-                <w:b/>
-                <w:sz w:val="24"/>
-                <w:szCs w:val="24"/>
-                <w:lang w:val="fr-FR"/>
-              </w:rPr>
-              <w:t xml:space="preserve">1 </w:t>
-            </w:r>
-            <w:proofErr w:type="spellStart"/>
-            <w:r>
-              <w:rPr>
-                <w:rFonts w:ascii="Arial" w:hAnsi="Arial" w:cs="Arial"/>
-                <w:b/>
-                <w:sz w:val="24"/>
-                <w:szCs w:val="24"/>
-                <w:lang w:val="fr-FR"/>
-              </w:rPr>
-              <w:t>lab</w:t>
-            </w:r>
-            <w:proofErr w:type="spellEnd"/>
-            <w:r>
-              <w:rPr>
-                <w:rFonts w:ascii="Arial" w:hAnsi="Arial" w:cs="Arial"/>
-                <w:b/>
-                <w:sz w:val="24"/>
-                <w:szCs w:val="24"/>
-                <w:lang w:val="fr-FR"/>
-              </w:rPr>
-              <w:t xml:space="preserve"> (</w:t>
+              <w:t>1 pre-lecture Quiz,</w:t>
+            </w:r>
+          </w:p>
+          <w:p>
+            <w:pPr>
+              <w:ind w:right="376"/>
+              <w:rPr>
+                <w:rFonts w:ascii="Arial" w:hAnsi="Arial" w:cs="Arial"/>
+                <w:b/>
+                <w:sz w:val="24"/>
+                <w:szCs w:val="24"/>
+                <w:lang w:val="fr-FR"/>
+              </w:rPr>
+            </w:pPr>
+            <w:r>
+              <w:rPr>
+                <w:rFonts w:ascii="Arial" w:hAnsi="Arial" w:cs="Arial"/>
+                <w:b/>
+                <w:sz w:val="24"/>
+                <w:szCs w:val="24"/>
+                <w:lang w:val="fr-FR"/>
+              </w:rPr>
+              <w:t>1 lab (</w:t>
             </w:r>
             <w:r>
               <w:rPr>
@@ -3107,27 +2771,15 @@
               </w:rPr>
               <w:t xml:space="preserve">due </w:t>
             </w:r>
-            <w:proofErr w:type="spellStart"/>
-            <w:r>
-              <w:rPr>
-                <w:rFonts w:ascii="Arial" w:hAnsi="Arial" w:cs="Arial"/>
-                <w:b/>
-                <w:sz w:val="24"/>
-                <w:szCs w:val="24"/>
-                <w:lang w:val="fr-FR"/>
-              </w:rPr>
-              <w:t>Jul</w:t>
-            </w:r>
-            <w:proofErr w:type="spellEnd"/>
-            <w:r>
-              <w:rPr>
-                <w:rFonts w:ascii="Arial" w:hAnsi="Arial" w:cs="Arial"/>
-                <w:b/>
-                <w:sz w:val="24"/>
-                <w:szCs w:val="24"/>
-                <w:lang w:val="fr-FR"/>
-              </w:rPr>
-              <w:t xml:space="preserve"> </w:t>
+            <w:r>
+              <w:rPr>
+                <w:rFonts w:ascii="Arial" w:hAnsi="Arial" w:cs="Arial"/>
+                <w:b/>
+                <w:sz w:val="24"/>
+                <w:szCs w:val="24"/>
+                <w:lang w:val="fr-FR"/>
+              </w:rPr>
+              <w:t xml:space="preserve">Jul </w:t>
             </w:r>
             <w:r>
               <w:rPr>
@@ -3278,7 +2930,6 @@
                 <w:szCs w:val="24"/>
               </w:rPr>
             </w:pPr>
-            <w:proofErr w:type="spellStart"/>
             <w:r>
               <w:rPr>
                 <w:rFonts w:ascii="Arial" w:hAnsi="Arial" w:cs="Arial"/>
@@ -3288,7 +2939,48 @@
               </w:rPr>
               <w:t>MidTerm</w:t>
             </w:r>
-            <w:proofErr w:type="spellEnd"/>
+          </w:p>
+          <w:p>
+            <w:pPr>
+              <w:ind w:right="376"/>
+              <w:jc w:val="center"/>
+              <w:rPr>
+                <w:rFonts w:ascii="Arial" w:hAnsi="Arial" w:cs="Arial"/>
+                <w:b/>
+                <w:sz w:val="24"/>
+                <w:szCs w:val="24"/>
+              </w:rPr>
+            </w:pPr>
+            <w:r>
+              <w:rPr>
+                <w:rFonts w:ascii="Arial" w:hAnsi="Arial" w:cs="Arial"/>
+                <w:b/>
+                <w:sz w:val="24"/>
+                <w:szCs w:val="24"/>
+              </w:rPr>
+              <w:t>Sockets/</w:t>
+            </w:r>
+          </w:p>
+          <w:p>
+            <w:pPr>
+              <w:ind w:right="376"/>
+              <w:jc w:val="center"/>
+              <w:rPr>
+                <w:rFonts w:ascii="Arial" w:hAnsi="Arial" w:cs="Arial"/>
+                <w:b/>
+                <w:sz w:val="24"/>
+                <w:szCs w:val="24"/>
+              </w:rPr>
+            </w:pPr>
+            <w:r>
+              <w:rPr>
+                <w:rFonts w:ascii="Arial" w:hAnsi="Arial" w:cs="Arial"/>
+                <w:b/>
+                <w:sz w:val="24"/>
+                <w:szCs w:val="24"/>
+              </w:rPr>
+              <w:t>Advanced Makefiles</w:t>
+            </w:r>
           </w:p>
         </w:tc>
         <w:tc>
@@ -3312,6 +3004,15 @@
                 <w:szCs w:val="24"/>
               </w:rPr>
             </w:pPr>
+            <w:r>
+              <w:rPr>
+                <w:rFonts w:ascii="Arial" w:hAnsi="Arial" w:cs="Arial"/>
+                <w:b/>
+                <w:sz w:val="24"/>
+                <w:szCs w:val="24"/>
+              </w:rPr>
+              <w:t>Linux Programming Interface - parts of Chapters 56, 57, 59, 60</w:t>
+            </w:r>
           </w:p>
         </w:tc>
         <w:tc>
@@ -3341,27 +3042,7 @@
                 <w:sz w:val="24"/>
                 <w:szCs w:val="24"/>
               </w:rPr>
-              <w:t xml:space="preserve">1 </w:t>
-            </w:r>
-            <w:proofErr w:type="spellStart"/>
-            <w:r>
-              <w:rPr>
-                <w:rFonts w:ascii="Arial" w:hAnsi="Arial" w:cs="Arial"/>
-                <w:b/>
-                <w:sz w:val="24"/>
-                <w:szCs w:val="24"/>
-              </w:rPr>
-              <w:t>MidTerm</w:t>
-            </w:r>
-            <w:proofErr w:type="spellEnd"/>
-            <w:r>
-              <w:rPr>
-                <w:rFonts w:ascii="Arial" w:hAnsi="Arial" w:cs="Arial"/>
-                <w:b/>
-                <w:sz w:val="24"/>
-                <w:szCs w:val="24"/>
-              </w:rPr>
-              <w:t xml:space="preserve"> (</w:t>
+              <w:t>1 MidTerm (</w:t>
             </w:r>
             <w:r>
               <w:rPr>
@@ -3418,6 +3099,48 @@
                 <w:szCs w:val="24"/>
               </w:rPr>
               <w:t>)</w:t>
+            </w:r>
+          </w:p>
+          <w:p>
+            <w:pPr>
+              <w:ind w:right="376"/>
+              <w:rPr>
+                <w:rFonts w:ascii="Arial" w:hAnsi="Arial" w:cs="Arial"/>
+                <w:b/>
+                <w:sz w:val="24"/>
+                <w:szCs w:val="24"/>
+                <w:lang w:val="fr-FR"/>
+              </w:rPr>
+            </w:pPr>
+            <w:r>
+              <w:rPr>
+                <w:rFonts w:ascii="Arial" w:hAnsi="Arial" w:cs="Arial"/>
+                <w:b/>
+                <w:sz w:val="24"/>
+                <w:szCs w:val="24"/>
+                <w:lang w:val="fr-FR"/>
+              </w:rPr>
+              <w:t xml:space="preserve">1 lab (due Jul </w:t>
+            </w:r>
+            <w:r>
+              <w:rPr>
+                <w:rFonts w:ascii="Arial" w:hAnsi="Arial" w:cs="Arial"/>
+                <w:b/>
+                <w:sz w:val="24"/>
+                <w:szCs w:val="24"/>
+                <w:lang w:val="fr-FR"/>
+              </w:rPr>
+              <w:t>26</w:t>
+            </w:r>
+            <w:r>
+              <w:rPr>
+                <w:rFonts w:ascii="Arial" w:hAnsi="Arial" w:cs="Arial"/>
+                <w:b/>
+                <w:sz w:val="24"/>
+                <w:szCs w:val="24"/>
+                <w:lang w:val="fr-FR"/>
+              </w:rPr>
+              <w:t>),</w:t>
             </w:r>
           </w:p>
         </w:tc>
@@ -3448,6 +3171,26 @@
                 <w:sz w:val="24"/>
                 <w:szCs w:val="24"/>
               </w:rPr>
+              <w:t>1% quiz</w:t>
+            </w:r>
+          </w:p>
+          <w:p>
+            <w:pPr>
+              <w:ind w:right="376"/>
+              <w:rPr>
+                <w:rFonts w:ascii="Arial" w:hAnsi="Arial" w:cs="Arial"/>
+                <w:b/>
+                <w:sz w:val="24"/>
+                <w:szCs w:val="24"/>
+              </w:rPr>
+            </w:pPr>
+            <w:r>
+              <w:rPr>
+                <w:rFonts w:ascii="Arial" w:hAnsi="Arial" w:cs="Arial"/>
+                <w:b/>
+                <w:sz w:val="24"/>
+                <w:szCs w:val="24"/>
+              </w:rPr>
               <w:t>1% lab</w:t>
             </w:r>
           </w:p>
@@ -3474,7 +3217,6 @@
           <w:p>
             <w:pPr>
               <w:ind w:right="376"/>
-              <w:jc w:val="center"/>
               <w:rPr>
                 <w:rFonts w:ascii="Arial" w:hAnsi="Arial" w:cs="Arial"/>
                 <w:b/>
@@ -3567,49 +3309,50 @@
                 <w:sz w:val="24"/>
                 <w:szCs w:val="24"/>
               </w:rPr>
-              <w:t>Sockets</w:t>
-            </w:r>
-            <w:r>
-              <w:rPr>
-                <w:rFonts w:ascii="Arial" w:hAnsi="Arial" w:cs="Arial"/>
-                <w:b/>
-                <w:sz w:val="24"/>
-                <w:szCs w:val="24"/>
-              </w:rPr>
-              <w:t>/</w:t>
-            </w:r>
-          </w:p>
-          <w:p>
-            <w:pPr>
-              <w:ind w:right="376"/>
-              <w:jc w:val="center"/>
-              <w:rPr>
-                <w:rFonts w:ascii="Arial" w:hAnsi="Arial" w:cs="Arial"/>
-                <w:b/>
-                <w:sz w:val="24"/>
-                <w:szCs w:val="24"/>
-              </w:rPr>
-            </w:pPr>
-            <w:r>
-              <w:rPr>
-                <w:rFonts w:ascii="Arial" w:hAnsi="Arial" w:cs="Arial"/>
-                <w:b/>
-                <w:sz w:val="24"/>
-                <w:szCs w:val="24"/>
-              </w:rPr>
-              <w:t xml:space="preserve">Advanced </w:t>
-            </w:r>
-            <w:proofErr w:type="spellStart"/>
-            <w:r>
-              <w:rPr>
-                <w:rFonts w:ascii="Arial" w:hAnsi="Arial" w:cs="Arial"/>
-                <w:b/>
-                <w:sz w:val="24"/>
-                <w:szCs w:val="24"/>
-              </w:rPr>
-              <w:t>Makefiles</w:t>
-            </w:r>
-            <w:proofErr w:type="spellEnd"/>
+              <w:t>Threads/</w:t>
+            </w:r>
+          </w:p>
+          <w:p>
+            <w:pPr>
+              <w:ind w:right="376"/>
+              <w:jc w:val="center"/>
+              <w:rPr>
+                <w:rFonts w:ascii="Arial" w:hAnsi="Arial" w:cs="Arial"/>
+                <w:b/>
+                <w:sz w:val="24"/>
+                <w:szCs w:val="24"/>
+              </w:rPr>
+            </w:pPr>
+            <w:r>
+              <w:rPr>
+                <w:rFonts w:ascii="Arial" w:hAnsi="Arial" w:cs="Arial"/>
+                <w:b/>
+                <w:sz w:val="24"/>
+                <w:szCs w:val="24"/>
+              </w:rPr>
+              <w:t>Mutexes/</w:t>
+            </w:r>
+          </w:p>
+          <w:p>
+            <w:pPr>
+              <w:ind w:right="376"/>
+              <w:jc w:val="center"/>
+              <w:rPr>
+                <w:rFonts w:ascii="Arial" w:hAnsi="Arial" w:cs="Arial"/>
+                <w:b/>
+                <w:sz w:val="24"/>
+                <w:szCs w:val="24"/>
+              </w:rPr>
+            </w:pPr>
+            <w:r>
+              <w:rPr>
+                <w:rFonts w:ascii="Arial" w:hAnsi="Arial" w:cs="Arial"/>
+                <w:b/>
+                <w:sz w:val="24"/>
+                <w:szCs w:val="24"/>
+              </w:rPr>
+              <w:t>Server Design</w:t>
+            </w:r>
           </w:p>
         </w:tc>
         <w:tc>
@@ -3634,7 +3377,7 @@
                 <w:sz w:val="24"/>
                 <w:szCs w:val="24"/>
               </w:rPr>
-              <w:t>Linux Programming Interface - parts of Chapters 56, 57, 59, 60</w:t>
+              <w:t>Linux Programming Interface - Chapters 29-30</w:t>
             </w:r>
           </w:p>
         </w:tc>
@@ -3661,95 +3404,39 @@
                 <w:szCs w:val="24"/>
                 <w:lang w:val="fr-FR"/>
               </w:rPr>
-              <w:t xml:space="preserve">1 </w:t>
-            </w:r>
-            <w:proofErr w:type="spellStart"/>
-            <w:r>
-              <w:rPr>
-                <w:rFonts w:ascii="Arial" w:hAnsi="Arial" w:cs="Arial"/>
-                <w:b/>
-                <w:sz w:val="24"/>
-                <w:szCs w:val="24"/>
-                <w:lang w:val="fr-FR"/>
-              </w:rPr>
-              <w:t>pre</w:t>
-            </w:r>
-            <w:proofErr w:type="spellEnd"/>
-            <w:r>
-              <w:rPr>
-                <w:rFonts w:ascii="Arial" w:hAnsi="Arial" w:cs="Arial"/>
-                <w:b/>
-                <w:sz w:val="24"/>
-                <w:szCs w:val="24"/>
-                <w:lang w:val="fr-FR"/>
-              </w:rPr>
-              <w:t>-lecture Quiz,</w:t>
-            </w:r>
-          </w:p>
-          <w:p>
-            <w:pPr>
-              <w:ind w:right="376"/>
-              <w:rPr>
-                <w:rFonts w:ascii="Arial" w:hAnsi="Arial" w:cs="Arial"/>
-                <w:b/>
-                <w:sz w:val="24"/>
-                <w:szCs w:val="24"/>
-                <w:lang w:val="fr-FR"/>
-              </w:rPr>
-            </w:pPr>
-            <w:r>
-              <w:rPr>
-                <w:rFonts w:ascii="Arial" w:hAnsi="Arial" w:cs="Arial"/>
-                <w:b/>
-                <w:sz w:val="24"/>
-                <w:szCs w:val="24"/>
-                <w:lang w:val="fr-FR"/>
-              </w:rPr>
-              <w:t xml:space="preserve">1 </w:t>
-            </w:r>
-            <w:proofErr w:type="spellStart"/>
-            <w:r>
-              <w:rPr>
-                <w:rFonts w:ascii="Arial" w:hAnsi="Arial" w:cs="Arial"/>
-                <w:b/>
-                <w:sz w:val="24"/>
-                <w:szCs w:val="24"/>
-                <w:lang w:val="fr-FR"/>
-              </w:rPr>
-              <w:t>lab</w:t>
-            </w:r>
-            <w:proofErr w:type="spellEnd"/>
-            <w:r>
-              <w:rPr>
-                <w:rFonts w:ascii="Arial" w:hAnsi="Arial" w:cs="Arial"/>
-                <w:b/>
-                <w:sz w:val="24"/>
-                <w:szCs w:val="24"/>
-                <w:lang w:val="fr-FR"/>
-              </w:rPr>
-              <w:t xml:space="preserve"> (due </w:t>
-            </w:r>
-            <w:proofErr w:type="spellStart"/>
-            <w:r>
-              <w:rPr>
-                <w:rFonts w:ascii="Arial" w:hAnsi="Arial" w:cs="Arial"/>
-                <w:b/>
-                <w:sz w:val="24"/>
-                <w:szCs w:val="24"/>
-                <w:lang w:val="fr-FR"/>
-              </w:rPr>
-              <w:t>Jul</w:t>
-            </w:r>
-            <w:proofErr w:type="spellEnd"/>
-            <w:r>
-              <w:rPr>
-                <w:rFonts w:ascii="Arial" w:hAnsi="Arial" w:cs="Arial"/>
-                <w:b/>
-                <w:sz w:val="24"/>
-                <w:szCs w:val="24"/>
-                <w:lang w:val="fr-FR"/>
-              </w:rPr>
-              <w:t xml:space="preserve"> 30</w:t>
+              <w:t>1 pre-lecture Quiz,</w:t>
+            </w:r>
+          </w:p>
+          <w:p>
+            <w:pPr>
+              <w:ind w:right="376"/>
+              <w:rPr>
+                <w:rFonts w:ascii="Arial" w:hAnsi="Arial" w:cs="Arial"/>
+                <w:b/>
+                <w:sz w:val="24"/>
+                <w:szCs w:val="24"/>
+                <w:lang w:val="fr-FR"/>
+              </w:rPr>
+            </w:pPr>
+            <w:r>
+              <w:rPr>
+                <w:rFonts w:ascii="Arial" w:hAnsi="Arial" w:cs="Arial"/>
+                <w:b/>
+                <w:sz w:val="24"/>
+                <w:szCs w:val="24"/>
+                <w:lang w:val="fr-FR"/>
+              </w:rPr>
+              <w:t xml:space="preserve">1 lab (due </w:t>
+            </w:r>
+            <w:r>
+              <w:rPr>
+                <w:rFonts w:ascii="Arial" w:hAnsi="Arial" w:cs="Arial"/>
+                <w:b/>
+                <w:sz w:val="24"/>
+                <w:szCs w:val="24"/>
+                <w:lang w:val="fr-FR"/>
+              </w:rPr>
+              <w:t>Jul 30</w:t>
             </w:r>
             <w:r>
               <w:rPr>
@@ -3809,6 +3496,15 @@
                 <w:szCs w:val="24"/>
               </w:rPr>
             </w:pPr>
+            <w:r>
+              <w:rPr>
+                <w:rFonts w:ascii="Arial" w:hAnsi="Arial" w:cs="Arial"/>
+                <w:b/>
+                <w:sz w:val="24"/>
+                <w:szCs w:val="24"/>
+              </w:rPr>
+              <w:t>1% lab</w:t>
+            </w:r>
           </w:p>
         </w:tc>
       </w:tr>
@@ -3886,49 +3582,7 @@
                 <w:sz w:val="24"/>
                 <w:szCs w:val="24"/>
               </w:rPr>
-              <w:t>Threads/</w:t>
-            </w:r>
-          </w:p>
-          <w:p>
-            <w:pPr>
-              <w:ind w:right="376"/>
-              <w:jc w:val="center"/>
-              <w:rPr>
-                <w:rFonts w:ascii="Arial" w:hAnsi="Arial" w:cs="Arial"/>
-                <w:b/>
-                <w:sz w:val="24"/>
-                <w:szCs w:val="24"/>
-              </w:rPr>
-            </w:pPr>
-            <w:r>
-              <w:rPr>
-                <w:rFonts w:ascii="Arial" w:hAnsi="Arial" w:cs="Arial"/>
-                <w:b/>
-                <w:sz w:val="24"/>
-                <w:szCs w:val="24"/>
-              </w:rPr>
-              <w:t>Mutexes/</w:t>
-            </w:r>
-          </w:p>
-          <w:p>
-            <w:pPr>
-              <w:ind w:right="376"/>
-              <w:jc w:val="center"/>
-              <w:rPr>
-                <w:rFonts w:ascii="Arial" w:hAnsi="Arial" w:cs="Arial"/>
-                <w:b/>
-                <w:sz w:val="24"/>
-                <w:szCs w:val="24"/>
-              </w:rPr>
-            </w:pPr>
-            <w:r>
-              <w:rPr>
-                <w:rFonts w:ascii="Arial" w:hAnsi="Arial" w:cs="Arial"/>
-                <w:b/>
-                <w:sz w:val="24"/>
-                <w:szCs w:val="24"/>
-              </w:rPr>
-              <w:t>Server Design</w:t>
+              <w:t>Pipes &amp; FIFOs</w:t>
             </w:r>
           </w:p>
         </w:tc>
@@ -3954,7 +3608,7 @@
                 <w:sz w:val="24"/>
                 <w:szCs w:val="24"/>
               </w:rPr>
-              <w:t>Linux Programming Interface - Chapters 29-30</w:t>
+              <w:t>Linux Programming Interface - Chapter 44</w:t>
             </w:r>
           </w:p>
         </w:tc>
@@ -3981,95 +3635,39 @@
                 <w:szCs w:val="24"/>
                 <w:lang w:val="fr-FR"/>
               </w:rPr>
-              <w:t xml:space="preserve">1 </w:t>
-            </w:r>
-            <w:proofErr w:type="spellStart"/>
-            <w:r>
-              <w:rPr>
-                <w:rFonts w:ascii="Arial" w:hAnsi="Arial" w:cs="Arial"/>
-                <w:b/>
-                <w:sz w:val="24"/>
-                <w:szCs w:val="24"/>
-                <w:lang w:val="fr-FR"/>
-              </w:rPr>
-              <w:t>pre</w:t>
-            </w:r>
-            <w:proofErr w:type="spellEnd"/>
-            <w:r>
-              <w:rPr>
-                <w:rFonts w:ascii="Arial" w:hAnsi="Arial" w:cs="Arial"/>
-                <w:b/>
-                <w:sz w:val="24"/>
-                <w:szCs w:val="24"/>
-                <w:lang w:val="fr-FR"/>
-              </w:rPr>
-              <w:t>-lecture Quiz,</w:t>
-            </w:r>
-          </w:p>
-          <w:p>
-            <w:pPr>
-              <w:ind w:right="376"/>
-              <w:rPr>
-                <w:rFonts w:ascii="Arial" w:hAnsi="Arial" w:cs="Arial"/>
-                <w:b/>
-                <w:sz w:val="24"/>
-                <w:szCs w:val="24"/>
-                <w:lang w:val="fr-FR"/>
-              </w:rPr>
-            </w:pPr>
-            <w:r>
-              <w:rPr>
-                <w:rFonts w:ascii="Arial" w:hAnsi="Arial" w:cs="Arial"/>
-                <w:b/>
-                <w:sz w:val="24"/>
-                <w:szCs w:val="24"/>
-                <w:lang w:val="fr-FR"/>
-              </w:rPr>
-              <w:t xml:space="preserve">1 </w:t>
-            </w:r>
-            <w:proofErr w:type="spellStart"/>
-            <w:r>
-              <w:rPr>
-                <w:rFonts w:ascii="Arial" w:hAnsi="Arial" w:cs="Arial"/>
-                <w:b/>
-                <w:sz w:val="24"/>
-                <w:szCs w:val="24"/>
-                <w:lang w:val="fr-FR"/>
-              </w:rPr>
-              <w:t>lab</w:t>
-            </w:r>
-            <w:proofErr w:type="spellEnd"/>
-            <w:r>
-              <w:rPr>
-                <w:rFonts w:ascii="Arial" w:hAnsi="Arial" w:cs="Arial"/>
-                <w:b/>
-                <w:sz w:val="24"/>
-                <w:szCs w:val="24"/>
-                <w:lang w:val="fr-FR"/>
-              </w:rPr>
-              <w:t xml:space="preserve"> (due </w:t>
-            </w:r>
-            <w:proofErr w:type="spellStart"/>
-            <w:r>
-              <w:rPr>
-                <w:rFonts w:ascii="Arial" w:hAnsi="Arial" w:cs="Arial"/>
-                <w:b/>
-                <w:sz w:val="24"/>
-                <w:szCs w:val="24"/>
-                <w:lang w:val="fr-FR"/>
-              </w:rPr>
-              <w:t>Aug</w:t>
-            </w:r>
-            <w:proofErr w:type="spellEnd"/>
-            <w:r>
-              <w:rPr>
-                <w:rFonts w:ascii="Arial" w:hAnsi="Arial" w:cs="Arial"/>
-                <w:b/>
-                <w:sz w:val="24"/>
-                <w:szCs w:val="24"/>
-                <w:lang w:val="fr-FR"/>
-              </w:rPr>
-              <w:t xml:space="preserve"> </w:t>
+              <w:t>1 pre-lecture Quiz,</w:t>
+            </w:r>
+          </w:p>
+          <w:p>
+            <w:pPr>
+              <w:ind w:right="376"/>
+              <w:rPr>
+                <w:rFonts w:ascii="Arial" w:hAnsi="Arial" w:cs="Arial"/>
+                <w:b/>
+                <w:sz w:val="24"/>
+                <w:szCs w:val="24"/>
+                <w:lang w:val="fr-FR"/>
+              </w:rPr>
+            </w:pPr>
+            <w:r>
+              <w:rPr>
+                <w:rFonts w:ascii="Arial" w:hAnsi="Arial" w:cs="Arial"/>
+                <w:b/>
+                <w:sz w:val="24"/>
+                <w:szCs w:val="24"/>
+                <w:lang w:val="fr-FR"/>
+              </w:rPr>
+              <w:t xml:space="preserve">1 lab (due </w:t>
+            </w:r>
+            <w:r>
+              <w:rPr>
+                <w:rFonts w:ascii="Arial" w:hAnsi="Arial" w:cs="Arial"/>
+                <w:b/>
+                <w:sz w:val="24"/>
+                <w:szCs w:val="24"/>
+                <w:lang w:val="fr-FR"/>
+              </w:rPr>
+              <w:t xml:space="preserve">Aug </w:t>
             </w:r>
             <w:r>
               <w:rPr>
@@ -4244,7 +3842,28 @@
                 <w:sz w:val="24"/>
                 <w:szCs w:val="24"/>
               </w:rPr>
-              <w:t xml:space="preserve">Pipes &amp; FIFOs </w:t>
+              <w:t>Message Queues/</w:t>
+            </w:r>
+          </w:p>
+          <w:p>
+            <w:pPr>
+              <w:ind w:right="376"/>
+              <w:jc w:val="center"/>
+              <w:rPr>
+                <w:rFonts w:ascii="Arial" w:hAnsi="Arial" w:cs="Arial"/>
+                <w:b/>
+                <w:sz w:val="24"/>
+                <w:szCs w:val="24"/>
+              </w:rPr>
+            </w:pPr>
+            <w:r>
+              <w:rPr>
+                <w:rFonts w:ascii="Arial" w:hAnsi="Arial" w:cs="Arial"/>
+                <w:b/>
+                <w:sz w:val="24"/>
+                <w:szCs w:val="24"/>
+              </w:rPr>
+              <w:t>Semaphores</w:t>
             </w:r>
           </w:p>
         </w:tc>
@@ -4270,7 +3889,7 @@
                 <w:sz w:val="24"/>
                 <w:szCs w:val="24"/>
               </w:rPr>
-              <w:t>Linux Programming Interface - Chapter 44</w:t>
+              <w:t>Linux Programming Interface – Chapters 43, 46, 53</w:t>
             </w:r>
           </w:p>
         </w:tc>
@@ -4297,171 +3916,49 @@
                 <w:szCs w:val="24"/>
                 <w:lang w:val="fr-FR"/>
               </w:rPr>
-              <w:t xml:space="preserve">1 </w:t>
-            </w:r>
-            <w:proofErr w:type="spellStart"/>
-            <w:r>
-              <w:rPr>
-                <w:rFonts w:ascii="Arial" w:hAnsi="Arial" w:cs="Arial"/>
-                <w:b/>
-                <w:sz w:val="24"/>
-                <w:szCs w:val="24"/>
-                <w:lang w:val="fr-FR"/>
-              </w:rPr>
-              <w:t>pre</w:t>
-            </w:r>
-            <w:proofErr w:type="spellEnd"/>
-            <w:r>
-              <w:rPr>
-                <w:rFonts w:ascii="Arial" w:hAnsi="Arial" w:cs="Arial"/>
-                <w:b/>
-                <w:sz w:val="24"/>
-                <w:szCs w:val="24"/>
-                <w:lang w:val="fr-FR"/>
-              </w:rPr>
-              <w:t>-lecture Quiz,</w:t>
-            </w:r>
-          </w:p>
-          <w:p>
-            <w:pPr>
-              <w:ind w:right="376"/>
-              <w:rPr>
-                <w:rFonts w:ascii="Arial" w:hAnsi="Arial" w:cs="Arial"/>
-                <w:b/>
-                <w:sz w:val="24"/>
-                <w:szCs w:val="24"/>
-                <w:lang w:val="fr-FR"/>
-              </w:rPr>
-            </w:pPr>
-            <w:r>
-              <w:rPr>
-                <w:rFonts w:ascii="Arial" w:hAnsi="Arial" w:cs="Arial"/>
-                <w:b/>
-                <w:sz w:val="24"/>
-                <w:szCs w:val="24"/>
-                <w:lang w:val="fr-FR"/>
-              </w:rPr>
-              <w:t xml:space="preserve">1 </w:t>
-            </w:r>
-            <w:proofErr w:type="spellStart"/>
-            <w:r>
-              <w:rPr>
-                <w:rFonts w:ascii="Arial" w:hAnsi="Arial" w:cs="Arial"/>
-                <w:b/>
-                <w:sz w:val="24"/>
-                <w:szCs w:val="24"/>
-                <w:lang w:val="fr-FR"/>
-              </w:rPr>
-              <w:t>lab</w:t>
-            </w:r>
-            <w:proofErr w:type="spellEnd"/>
-            <w:r>
-              <w:rPr>
-                <w:rFonts w:ascii="Arial" w:hAnsi="Arial" w:cs="Arial"/>
-                <w:b/>
-                <w:sz w:val="24"/>
-                <w:szCs w:val="24"/>
-                <w:lang w:val="fr-FR"/>
-              </w:rPr>
-              <w:t xml:space="preserve"> (due </w:t>
-            </w:r>
-            <w:proofErr w:type="spellStart"/>
-            <w:r>
-              <w:rPr>
-                <w:rFonts w:ascii="Arial" w:hAnsi="Arial" w:cs="Arial"/>
-                <w:b/>
-                <w:sz w:val="24"/>
-                <w:szCs w:val="24"/>
-                <w:lang w:val="fr-FR"/>
-              </w:rPr>
-              <w:t>A</w:t>
-            </w:r>
-            <w:r>
-              <w:rPr>
-                <w:rFonts w:ascii="Arial" w:hAnsi="Arial" w:cs="Arial"/>
-                <w:b/>
-                <w:sz w:val="24"/>
-                <w:szCs w:val="24"/>
-                <w:lang w:val="fr-FR"/>
-              </w:rPr>
-              <w:t>ug</w:t>
-            </w:r>
-            <w:proofErr w:type="spellEnd"/>
-            <w:r>
-              <w:rPr>
-                <w:rFonts w:ascii="Arial" w:hAnsi="Arial" w:cs="Arial"/>
-                <w:b/>
-                <w:sz w:val="24"/>
-                <w:szCs w:val="24"/>
-                <w:lang w:val="fr-FR"/>
-              </w:rPr>
-              <w:t xml:space="preserve"> 6</w:t>
-            </w:r>
-            <w:r>
-              <w:rPr>
-                <w:rFonts w:ascii="Arial" w:hAnsi="Arial" w:cs="Arial"/>
-                <w:b/>
-                <w:sz w:val="24"/>
-                <w:szCs w:val="24"/>
-                <w:lang w:val="fr-FR"/>
-              </w:rPr>
-              <w:t>),</w:t>
-            </w:r>
-          </w:p>
-          <w:p>
-            <w:pPr>
-              <w:ind w:right="376"/>
-              <w:rPr>
-                <w:rFonts w:ascii="Arial" w:hAnsi="Arial" w:cs="Arial"/>
-                <w:b/>
-                <w:sz w:val="24"/>
-                <w:szCs w:val="24"/>
-              </w:rPr>
-            </w:pPr>
-            <w:r>
-              <w:rPr>
-                <w:rFonts w:ascii="Arial" w:hAnsi="Arial" w:cs="Arial"/>
-                <w:b/>
-                <w:sz w:val="24"/>
-                <w:szCs w:val="24"/>
-              </w:rPr>
-              <w:t xml:space="preserve">Assignment </w:t>
-            </w:r>
-            <w:r>
-              <w:rPr>
-                <w:rFonts w:ascii="Arial" w:hAnsi="Arial" w:cs="Arial"/>
-                <w:b/>
-                <w:sz w:val="24"/>
-                <w:szCs w:val="24"/>
-              </w:rPr>
-              <w:t>2</w:t>
-            </w:r>
-            <w:r>
-              <w:rPr>
-                <w:rFonts w:ascii="Arial" w:hAnsi="Arial" w:cs="Arial"/>
-                <w:b/>
-                <w:sz w:val="24"/>
-                <w:szCs w:val="24"/>
-              </w:rPr>
-              <w:t xml:space="preserve"> (due</w:t>
-            </w:r>
-            <w:r>
-              <w:rPr>
-                <w:rFonts w:ascii="Arial" w:hAnsi="Arial" w:cs="Arial"/>
-                <w:b/>
-                <w:sz w:val="24"/>
-                <w:szCs w:val="24"/>
-              </w:rPr>
-              <w:t xml:space="preserve"> Aug 13</w:t>
-            </w:r>
-            <w:r>
-              <w:rPr>
-                <w:rFonts w:ascii="Arial" w:hAnsi="Arial" w:cs="Arial"/>
-                <w:b/>
-                <w:sz w:val="24"/>
-                <w:szCs w:val="24"/>
-              </w:rPr>
-              <w:t>)</w:t>
+              <w:t>1 pre-lecture Quiz,</w:t>
+            </w:r>
+          </w:p>
+          <w:p>
+            <w:pPr>
+              <w:ind w:right="376"/>
+              <w:rPr>
+                <w:rFonts w:ascii="Arial" w:hAnsi="Arial" w:cs="Arial"/>
+                <w:b/>
+                <w:sz w:val="24"/>
+                <w:szCs w:val="24"/>
+                <w:lang w:val="fr-FR"/>
+              </w:rPr>
+            </w:pPr>
+            <w:r>
+              <w:rPr>
+                <w:rFonts w:ascii="Arial" w:hAnsi="Arial" w:cs="Arial"/>
+                <w:b/>
+                <w:sz w:val="24"/>
+                <w:szCs w:val="24"/>
+                <w:lang w:val="fr-FR"/>
+              </w:rPr>
+              <w:t>1 lab (due Aug 6),</w:t>
+            </w:r>
+          </w:p>
+          <w:p>
+            <w:pPr>
+              <w:ind w:right="376"/>
+              <w:rPr>
+                <w:rFonts w:ascii="Arial" w:hAnsi="Arial" w:cs="Arial"/>
+                <w:b/>
+                <w:sz w:val="24"/>
+                <w:szCs w:val="24"/>
+              </w:rPr>
+            </w:pPr>
+            <w:r>
+              <w:rPr>
+                <w:rFonts w:ascii="Arial" w:hAnsi="Arial" w:cs="Arial"/>
+                <w:b/>
+                <w:sz w:val="24"/>
+                <w:szCs w:val="24"/>
+              </w:rPr>
+              <w:t>Assignment 2 (due Aug 13)</w:t>
             </w:r>
           </w:p>
         </w:tc>
@@ -4595,29 +4092,20 @@
                 <w:sz w:val="24"/>
                 <w:szCs w:val="24"/>
               </w:rPr>
-              <w:t>Message Queues/</w:t>
-            </w:r>
-          </w:p>
-          <w:p>
-            <w:pPr>
-              <w:ind w:right="376"/>
-              <w:jc w:val="center"/>
-              <w:rPr>
-                <w:rFonts w:ascii="Arial" w:hAnsi="Arial" w:cs="Arial"/>
-                <w:b/>
-                <w:sz w:val="24"/>
-                <w:szCs w:val="24"/>
-              </w:rPr>
-            </w:pPr>
-            <w:r>
-              <w:rPr>
-                <w:rFonts w:ascii="Arial" w:hAnsi="Arial" w:cs="Arial"/>
-                <w:b/>
-                <w:sz w:val="24"/>
-                <w:szCs w:val="24"/>
-              </w:rPr>
-              <w:t>Semaphores</w:t>
-            </w:r>
+              <w:t>Shared Memory</w:t>
+            </w:r>
+          </w:p>
+          <w:p>
+            <w:pPr>
+              <w:ind w:right="376"/>
+              <w:jc w:val="center"/>
+              <w:rPr>
+                <w:rFonts w:ascii="Arial" w:hAnsi="Arial" w:cs="Arial"/>
+                <w:b/>
+                <w:sz w:val="24"/>
+                <w:szCs w:val="24"/>
+              </w:rPr>
+            </w:pPr>
           </w:p>
         </w:tc>
         <w:tc>
@@ -4642,61 +4130,7 @@
                 <w:sz w:val="24"/>
                 <w:szCs w:val="24"/>
               </w:rPr>
-              <w:t xml:space="preserve">Linux Programming Interface </w:t>
-            </w:r>
-            <w:r>
-              <w:rPr>
-                <w:rFonts w:ascii="Arial" w:hAnsi="Arial" w:cs="Arial"/>
-                <w:b/>
-                <w:sz w:val="24"/>
-                <w:szCs w:val="24"/>
-              </w:rPr>
-              <w:t>–</w:t>
-            </w:r>
-            <w:r>
-              <w:rPr>
-                <w:rFonts w:ascii="Arial" w:hAnsi="Arial" w:cs="Arial"/>
-                <w:b/>
-                <w:sz w:val="24"/>
-                <w:szCs w:val="24"/>
-              </w:rPr>
-              <w:t xml:space="preserve"> Chapter</w:t>
-            </w:r>
-            <w:r>
-              <w:rPr>
-                <w:rFonts w:ascii="Arial" w:hAnsi="Arial" w:cs="Arial"/>
-                <w:b/>
-                <w:sz w:val="24"/>
-                <w:szCs w:val="24"/>
-              </w:rPr>
-              <w:t>s</w:t>
-            </w:r>
-            <w:r>
-              <w:rPr>
-                <w:rFonts w:ascii="Arial" w:hAnsi="Arial" w:cs="Arial"/>
-                <w:b/>
-                <w:sz w:val="24"/>
-                <w:szCs w:val="24"/>
-              </w:rPr>
-              <w:t xml:space="preserve"> 4</w:t>
-            </w:r>
-            <w:r>
-              <w:rPr>
-                <w:rFonts w:ascii="Arial" w:hAnsi="Arial" w:cs="Arial"/>
-                <w:b/>
-                <w:sz w:val="24"/>
-                <w:szCs w:val="24"/>
-              </w:rPr>
-              <w:t>3, 46</w:t>
-            </w:r>
-            <w:r>
-              <w:rPr>
-                <w:rFonts w:ascii="Arial" w:hAnsi="Arial" w:cs="Arial"/>
-                <w:b/>
-                <w:sz w:val="24"/>
-                <w:szCs w:val="24"/>
-              </w:rPr>
-              <w:t>, 53</w:t>
+              <w:t>Linux Programming Interface - Chapter 48</w:t>
             </w:r>
           </w:p>
         </w:tc>
@@ -4723,105 +4157,29 @@
                 <w:szCs w:val="24"/>
                 <w:lang w:val="fr-FR"/>
               </w:rPr>
-              <w:t xml:space="preserve">1 </w:t>
-            </w:r>
-            <w:proofErr w:type="spellStart"/>
-            <w:r>
-              <w:rPr>
-                <w:rFonts w:ascii="Arial" w:hAnsi="Arial" w:cs="Arial"/>
-                <w:b/>
-                <w:sz w:val="24"/>
-                <w:szCs w:val="24"/>
-                <w:lang w:val="fr-FR"/>
-              </w:rPr>
-              <w:t>pre</w:t>
-            </w:r>
-            <w:proofErr w:type="spellEnd"/>
-            <w:r>
-              <w:rPr>
-                <w:rFonts w:ascii="Arial" w:hAnsi="Arial" w:cs="Arial"/>
-                <w:b/>
-                <w:sz w:val="24"/>
-                <w:szCs w:val="24"/>
-                <w:lang w:val="fr-FR"/>
-              </w:rPr>
-              <w:t>-lecture Quiz,</w:t>
-            </w:r>
-          </w:p>
-          <w:p>
-            <w:pPr>
-              <w:ind w:right="376"/>
-              <w:rPr>
-                <w:rFonts w:ascii="Arial" w:hAnsi="Arial" w:cs="Arial"/>
-                <w:b/>
-                <w:sz w:val="24"/>
-                <w:szCs w:val="24"/>
-                <w:lang w:val="fr-FR"/>
-              </w:rPr>
-            </w:pPr>
-            <w:r>
-              <w:rPr>
-                <w:rFonts w:ascii="Arial" w:hAnsi="Arial" w:cs="Arial"/>
-                <w:b/>
-                <w:sz w:val="24"/>
-                <w:szCs w:val="24"/>
-                <w:lang w:val="fr-FR"/>
-              </w:rPr>
-              <w:t xml:space="preserve">1 </w:t>
-            </w:r>
-            <w:proofErr w:type="spellStart"/>
-            <w:r>
-              <w:rPr>
-                <w:rFonts w:ascii="Arial" w:hAnsi="Arial" w:cs="Arial"/>
-                <w:b/>
-                <w:sz w:val="24"/>
-                <w:szCs w:val="24"/>
-                <w:lang w:val="fr-FR"/>
-              </w:rPr>
-              <w:t>lab</w:t>
-            </w:r>
-            <w:proofErr w:type="spellEnd"/>
-            <w:r>
-              <w:rPr>
-                <w:rFonts w:ascii="Arial" w:hAnsi="Arial" w:cs="Arial"/>
-                <w:b/>
-                <w:sz w:val="24"/>
-                <w:szCs w:val="24"/>
-                <w:lang w:val="fr-FR"/>
-              </w:rPr>
-              <w:t xml:space="preserve"> (due </w:t>
-            </w:r>
-            <w:proofErr w:type="spellStart"/>
-            <w:r>
-              <w:rPr>
-                <w:rFonts w:ascii="Arial" w:hAnsi="Arial" w:cs="Arial"/>
-                <w:b/>
-                <w:sz w:val="24"/>
-                <w:szCs w:val="24"/>
-                <w:lang w:val="fr-FR"/>
-              </w:rPr>
-              <w:t>Aug</w:t>
-            </w:r>
-            <w:proofErr w:type="spellEnd"/>
-            <w:r>
-              <w:rPr>
-                <w:rFonts w:ascii="Arial" w:hAnsi="Arial" w:cs="Arial"/>
-                <w:b/>
-                <w:sz w:val="24"/>
-                <w:szCs w:val="24"/>
-                <w:lang w:val="fr-FR"/>
-              </w:rPr>
-              <w:t xml:space="preserve"> 9</w:t>
-            </w:r>
-            <w:r>
-              <w:rPr>
-                <w:rFonts w:ascii="Arial" w:hAnsi="Arial" w:cs="Arial"/>
-                <w:b/>
-                <w:sz w:val="24"/>
-                <w:szCs w:val="24"/>
-                <w:lang w:val="fr-FR"/>
-              </w:rPr>
-              <w:t>),</w:t>
+              <w:t>1 pre-lecture Quiz,</w:t>
+            </w:r>
+          </w:p>
+          <w:p>
+            <w:pPr>
+              <w:ind w:right="376"/>
+              <w:rPr>
+                <w:rFonts w:ascii="Arial" w:hAnsi="Arial" w:cs="Arial"/>
+                <w:b/>
+                <w:sz w:val="24"/>
+                <w:szCs w:val="24"/>
+                <w:lang w:val="fr-FR"/>
+              </w:rPr>
+            </w:pPr>
+            <w:r>
+              <w:rPr>
+                <w:rFonts w:ascii="Arial" w:hAnsi="Arial" w:cs="Arial"/>
+                <w:b/>
+                <w:sz w:val="24"/>
+                <w:szCs w:val="24"/>
+                <w:lang w:val="fr-FR"/>
+              </w:rPr>
+              <w:t>1 lab (due Aug 9),</w:t>
             </w:r>
           </w:p>
           <w:p>
@@ -4967,7 +4325,7 @@
                 <w:sz w:val="24"/>
                 <w:szCs w:val="24"/>
               </w:rPr>
-              <w:t>Shared Memory</w:t>
+              <w:t>Review</w:t>
             </w:r>
           </w:p>
           <w:p>
@@ -4998,24 +4356,6 @@
                 <w:szCs w:val="24"/>
               </w:rPr>
             </w:pPr>
-            <w:r>
-              <w:rPr>
-                <w:rFonts w:ascii="Arial" w:hAnsi="Arial" w:cs="Arial"/>
-                <w:b/>
-                <w:sz w:val="24"/>
-                <w:szCs w:val="24"/>
-              </w:rPr>
-              <w:t xml:space="preserve">Linux Programming Interface - Chapter </w:t>
-            </w:r>
-            <w:r>
-              <w:rPr>
-                <w:rFonts w:ascii="Arial" w:hAnsi="Arial" w:cs="Arial"/>
-                <w:b/>
-                <w:sz w:val="24"/>
-                <w:szCs w:val="24"/>
-              </w:rPr>
-              <w:t>48</w:t>
-            </w:r>
           </w:p>
         </w:tc>
         <w:tc>
@@ -5033,162 +4373,12 @@
                 <w:lang w:val="fr-FR"/>
               </w:rPr>
             </w:pPr>
-            <w:r>
-              <w:rPr>
-                <w:rFonts w:ascii="Arial" w:hAnsi="Arial" w:cs="Arial"/>
-                <w:b/>
-                <w:sz w:val="24"/>
-                <w:szCs w:val="24"/>
-                <w:lang w:val="fr-FR"/>
-              </w:rPr>
-              <w:t xml:space="preserve">1 </w:t>
-            </w:r>
-            <w:proofErr w:type="spellStart"/>
-            <w:r>
-              <w:rPr>
-                <w:rFonts w:ascii="Arial" w:hAnsi="Arial" w:cs="Arial"/>
-                <w:b/>
-                <w:sz w:val="24"/>
-                <w:szCs w:val="24"/>
-                <w:lang w:val="fr-FR"/>
-              </w:rPr>
-              <w:t>pre</w:t>
-            </w:r>
-            <w:proofErr w:type="spellEnd"/>
-            <w:r>
-              <w:rPr>
-                <w:rFonts w:ascii="Arial" w:hAnsi="Arial" w:cs="Arial"/>
-                <w:b/>
-                <w:sz w:val="24"/>
-                <w:szCs w:val="24"/>
-                <w:lang w:val="fr-FR"/>
-              </w:rPr>
-              <w:t>-lecture Quiz,</w:t>
-            </w:r>
-          </w:p>
-          <w:p>
-            <w:pPr>
-              <w:ind w:right="376"/>
-              <w:rPr>
-                <w:rFonts w:ascii="Arial" w:hAnsi="Arial" w:cs="Arial"/>
-                <w:b/>
-                <w:sz w:val="24"/>
-                <w:szCs w:val="24"/>
-                <w:lang w:val="fr-FR"/>
-              </w:rPr>
-            </w:pPr>
-            <w:r>
-              <w:rPr>
-                <w:rFonts w:ascii="Arial" w:hAnsi="Arial" w:cs="Arial"/>
-                <w:b/>
-                <w:sz w:val="24"/>
-                <w:szCs w:val="24"/>
-                <w:lang w:val="fr-FR"/>
-              </w:rPr>
-              <w:t xml:space="preserve">1 </w:t>
-            </w:r>
-            <w:proofErr w:type="spellStart"/>
-            <w:r>
-              <w:rPr>
-                <w:rFonts w:ascii="Arial" w:hAnsi="Arial" w:cs="Arial"/>
-                <w:b/>
-                <w:sz w:val="24"/>
-                <w:szCs w:val="24"/>
-                <w:lang w:val="fr-FR"/>
-              </w:rPr>
-              <w:t>lab</w:t>
-            </w:r>
-            <w:proofErr w:type="spellEnd"/>
-            <w:r>
-              <w:rPr>
-                <w:rFonts w:ascii="Arial" w:hAnsi="Arial" w:cs="Arial"/>
-                <w:b/>
-                <w:sz w:val="24"/>
-                <w:szCs w:val="24"/>
-                <w:lang w:val="fr-FR"/>
-              </w:rPr>
-              <w:t xml:space="preserve"> (due </w:t>
-            </w:r>
-            <w:proofErr w:type="spellStart"/>
-            <w:r>
-              <w:rPr>
-                <w:rFonts w:ascii="Arial" w:hAnsi="Arial" w:cs="Arial"/>
-                <w:b/>
-                <w:sz w:val="24"/>
-                <w:szCs w:val="24"/>
-                <w:lang w:val="fr-FR"/>
-              </w:rPr>
-              <w:t>A</w:t>
-            </w:r>
-            <w:r>
-              <w:rPr>
-                <w:rFonts w:ascii="Arial" w:hAnsi="Arial" w:cs="Arial"/>
-                <w:b/>
-                <w:sz w:val="24"/>
-                <w:szCs w:val="24"/>
-                <w:lang w:val="fr-FR"/>
-              </w:rPr>
-              <w:t>ug</w:t>
-            </w:r>
-            <w:proofErr w:type="spellEnd"/>
-            <w:r>
-              <w:rPr>
-                <w:rFonts w:ascii="Arial" w:hAnsi="Arial" w:cs="Arial"/>
-                <w:b/>
-                <w:sz w:val="24"/>
-                <w:szCs w:val="24"/>
-                <w:lang w:val="fr-FR"/>
-              </w:rPr>
-              <w:t xml:space="preserve"> 13</w:t>
-            </w:r>
-            <w:r>
-              <w:rPr>
-                <w:rFonts w:ascii="Arial" w:hAnsi="Arial" w:cs="Arial"/>
-                <w:b/>
-                <w:sz w:val="24"/>
-                <w:szCs w:val="24"/>
-                <w:lang w:val="fr-FR"/>
-              </w:rPr>
-              <w:t>)</w:t>
-            </w:r>
-          </w:p>
-          <w:p>
-            <w:pPr>
-              <w:ind w:right="376"/>
-              <w:rPr>
-                <w:rFonts w:ascii="Arial" w:hAnsi="Arial" w:cs="Arial"/>
-                <w:b/>
-                <w:sz w:val="24"/>
-                <w:szCs w:val="24"/>
-                <w:lang w:val="fr-FR"/>
-              </w:rPr>
-            </w:pPr>
           </w:p>
         </w:tc>
         <w:tc>
           <w:tcPr>
             <w:tcW w:w="2138" w:type="dxa"/>
           </w:tcPr>
-          <w:p>
-            <w:pPr>
-              <w:ind w:right="376"/>
-              <w:rPr>
-                <w:rFonts w:ascii="Arial" w:hAnsi="Arial" w:cs="Arial"/>
-                <w:b/>
-                <w:sz w:val="24"/>
-                <w:szCs w:val="24"/>
-              </w:rPr>
-            </w:pPr>
-            <w:r>
-              <w:rPr>
-                <w:rFonts w:ascii="Arial" w:hAnsi="Arial" w:cs="Arial"/>
-                <w:b/>
-                <w:sz w:val="24"/>
-                <w:szCs w:val="24"/>
-              </w:rPr>
-              <w:t>1% quiz</w:t>
-            </w:r>
-          </w:p>
           <w:p>
             <w:pPr>
               <w:ind w:right="376"/>
@@ -5410,26 +4600,6 @@
                 <w:szCs w:val="24"/>
               </w:rPr>
               <w:t>30% final</w:t>
-            </w:r>
-          </w:p>
-          <w:p>
-            <w:pPr>
-              <w:ind w:right="376"/>
-              <w:rPr>
-                <w:rFonts w:ascii="Arial" w:hAnsi="Arial" w:cs="Arial"/>
-                <w:b/>
-                <w:sz w:val="24"/>
-                <w:szCs w:val="24"/>
-              </w:rPr>
-            </w:pPr>
-            <w:r>
-              <w:rPr>
-                <w:rFonts w:ascii="Arial" w:hAnsi="Arial" w:cs="Arial"/>
-                <w:b/>
-                <w:sz w:val="24"/>
-                <w:szCs w:val="24"/>
-              </w:rPr>
-              <w:t>1% lab</w:t>
             </w:r>
           </w:p>
           <w:p>
@@ -6502,12 +5672,14 @@
 </file>
 
 <file path=customXml/item1.xml><?xml version="1.0" encoding="utf-8"?>
-<?mso-contentType ?>
-<FormTemplates xmlns="http://schemas.microsoft.com/sharepoint/v3/contenttype/forms">
-  <Display>DocumentLibraryForm</Display>
-  <Edit>DocumentLibraryForm</Edit>
-  <New>DocumentLibraryForm</New>
-</FormTemplates>
+<s:customData xmlns="http://www.wps.cn/officeDocument/2013/wpsCustomData" xmlns:s="http://www.wps.cn/officeDocument/2013/wpsCustomData">
+  <customSectProps>
+    <customSectPr/>
+  </customSectProps>
+  <customShpExts>
+    <customShpInfo spid="_x0000_s1026" textRotate="1"/>
+  </customShpExts>
+</s:customData>
 </file>
 
 <file path=customXml/item2.xml><?xml version="1.0" encoding="utf-8"?>
@@ -6517,14 +5689,12 @@
 </file>
 
 <file path=customXml/item3.xml><?xml version="1.0" encoding="utf-8"?>
-<s:customData xmlns="http://www.wps.cn/officeDocument/2013/wpsCustomData" xmlns:s="http://www.wps.cn/officeDocument/2013/wpsCustomData">
-  <customSectProps>
-    <customSectPr/>
-  </customSectProps>
-  <customShpExts>
-    <customShpInfo spid="_x0000_s1026" textRotate="1"/>
-  </customShpExts>
-</s:customData>
+<?mso-contentType ?>
+<FormTemplates xmlns="http://schemas.microsoft.com/sharepoint/v3/contenttype/forms">
+  <Display>DocumentLibraryForm</Display>
+  <Edit>DocumentLibraryForm</Edit>
+  <New>DocumentLibraryForm</New>
+</FormTemplates>
 </file>
 
 <file path=customXml/item4.xml><?xml version="1.0" encoding="utf-8"?>
@@ -6706,9 +5876,9 @@
 </file>
 
 <file path=customXml/itemProps1.xml><?xml version="1.0" encoding="utf-8"?>
-<ds:datastoreItem xmlns:ds="http://schemas.openxmlformats.org/officeDocument/2006/customXml" ds:itemID="{134ACDC8-446D-4C3C-A159-6074757FFD1F}">
+<ds:datastoreItem xmlns:ds="http://schemas.openxmlformats.org/officeDocument/2006/customXml" ds:itemID="{B1977F7D-205B-4081-913C-38D41E755F92}">
   <ds:schemaRefs>
-    <ds:schemaRef ds:uri="http://schemas.microsoft.com/sharepoint/v3/contenttype/forms"/>
+    <ds:schemaRef ds:uri="http://www.wps.cn/officeDocument/2013/wpsCustomData"/>
   </ds:schemaRefs>
 </ds:datastoreItem>
 </file>
@@ -6723,9 +5893,9 @@
 </file>
 
 <file path=customXml/itemProps3.xml><?xml version="1.0" encoding="utf-8"?>
-<ds:datastoreItem xmlns:ds="http://schemas.openxmlformats.org/officeDocument/2006/customXml" ds:itemID="{B1977F7D-205B-4081-913C-38D41E755F92}">
+<ds:datastoreItem xmlns:ds="http://schemas.openxmlformats.org/officeDocument/2006/customXml" ds:itemID="{134ACDC8-446D-4C3C-A159-6074757FFD1F}">
   <ds:schemaRefs>
-    <ds:schemaRef ds:uri="http://www.wps.cn/officeDocument/2013/wpsCustomData"/>
+    <ds:schemaRef ds:uri="http://schemas.microsoft.com/sharepoint/v3/contenttype/forms"/>
   </ds:schemaRefs>
 </ds:datastoreItem>
 </file>

</xml_diff>